<commit_message>
some changes to reorganize and clean the repository
</commit_message>
<xml_diff>
--- a/Summary_HIV_Insertion.docx
+++ b/Summary_HIV_Insertion.docx
@@ -2,6 +2,635 @@
 <file path=word/document.xml><?xml version="1.0" encoding="utf-8"?>
 <w:document xmlns:wpc="http://schemas.microsoft.com/office/word/2010/wordprocessingCanvas" xmlns:cx="http://schemas.microsoft.com/office/drawing/2014/chartex" xmlns:cx1="http://schemas.microsoft.com/office/drawing/2015/9/8/chartex" xmlns:cx2="http://schemas.microsoft.com/office/drawing/2015/10/21/chartex" xmlns:cx3="http://schemas.microsoft.com/office/drawing/2016/5/9/chartex" xmlns:cx4="http://schemas.microsoft.com/office/drawing/2016/5/10/chartex" xmlns:cx5="http://schemas.microsoft.com/office/drawing/2016/5/11/chartex" xmlns:cx6="http://schemas.microsoft.com/office/drawing/2016/5/12/chartex" xmlns:cx7="http://schemas.microsoft.com/office/drawing/2016/5/13/chartex" xmlns:cx8="http://schemas.microsoft.com/office/drawing/2016/5/14/chartex" xmlns:mc="http://schemas.openxmlformats.org/markup-compatibility/2006" xmlns:aink="http://schemas.microsoft.com/office/drawing/2016/ink" xmlns:am3d="http://schemas.microsoft.com/office/drawing/2017/model3d" xmlns:o="urn:schemas-microsoft-com:office:office" xmlns:oel="http://schemas.microsoft.com/office/2019/extlst" xmlns:r="http://schemas.openxmlformats.org/officeDocument/2006/relationships" xmlns:m="http://schemas.openxmlformats.org/officeDocument/2006/math" xmlns:v="urn:schemas-microsoft-com:vml" xmlns:wp14="http://schemas.microsoft.com/office/word/2010/wordprocessingDrawing" xmlns:wp="http://schemas.openxmlformats.org/drawingml/2006/wordprocessingDrawing" xmlns:w10="urn:schemas-microsoft-com:office:word" xmlns:w="http://schemas.openxmlformats.org/wordprocessingml/2006/main" xmlns:w14="http://schemas.microsoft.com/office/word/2010/wordml" xmlns:w15="http://schemas.microsoft.com/office/word/2012/wordml" xmlns:w16cex="http://schemas.microsoft.com/office/word/2018/wordml/cex" xmlns:w16cid="http://schemas.microsoft.com/office/word/2016/wordml/cid" xmlns:w16="http://schemas.microsoft.com/office/word/2018/wordml" xmlns:w16du="http://schemas.microsoft.com/office/word/2023/wordml/word16du" xmlns:w16sdtdh="http://schemas.microsoft.com/office/word/2020/wordml/sdtdatahash" xmlns:w16se="http://schemas.microsoft.com/office/word/2015/wordml/symex" xmlns:wpg="http://schemas.microsoft.com/office/word/2010/wordprocessingGroup" xmlns:wpi="http://schemas.microsoft.com/office/word/2010/wordprocessingInk" xmlns:wne="http://schemas.microsoft.com/office/word/2006/wordml" xmlns:wps="http://schemas.microsoft.com/office/word/2010/wordprocessingShape" mc:Ignorable="w14 w15 w16se w16cid w16 w16cex w16sdtdh w16du wp14">
   <w:body>
+    <w:p>
+      <w:pPr>
+        <w:rPr>
+          <w:rFonts w:ascii="Calibri Light" w:hAnsi="Calibri Light" w:cs="Calibri Light"/>
+          <w:b/>
+          <w:bCs/>
+          <w:sz w:val="30"/>
+          <w:szCs w:val="30"/>
+        </w:rPr>
+      </w:pPr>
+      <w:r>
+        <w:rPr>
+          <w:rFonts w:ascii="Calibri Light" w:hAnsi="Calibri Light" w:cs="Calibri Light"/>
+          <w:b/>
+          <w:bCs/>
+          <w:sz w:val="30"/>
+          <w:szCs w:val="30"/>
+        </w:rPr>
+        <w:t>Results Summary</w:t>
+      </w:r>
+    </w:p>
+    <w:p>
+      <w:pPr>
+        <w:spacing w:line="240" w:lineRule="auto"/>
+        <w:jc w:val="both"/>
+        <w:rPr>
+          <w:rFonts w:ascii="Calibri Light" w:hAnsi="Calibri Light" w:cs="Calibri Light"/>
+          <w:sz w:val="24"/>
+          <w:szCs w:val="24"/>
+        </w:rPr>
+      </w:pPr>
+      <w:r>
+        <w:rPr>
+          <w:rFonts w:ascii="Calibri Light" w:hAnsi="Calibri Light" w:cs="Calibri Light"/>
+          <w:sz w:val="24"/>
+          <w:szCs w:val="24"/>
+        </w:rPr>
+        <w:t>In this study, we analyzed HIV integration sites within the human genome, focusing on their relationship with chromatin accessibility in primary CD4+ T cells. Our analysis revealed that 44.52% of the identified HIV integration sites were located within regions of open chromatin</w:t>
+      </w:r>
+      <w:r>
+        <w:rPr>
+          <w:rFonts w:ascii="Calibri Light" w:hAnsi="Calibri Light" w:cs="Calibri Light"/>
+          <w:sz w:val="24"/>
+          <w:szCs w:val="24"/>
+        </w:rPr>
+        <w:t xml:space="preserve"> (See supplementary material). </w:t>
+      </w:r>
+      <w:r>
+        <w:rPr>
+          <w:rFonts w:ascii="Calibri Light" w:hAnsi="Calibri Light" w:cs="Calibri Light"/>
+          <w:sz w:val="24"/>
+          <w:szCs w:val="24"/>
+        </w:rPr>
+        <w:t>Open chromatin regions were identified using data from ENCODE</w:t>
+      </w:r>
+      <w:r>
+        <w:rPr>
+          <w:rFonts w:ascii="Calibri Light" w:hAnsi="Calibri Light" w:cs="Calibri Light"/>
+          <w:sz w:val="24"/>
+          <w:szCs w:val="24"/>
+        </w:rPr>
+        <w:t>(60 projects)</w:t>
+      </w:r>
+      <w:r>
+        <w:rPr>
+          <w:rFonts w:ascii="Calibri Light" w:hAnsi="Calibri Light" w:cs="Calibri Light"/>
+          <w:sz w:val="24"/>
+          <w:szCs w:val="24"/>
+        </w:rPr>
+        <w:t>, derived from ATAC-seq, ChIP-seq, and DNase-seq assays, specifically from biospecimens labeled as “CD4-positive, alpha-beta T cells.” These assays are widely recognized for their ability to measure chromatin accessibility: ATAC-seq captures regions of accessible DNA by identifying transposase-accessible sites</w:t>
+      </w:r>
+      <w:sdt>
+        <w:sdtPr>
+          <w:rPr>
+            <w:rFonts w:ascii="Calibri Light" w:hAnsi="Calibri Light" w:cs="Calibri Light"/>
+            <w:color w:val="000000"/>
+            <w:sz w:val="24"/>
+            <w:szCs w:val="24"/>
+          </w:rPr>
+          <w:tag w:val="MENDELEY_CITATION_v3_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"/>
+          <w:id w:val="-602885077"/>
+          <w:placeholder>
+            <w:docPart w:val="DefaultPlaceholder_-1854013440"/>
+          </w:placeholder>
+        </w:sdtPr>
+        <w:sdtContent>
+          <w:r>
+            <w:rPr>
+              <w:rFonts w:ascii="Calibri Light" w:hAnsi="Calibri Light" w:cs="Calibri Light"/>
+              <w:color w:val="000000"/>
+              <w:sz w:val="24"/>
+              <w:szCs w:val="24"/>
+            </w:rPr>
+            <w:t>(1)</w:t>
+          </w:r>
+        </w:sdtContent>
+      </w:sdt>
+      <w:r>
+        <w:rPr>
+          <w:rFonts w:ascii="Calibri Light" w:hAnsi="Calibri Light" w:cs="Calibri Light"/>
+          <w:sz w:val="24"/>
+          <w:szCs w:val="24"/>
+        </w:rPr>
+        <w:t>, ChIP-seq provides insights into histone modifications associated with active or repressed chromatin states</w:t>
+      </w:r>
+      <w:sdt>
+        <w:sdtPr>
+          <w:rPr>
+            <w:rFonts w:ascii="Calibri Light" w:hAnsi="Calibri Light" w:cs="Calibri Light"/>
+            <w:color w:val="000000"/>
+            <w:sz w:val="24"/>
+            <w:szCs w:val="24"/>
+          </w:rPr>
+          <w:tag w:val="MENDELEY_CITATION_v3_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"/>
+          <w:id w:val="-1681657273"/>
+          <w:placeholder>
+            <w:docPart w:val="DefaultPlaceholder_-1854013440"/>
+          </w:placeholder>
+        </w:sdtPr>
+        <w:sdtContent>
+          <w:r>
+            <w:rPr>
+              <w:rFonts w:ascii="Calibri Light" w:hAnsi="Calibri Light" w:cs="Calibri Light"/>
+              <w:color w:val="000000"/>
+              <w:sz w:val="24"/>
+              <w:szCs w:val="24"/>
+            </w:rPr>
+            <w:t>(2)</w:t>
+          </w:r>
+        </w:sdtContent>
+      </w:sdt>
+      <w:r>
+        <w:rPr>
+          <w:rFonts w:ascii="Calibri Light" w:hAnsi="Calibri Light" w:cs="Calibri Light"/>
+          <w:sz w:val="24"/>
+          <w:szCs w:val="24"/>
+        </w:rPr>
+        <w:t>, and DNase-seq identifies DNase I hypersensitive sites, which are markers of open chromatin</w:t>
+      </w:r>
+      <w:sdt>
+        <w:sdtPr>
+          <w:rPr>
+            <w:rFonts w:ascii="Calibri Light" w:hAnsi="Calibri Light" w:cs="Calibri Light"/>
+            <w:color w:val="000000"/>
+            <w:sz w:val="24"/>
+            <w:szCs w:val="24"/>
+          </w:rPr>
+          <w:tag w:val="MENDELEY_CITATION_v3_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"/>
+          <w:id w:val="-306934143"/>
+          <w:placeholder>
+            <w:docPart w:val="DefaultPlaceholder_-1854013440"/>
+          </w:placeholder>
+        </w:sdtPr>
+        <w:sdtContent>
+          <w:r>
+            <w:rPr>
+              <w:rFonts w:ascii="Calibri Light" w:hAnsi="Calibri Light" w:cs="Calibri Light"/>
+              <w:color w:val="000000"/>
+              <w:sz w:val="24"/>
+              <w:szCs w:val="24"/>
+            </w:rPr>
+            <w:t>(3)</w:t>
+          </w:r>
+        </w:sdtContent>
+      </w:sdt>
+      <w:r>
+        <w:rPr>
+          <w:rFonts w:ascii="Calibri Light" w:hAnsi="Calibri Light" w:cs="Calibri Light"/>
+          <w:sz w:val="24"/>
+          <w:szCs w:val="24"/>
+        </w:rPr>
+        <w:t>.</w:t>
+      </w:r>
+    </w:p>
+    <w:p>
+      <w:pPr>
+        <w:spacing w:line="240" w:lineRule="auto"/>
+        <w:jc w:val="both"/>
+        <w:rPr>
+          <w:rFonts w:ascii="Calibri Light" w:hAnsi="Calibri Light" w:cs="Calibri Light"/>
+          <w:sz w:val="24"/>
+          <w:szCs w:val="24"/>
+        </w:rPr>
+      </w:pPr>
+      <w:r>
+        <w:rPr>
+          <w:rFonts w:ascii="Calibri Light" w:hAnsi="Calibri Light" w:cs="Calibri Light"/>
+          <w:sz w:val="24"/>
+          <w:szCs w:val="24"/>
+        </w:rPr>
+        <w:t>Gene set enrichment analysis further revealed that several pathways were significantly enriched at HIV integration sites, including those involved in chromatin-modifying enzymes (adjusted p-value = 0.05), apoptotic processes, and vesicle-mediated transport. These pathways suggest a potential mechanistic link between chromatin accessibility, cellular stress responses, and the HIV life cycle. Moreover, the most frequently observed gene was NPLOC4</w:t>
+      </w:r>
+      <w:r>
+        <w:rPr>
+          <w:rFonts w:ascii="Calibri Light" w:hAnsi="Calibri Light" w:cs="Calibri Light"/>
+          <w:sz w:val="24"/>
+          <w:szCs w:val="24"/>
+        </w:rPr>
+        <w:t xml:space="preserve"> (See Supplementary material)</w:t>
+      </w:r>
+      <w:r>
+        <w:rPr>
+          <w:rFonts w:ascii="Calibri Light" w:hAnsi="Calibri Light" w:cs="Calibri Light"/>
+          <w:sz w:val="24"/>
+          <w:szCs w:val="24"/>
+        </w:rPr>
+        <w:t>, identified in 17 patient samples, indicating that this gene may play an important role in HIV integration</w:t>
+      </w:r>
+      <w:r>
+        <w:rPr>
+          <w:rFonts w:ascii="Calibri Light" w:hAnsi="Calibri Light" w:cs="Calibri Light"/>
+          <w:sz w:val="24"/>
+          <w:szCs w:val="24"/>
+        </w:rPr>
+        <w:t xml:space="preserve"> which agree with previous studies </w:t>
+      </w:r>
+      <w:sdt>
+        <w:sdtPr>
+          <w:rPr>
+            <w:rFonts w:ascii="Calibri Light" w:hAnsi="Calibri Light" w:cs="Calibri Light"/>
+            <w:color w:val="000000"/>
+            <w:sz w:val="24"/>
+            <w:szCs w:val="24"/>
+          </w:rPr>
+          <w:tag w:val="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"/>
+          <w:id w:val="2079864434"/>
+          <w:placeholder>
+            <w:docPart w:val="DefaultPlaceholder_-1854013440"/>
+          </w:placeholder>
+        </w:sdtPr>
+        <w:sdtContent>
+          <w:r>
+            <w:rPr>
+              <w:rFonts w:ascii="Calibri Light" w:hAnsi="Calibri Light" w:cs="Calibri Light"/>
+              <w:color w:val="000000"/>
+              <w:sz w:val="24"/>
+              <w:szCs w:val="24"/>
+            </w:rPr>
+            <w:t>(4,5)</w:t>
+          </w:r>
+          <w:r>
+            <w:rPr>
+              <w:rFonts w:ascii="Calibri Light" w:hAnsi="Calibri Light" w:cs="Calibri Light"/>
+              <w:color w:val="000000"/>
+              <w:sz w:val="24"/>
+              <w:szCs w:val="24"/>
+            </w:rPr>
+            <w:t>.</w:t>
+          </w:r>
+        </w:sdtContent>
+      </w:sdt>
+    </w:p>
+    <w:p>
+      <w:pPr>
+        <w:spacing w:line="240" w:lineRule="auto"/>
+        <w:jc w:val="both"/>
+        <w:rPr>
+          <w:rFonts w:ascii="Calibri Light" w:hAnsi="Calibri Light" w:cs="Calibri Light"/>
+          <w:sz w:val="24"/>
+          <w:szCs w:val="24"/>
+        </w:rPr>
+      </w:pPr>
+      <w:r>
+        <w:rPr>
+          <w:rFonts w:ascii="Calibri Light" w:hAnsi="Calibri Light" w:cs="Calibri Light"/>
+          <w:sz w:val="24"/>
+          <w:szCs w:val="24"/>
+        </w:rPr>
+        <w:t>We selected these criteria for defining open chromatin regions based on their broad use and validation in genomic studies, particularly within the ENCODE project</w:t>
+      </w:r>
+      <w:sdt>
+        <w:sdtPr>
+          <w:rPr>
+            <w:rFonts w:ascii="Calibri Light" w:hAnsi="Calibri Light" w:cs="Calibri Light"/>
+            <w:color w:val="000000"/>
+            <w:sz w:val="24"/>
+            <w:szCs w:val="24"/>
+          </w:rPr>
+          <w:tag w:val="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"/>
+          <w:id w:val="465552765"/>
+          <w:placeholder>
+            <w:docPart w:val="DefaultPlaceholder_-1854013440"/>
+          </w:placeholder>
+        </w:sdtPr>
+        <w:sdtContent>
+          <w:r>
+            <w:rPr>
+              <w:rFonts w:ascii="Calibri Light" w:hAnsi="Calibri Light" w:cs="Calibri Light"/>
+              <w:color w:val="000000"/>
+              <w:sz w:val="24"/>
+              <w:szCs w:val="24"/>
+            </w:rPr>
+            <w:t>(6)</w:t>
+          </w:r>
+        </w:sdtContent>
+      </w:sdt>
+      <w:r>
+        <w:rPr>
+          <w:rFonts w:ascii="Calibri Light" w:hAnsi="Calibri Light" w:cs="Calibri Light"/>
+          <w:sz w:val="24"/>
+          <w:szCs w:val="24"/>
+        </w:rPr>
+        <w:t>. ATAC-seq, ChIP-seq, and DNase-seq provide complementary information on chromatin states: ATAC-seq and DNase-seq both measure regions of chromatin accessibility, while ChIP-seq identifies histone marks that are indicative of either active or repressed chromatin</w:t>
+      </w:r>
+      <w:sdt>
+        <w:sdtPr>
+          <w:rPr>
+            <w:rFonts w:ascii="Calibri Light" w:hAnsi="Calibri Light" w:cs="Calibri Light"/>
+            <w:color w:val="000000"/>
+            <w:sz w:val="24"/>
+            <w:szCs w:val="24"/>
+          </w:rPr>
+          <w:tag w:val="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"/>
+          <w:id w:val="1423686672"/>
+          <w:placeholder>
+            <w:docPart w:val="DefaultPlaceholder_-1854013440"/>
+          </w:placeholder>
+        </w:sdtPr>
+        <w:sdtContent>
+          <w:r>
+            <w:rPr>
+              <w:rFonts w:ascii="Calibri Light" w:hAnsi="Calibri Light" w:cs="Calibri Light"/>
+              <w:color w:val="000000"/>
+              <w:sz w:val="24"/>
+              <w:szCs w:val="24"/>
+            </w:rPr>
+            <w:t>(1–3)</w:t>
+          </w:r>
+        </w:sdtContent>
+      </w:sdt>
+      <w:r>
+        <w:rPr>
+          <w:rFonts w:ascii="Calibri Light" w:hAnsi="Calibri Light" w:cs="Calibri Light"/>
+          <w:sz w:val="24"/>
+          <w:szCs w:val="24"/>
+        </w:rPr>
+        <w:t>. This combination of data ensures a comprehensive view of chromatin structure, making it ideal for investigating HIV's integration preferences. Our findings support the hypothesis that HIV preferentially integrates into open chromatin regions, which may facilitate viral replication by leveraging accessible host genomic region</w:t>
+      </w:r>
+      <w:sdt>
+        <w:sdtPr>
+          <w:rPr>
+            <w:rFonts w:ascii="Calibri Light" w:hAnsi="Calibri Light" w:cs="Calibri Light"/>
+            <w:color w:val="000000"/>
+            <w:sz w:val="24"/>
+            <w:szCs w:val="24"/>
+          </w:rPr>
+          <w:tag w:val="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"/>
+          <w:id w:val="-1631309660"/>
+          <w:placeholder>
+            <w:docPart w:val="DefaultPlaceholder_-1854013440"/>
+          </w:placeholder>
+        </w:sdtPr>
+        <w:sdtContent>
+          <w:r>
+            <w:rPr>
+              <w:rFonts w:ascii="Calibri Light" w:hAnsi="Calibri Light" w:cs="Calibri Light"/>
+              <w:color w:val="000000"/>
+              <w:sz w:val="24"/>
+              <w:szCs w:val="24"/>
+            </w:rPr>
+            <w:t>(7,8)</w:t>
+          </w:r>
+        </w:sdtContent>
+      </w:sdt>
+      <w:r>
+        <w:rPr>
+          <w:rFonts w:ascii="Calibri Light" w:hAnsi="Calibri Light" w:cs="Calibri Light"/>
+          <w:sz w:val="24"/>
+          <w:szCs w:val="24"/>
+        </w:rPr>
+        <w:t>.</w:t>
+      </w:r>
+    </w:p>
+    <w:p>
+      <w:pPr>
+        <w:rPr>
+          <w:rFonts w:ascii="Calibri Light" w:hAnsi="Calibri Light" w:cs="Calibri Light"/>
+          <w:b/>
+          <w:bCs/>
+          <w:sz w:val="30"/>
+          <w:szCs w:val="30"/>
+        </w:rPr>
+      </w:pPr>
+      <w:r>
+        <w:rPr>
+          <w:rFonts w:ascii="Calibri Light" w:hAnsi="Calibri Light" w:cs="Calibri Light"/>
+          <w:b/>
+          <w:bCs/>
+          <w:sz w:val="30"/>
+          <w:szCs w:val="30"/>
+        </w:rPr>
+        <w:t>References:</w:t>
+      </w:r>
+    </w:p>
+    <w:sdt>
+      <w:sdtPr>
+        <w:rPr>
+          <w:bCs/>
+          <w:color w:val="000000"/>
+        </w:rPr>
+        <w:tag w:val="MENDELEY_BIBLIOGRAPHY"/>
+        <w:id w:val="-1567176561"/>
+        <w:placeholder>
+          <w:docPart w:val="DefaultPlaceholder_-1854013440"/>
+        </w:placeholder>
+      </w:sdtPr>
+      <w:sdtContent>
+        <w:p>
+          <w:pPr>
+            <w:autoSpaceDE w:val="0"/>
+            <w:autoSpaceDN w:val="0"/>
+            <w:ind w:hanging="640"/>
+            <w:jc w:val="both"/>
+            <w:divId w:val="773012173"/>
+            <w:rPr>
+              <w:rFonts w:eastAsia="Times New Roman"/>
+              <w:kern w:val="0"/>
+              <w:sz w:val="24"/>
+              <w:szCs w:val="24"/>
+              <w14:ligatures w14:val="none"/>
+            </w:rPr>
+          </w:pPr>
+          <w:r>
+            <w:rPr>
+              <w:rFonts w:eastAsia="Times New Roman"/>
+            </w:rPr>
+            <w:t>1.</w:t>
+          </w:r>
+          <w:r>
+            <w:rPr>
+              <w:rFonts w:eastAsia="Times New Roman"/>
+            </w:rPr>
+            <w:tab/>
+            <w:t xml:space="preserve">Buenrostro JD, Giresi PG, Zaba LC, Chang HY, Greenleaf WJ. Transposition of native chromatin for fast and sensitive epigenomic profiling of open chromatin, DNA-binding proteins and nucleosome position. Nat Methods. 2013 Dec;10(12):1213–8. </w:t>
+          </w:r>
+        </w:p>
+        <w:p>
+          <w:pPr>
+            <w:autoSpaceDE w:val="0"/>
+            <w:autoSpaceDN w:val="0"/>
+            <w:ind w:hanging="640"/>
+            <w:jc w:val="both"/>
+            <w:divId w:val="798842998"/>
+            <w:rPr>
+              <w:rFonts w:eastAsia="Times New Roman"/>
+            </w:rPr>
+          </w:pPr>
+          <w:r>
+            <w:rPr>
+              <w:rFonts w:eastAsia="Times New Roman"/>
+            </w:rPr>
+            <w:t>2.</w:t>
+          </w:r>
+          <w:r>
+            <w:rPr>
+              <w:rFonts w:eastAsia="Times New Roman"/>
+            </w:rPr>
+            <w:tab/>
+            <w:t xml:space="preserve">Park PJ. ChIP-seq: Advantages and challenges of a maturing technology. Vol. 10, Nature Reviews Genetics. 2009. p. 669–80. </w:t>
+          </w:r>
+        </w:p>
+        <w:p>
+          <w:pPr>
+            <w:autoSpaceDE w:val="0"/>
+            <w:autoSpaceDN w:val="0"/>
+            <w:ind w:hanging="640"/>
+            <w:jc w:val="both"/>
+            <w:divId w:val="722102440"/>
+            <w:rPr>
+              <w:rFonts w:eastAsia="Times New Roman"/>
+            </w:rPr>
+          </w:pPr>
+          <w:r>
+            <w:rPr>
+              <w:rFonts w:eastAsia="Times New Roman"/>
+            </w:rPr>
+            <w:t>3.</w:t>
+          </w:r>
+          <w:r>
+            <w:rPr>
+              <w:rFonts w:eastAsia="Times New Roman"/>
+            </w:rPr>
+            <w:tab/>
+            <w:t xml:space="preserve">Boyle AP, Davis S, Shulha HP, Meltzer P, Margulies EH, Weng Z, et al. High-Resolution Mapping and Characterization of Open Chromatin across the Genome. Cell. 2008 Jan 25;132(2):311–22. </w:t>
+          </w:r>
+        </w:p>
+        <w:p>
+          <w:pPr>
+            <w:autoSpaceDE w:val="0"/>
+            <w:autoSpaceDN w:val="0"/>
+            <w:ind w:hanging="640"/>
+            <w:jc w:val="both"/>
+            <w:divId w:val="194121520"/>
+            <w:rPr>
+              <w:rFonts w:eastAsia="Times New Roman"/>
+            </w:rPr>
+          </w:pPr>
+          <w:r>
+            <w:rPr>
+              <w:rFonts w:eastAsia="Times New Roman"/>
+            </w:rPr>
+            <w:t>4.</w:t>
+          </w:r>
+          <w:r>
+            <w:rPr>
+              <w:rFonts w:eastAsia="Times New Roman"/>
+            </w:rPr>
+            <w:tab/>
+            <w:t xml:space="preserve">Francis AC, Marin M, Singh PK, Achuthan V, Prellberg MJ, Palermino-Rowland K, et al. HIV-1 replication complexes accumulate in nuclear speckles and integrate into speckle-associated genomic domains. Nat Commun. 2020 Dec 1;11(1). </w:t>
+          </w:r>
+        </w:p>
+        <w:p>
+          <w:pPr>
+            <w:autoSpaceDE w:val="0"/>
+            <w:autoSpaceDN w:val="0"/>
+            <w:ind w:hanging="640"/>
+            <w:jc w:val="both"/>
+            <w:divId w:val="1505391653"/>
+            <w:rPr>
+              <w:rFonts w:eastAsia="Times New Roman"/>
+            </w:rPr>
+          </w:pPr>
+          <w:r>
+            <w:rPr>
+              <w:rFonts w:eastAsia="Times New Roman"/>
+            </w:rPr>
+            <w:lastRenderedPageBreak/>
+            <w:t>5.</w:t>
+          </w:r>
+          <w:r>
+            <w:rPr>
+              <w:rFonts w:eastAsia="Times New Roman"/>
+            </w:rPr>
+            <w:tab/>
+            <w:t xml:space="preserve">Lucic B, Chen HC, Kuzman M, Zorita E, Wegner J, Minneker V, et al. Spatially clustered loci with multiple enhancers are frequent targets of HIV-1 integration. Nat Commun. 2019 Dec 1;10(1). </w:t>
+          </w:r>
+        </w:p>
+        <w:p>
+          <w:pPr>
+            <w:autoSpaceDE w:val="0"/>
+            <w:autoSpaceDN w:val="0"/>
+            <w:ind w:hanging="640"/>
+            <w:jc w:val="both"/>
+            <w:divId w:val="851181965"/>
+            <w:rPr>
+              <w:rFonts w:eastAsia="Times New Roman"/>
+            </w:rPr>
+          </w:pPr>
+          <w:r>
+            <w:rPr>
+              <w:rFonts w:eastAsia="Times New Roman"/>
+            </w:rPr>
+            <w:t>6.</w:t>
+          </w:r>
+          <w:r>
+            <w:rPr>
+              <w:rFonts w:eastAsia="Times New Roman"/>
+            </w:rPr>
+            <w:tab/>
+            <w:t xml:space="preserve">Dunham I, Kundaje A, Aldred SF, Collins PJ, Davis CA, Doyle F, et al. An integrated encyclopedia of DNA elements in the human genome. Nature. 2012 Sep 6;489(7414):57–74. </w:t>
+          </w:r>
+        </w:p>
+        <w:p>
+          <w:pPr>
+            <w:autoSpaceDE w:val="0"/>
+            <w:autoSpaceDN w:val="0"/>
+            <w:ind w:hanging="640"/>
+            <w:jc w:val="both"/>
+            <w:divId w:val="1387492035"/>
+            <w:rPr>
+              <w:rFonts w:eastAsia="Times New Roman"/>
+            </w:rPr>
+          </w:pPr>
+          <w:r>
+            <w:rPr>
+              <w:rFonts w:eastAsia="Times New Roman"/>
+            </w:rPr>
+            <w:t>7.</w:t>
+          </w:r>
+          <w:r>
+            <w:rPr>
+              <w:rFonts w:eastAsia="Times New Roman"/>
+            </w:rPr>
+            <w:tab/>
+            <w:t xml:space="preserve">Lewinski MK, Bisgrove D, Shinn P, Chen H, Hoffmann C, Hannenhalli S, et al. Genome-Wide Analysis of Chromosomal Features Repressing Human Immunodeficiency Virus Transcription. J Virol. 2005 Jun;79(11):6610–9. </w:t>
+          </w:r>
+        </w:p>
+        <w:p>
+          <w:pPr>
+            <w:autoSpaceDE w:val="0"/>
+            <w:autoSpaceDN w:val="0"/>
+            <w:ind w:hanging="640"/>
+            <w:jc w:val="both"/>
+            <w:divId w:val="1403597010"/>
+            <w:rPr>
+              <w:rFonts w:eastAsia="Times New Roman"/>
+            </w:rPr>
+          </w:pPr>
+          <w:r>
+            <w:rPr>
+              <w:rFonts w:eastAsia="Times New Roman"/>
+            </w:rPr>
+            <w:t>8.</w:t>
+          </w:r>
+          <w:r>
+            <w:rPr>
+              <w:rFonts w:eastAsia="Times New Roman"/>
+            </w:rPr>
+            <w:tab/>
+            <w:t xml:space="preserve">Han Y, Lassen K, Monie D, Sedaghat AR, Shimoji S, Liu X, et al. Resting CD4 + T Cells from Human Immunodeficiency Virus Type 1 (HIV-1)-Infected Individuals Carry Integrated HIV-1 Genomes within Actively Transcribed Host Genes . J Virol. 2004 Jun 15;78(12):6122–33. </w:t>
+          </w:r>
+        </w:p>
+        <w:p>
+          <w:pPr>
+            <w:jc w:val="both"/>
+            <w:rPr>
+              <w:b/>
+              <w:bCs/>
+            </w:rPr>
+          </w:pPr>
+          <w:r>
+            <w:rPr>
+              <w:rFonts w:eastAsia="Times New Roman"/>
+            </w:rPr>
+            <w:t> </w:t>
+          </w:r>
+        </w:p>
+      </w:sdtContent>
+    </w:sdt>
     <w:p>
       <w:pPr>
         <w:rPr>
@@ -14,56 +643,53 @@
           <w:b/>
           <w:bCs/>
         </w:rPr>
-        <w:t xml:space="preserve">Q1. </w:t>
+        <w:t>Supplementary Materials:</w:t>
       </w:r>
+    </w:p>
+    <w:p>
+      <w:pPr>
+        <w:jc w:val="both"/>
+      </w:pPr>
       <w:r>
         <w:rPr>
           <w:b/>
           <w:bCs/>
         </w:rPr>
-        <w:t>Produce a table ranked by the most frequently observed gene in the highest number of patient samples.</w:t>
+        <w:t xml:space="preserve">Supplementary table 1. </w:t>
       </w:r>
-    </w:p>
-    <w:p>
       <w:r>
-        <w:t>A1.</w:t>
+        <w:t>Top 20 most frequently observed genes in the highest number of patients. Additional genes are available upon request.</w:t>
       </w:r>
     </w:p>
     <w:tbl>
       <w:tblPr>
-        <w:tblW w:w="2620" w:type="dxa"/>
+        <w:tblStyle w:val="ListTable3"/>
+        <w:tblW w:w="2580" w:type="dxa"/>
+        <w:jc w:val="center"/>
         <w:tblLook w:val="04A0" w:firstRow="1" w:lastRow="0" w:firstColumn="1" w:lastColumn="0" w:noHBand="0" w:noVBand="1"/>
       </w:tblPr>
       <w:tblGrid>
-        <w:gridCol w:w="1120"/>
-        <w:gridCol w:w="1500"/>
+        <w:gridCol w:w="1062"/>
+        <w:gridCol w:w="1620"/>
       </w:tblGrid>
       <w:tr>
         <w:trPr>
+          <w:cnfStyle w:val="100000000000" w:firstRow="1" w:lastRow="0" w:firstColumn="0" w:lastColumn="0" w:oddVBand="0" w:evenVBand="0" w:oddHBand="0" w:evenHBand="0" w:firstRowFirstColumn="0" w:firstRowLastColumn="0" w:lastRowFirstColumn="0" w:lastRowLastColumn="0"/>
           <w:trHeight w:val="300"/>
+          <w:jc w:val="center"/>
         </w:trPr>
         <w:tc>
           <w:tcPr>
-            <w:tcW w:w="1120" w:type="dxa"/>
-            <w:tcBorders>
-              <w:top w:val="single" w:sz="4" w:space="0" w:color="auto"/>
-              <w:left w:val="single" w:sz="4" w:space="0" w:color="auto"/>
-              <w:bottom w:val="single" w:sz="4" w:space="0" w:color="auto"/>
-              <w:right w:val="single" w:sz="4" w:space="0" w:color="auto"/>
-            </w:tcBorders>
-            <w:shd w:val="clear" w:color="4EA72E" w:fill="4EA72E"/>
+            <w:cnfStyle w:val="001000000100" w:firstRow="0" w:lastRow="0" w:firstColumn="1" w:lastColumn="0" w:oddVBand="0" w:evenVBand="0" w:oddHBand="0" w:evenHBand="0" w:firstRowFirstColumn="1" w:firstRowLastColumn="0" w:lastRowFirstColumn="0" w:lastRowLastColumn="0"/>
+            <w:tcW w:w="960" w:type="dxa"/>
             <w:noWrap/>
-            <w:vAlign w:val="bottom"/>
             <w:hideMark/>
           </w:tcPr>
           <w:p>
             <w:pPr>
-              <w:spacing w:after="0" w:line="240" w:lineRule="auto"/>
               <w:jc w:val="center"/>
               <w:rPr>
                 <w:rFonts w:ascii="Aptos Narrow" w:eastAsia="Times New Roman" w:hAnsi="Aptos Narrow" w:cs="Times New Roman"/>
-                <w:b/>
-                <w:bCs/>
                 <w:kern w:val="0"/>
                 <w14:ligatures w14:val="none"/>
               </w:rPr>
@@ -71,37 +697,25 @@
             <w:r>
               <w:rPr>
                 <w:rFonts w:ascii="Aptos Narrow" w:eastAsia="Times New Roman" w:hAnsi="Aptos Narrow" w:cs="Times New Roman"/>
-                <w:b/>
-                <w:bCs/>
-                <w:kern w:val="0"/>
-                <w14:ligatures w14:val="none"/>
-              </w:rPr>
-              <w:t>Count</w:t>
+                <w:kern w:val="0"/>
+                <w14:ligatures w14:val="none"/>
+              </w:rPr>
+              <w:t>Gene</w:t>
             </w:r>
           </w:p>
         </w:tc>
         <w:tc>
           <w:tcPr>
-            <w:tcW w:w="1500" w:type="dxa"/>
-            <w:tcBorders>
-              <w:top w:val="single" w:sz="4" w:space="0" w:color="auto"/>
-              <w:left w:val="single" w:sz="4" w:space="0" w:color="auto"/>
-              <w:bottom w:val="single" w:sz="4" w:space="0" w:color="auto"/>
-              <w:right w:val="single" w:sz="4" w:space="0" w:color="auto"/>
-            </w:tcBorders>
-            <w:shd w:val="clear" w:color="4EA72E" w:fill="4EA72E"/>
+            <w:tcW w:w="1620" w:type="dxa"/>
             <w:noWrap/>
-            <w:vAlign w:val="bottom"/>
             <w:hideMark/>
           </w:tcPr>
           <w:p>
             <w:pPr>
-              <w:spacing w:after="0" w:line="240" w:lineRule="auto"/>
               <w:jc w:val="center"/>
-              <w:rPr>
-                <w:rFonts w:ascii="Aptos Narrow" w:eastAsia="Times New Roman" w:hAnsi="Aptos Narrow" w:cs="Times New Roman"/>
-                <w:b/>
-                <w:bCs/>
+              <w:cnfStyle w:val="100000000000" w:firstRow="1" w:lastRow="0" w:firstColumn="0" w:lastColumn="0" w:oddVBand="0" w:evenVBand="0" w:oddHBand="0" w:evenHBand="0" w:firstRowFirstColumn="0" w:firstRowLastColumn="0" w:lastRowFirstColumn="0" w:lastRowLastColumn="0"/>
+              <w:rPr>
+                <w:rFonts w:ascii="Aptos Narrow" w:eastAsia="Times New Roman" w:hAnsi="Aptos Narrow" w:cs="Times New Roman"/>
                 <w:kern w:val="0"/>
                 <w14:ligatures w14:val="none"/>
               </w:rPr>
@@ -109,12 +723,73 @@
             <w:r>
               <w:rPr>
                 <w:rFonts w:ascii="Aptos Narrow" w:eastAsia="Times New Roman" w:hAnsi="Aptos Narrow" w:cs="Times New Roman"/>
-                <w:b/>
-                <w:bCs/>
-                <w:kern w:val="0"/>
-                <w14:ligatures w14:val="none"/>
-              </w:rPr>
-              <w:t>Gene</w:t>
+                <w:kern w:val="0"/>
+                <w14:ligatures w14:val="none"/>
+              </w:rPr>
+              <w:t>Participants</w:t>
+            </w:r>
+          </w:p>
+        </w:tc>
+      </w:tr>
+      <w:tr>
+        <w:trPr>
+          <w:cnfStyle w:val="000000100000" w:firstRow="0" w:lastRow="0" w:firstColumn="0" w:lastColumn="0" w:oddVBand="0" w:evenVBand="0" w:oddHBand="1" w:evenHBand="0" w:firstRowFirstColumn="0" w:firstRowLastColumn="0" w:lastRowFirstColumn="0" w:lastRowLastColumn="0"/>
+          <w:trHeight w:val="300"/>
+          <w:jc w:val="center"/>
+        </w:trPr>
+        <w:tc>
+          <w:tcPr>
+            <w:cnfStyle w:val="001000000000" w:firstRow="0" w:lastRow="0" w:firstColumn="1" w:lastColumn="0" w:oddVBand="0" w:evenVBand="0" w:oddHBand="0" w:evenHBand="0" w:firstRowFirstColumn="0" w:firstRowLastColumn="0" w:lastRowFirstColumn="0" w:lastRowLastColumn="0"/>
+            <w:tcW w:w="960" w:type="dxa"/>
+            <w:noWrap/>
+            <w:hideMark/>
+          </w:tcPr>
+          <w:p>
+            <w:pPr>
+              <w:jc w:val="center"/>
+              <w:rPr>
+                <w:rFonts w:ascii="Aptos Narrow" w:eastAsia="Times New Roman" w:hAnsi="Aptos Narrow" w:cs="Times New Roman"/>
+                <w:color w:val="000000"/>
+                <w:kern w:val="0"/>
+                <w14:ligatures w14:val="none"/>
+              </w:rPr>
+            </w:pPr>
+            <w:r>
+              <w:rPr>
+                <w:rFonts w:ascii="Aptos Narrow" w:eastAsia="Times New Roman" w:hAnsi="Aptos Narrow" w:cs="Times New Roman"/>
+                <w:color w:val="000000"/>
+                <w:kern w:val="0"/>
+                <w14:ligatures w14:val="none"/>
+              </w:rPr>
+              <w:t>NPLOC4</w:t>
+            </w:r>
+          </w:p>
+        </w:tc>
+        <w:tc>
+          <w:tcPr>
+            <w:tcW w:w="1620" w:type="dxa"/>
+            <w:noWrap/>
+            <w:hideMark/>
+          </w:tcPr>
+          <w:p>
+            <w:pPr>
+              <w:jc w:val="center"/>
+              <w:cnfStyle w:val="000000100000" w:firstRow="0" w:lastRow="0" w:firstColumn="0" w:lastColumn="0" w:oddVBand="0" w:evenVBand="0" w:oddHBand="1" w:evenHBand="0" w:firstRowFirstColumn="0" w:firstRowLastColumn="0" w:lastRowFirstColumn="0" w:lastRowLastColumn="0"/>
+              <w:rPr>
+                <w:rFonts w:ascii="Aptos Narrow" w:eastAsia="Times New Roman" w:hAnsi="Aptos Narrow" w:cs="Times New Roman"/>
+                <w:color w:val="000000"/>
+                <w:kern w:val="0"/>
+                <w14:ligatures w14:val="none"/>
+              </w:rPr>
+            </w:pPr>
+            <w:r>
+              <w:rPr>
+                <w:rFonts w:ascii="Aptos Narrow" w:eastAsia="Times New Roman" w:hAnsi="Aptos Narrow" w:cs="Times New Roman"/>
+                <w:color w:val="000000"/>
+                <w:kern w:val="0"/>
+                <w14:ligatures w14:val="none"/>
+              </w:rPr>
+              <w:t>17</w:t>
             </w:r>
           </w:p>
         </w:tc>
@@ -122,24 +797,17 @@
       <w:tr>
         <w:trPr>
           <w:trHeight w:val="300"/>
+          <w:jc w:val="center"/>
         </w:trPr>
         <w:tc>
           <w:tcPr>
-            <w:tcW w:w="1120" w:type="dxa"/>
-            <w:tcBorders>
-              <w:top w:val="single" w:sz="4" w:space="0" w:color="auto"/>
-              <w:left w:val="single" w:sz="4" w:space="0" w:color="auto"/>
-              <w:bottom w:val="single" w:sz="4" w:space="0" w:color="auto"/>
-              <w:right w:val="single" w:sz="4" w:space="0" w:color="auto"/>
-            </w:tcBorders>
-            <w:shd w:val="clear" w:color="DAF2D0" w:fill="DAF2D0"/>
+            <w:cnfStyle w:val="001000000000" w:firstRow="0" w:lastRow="0" w:firstColumn="1" w:lastColumn="0" w:oddVBand="0" w:evenVBand="0" w:oddHBand="0" w:evenHBand="0" w:firstRowFirstColumn="0" w:firstRowLastColumn="0" w:lastRowFirstColumn="0" w:lastRowLastColumn="0"/>
+            <w:tcW w:w="960" w:type="dxa"/>
             <w:noWrap/>
-            <w:vAlign w:val="bottom"/>
             <w:hideMark/>
           </w:tcPr>
           <w:p>
             <w:pPr>
-              <w:spacing w:after="0" w:line="240" w:lineRule="auto"/>
               <w:jc w:val="center"/>
               <w:rPr>
                 <w:rFonts w:ascii="Aptos Narrow" w:eastAsia="Times New Roman" w:hAnsi="Aptos Narrow" w:cs="Times New Roman"/>
@@ -155,28 +823,20 @@
                 <w:kern w:val="0"/>
                 <w14:ligatures w14:val="none"/>
               </w:rPr>
-              <w:t>20</w:t>
+              <w:t>DNMT1</w:t>
             </w:r>
           </w:p>
         </w:tc>
         <w:tc>
           <w:tcPr>
-            <w:tcW w:w="1500" w:type="dxa"/>
-            <w:tcBorders>
-              <w:top w:val="single" w:sz="4" w:space="0" w:color="auto"/>
-              <w:left w:val="single" w:sz="4" w:space="0" w:color="auto"/>
-              <w:bottom w:val="single" w:sz="4" w:space="0" w:color="auto"/>
-              <w:right w:val="single" w:sz="4" w:space="0" w:color="auto"/>
-            </w:tcBorders>
-            <w:shd w:val="clear" w:color="DAF2D0" w:fill="DAF2D0"/>
+            <w:tcW w:w="1620" w:type="dxa"/>
             <w:noWrap/>
-            <w:vAlign w:val="bottom"/>
             <w:hideMark/>
           </w:tcPr>
           <w:p>
             <w:pPr>
-              <w:spacing w:after="0" w:line="240" w:lineRule="auto"/>
               <w:jc w:val="center"/>
+              <w:cnfStyle w:val="000000000000" w:firstRow="0" w:lastRow="0" w:firstColumn="0" w:lastColumn="0" w:oddVBand="0" w:evenVBand="0" w:oddHBand="0" w:evenHBand="0" w:firstRowFirstColumn="0" w:firstRowLastColumn="0" w:lastRowFirstColumn="0" w:lastRowLastColumn="0"/>
               <w:rPr>
                 <w:rFonts w:ascii="Aptos Narrow" w:eastAsia="Times New Roman" w:hAnsi="Aptos Narrow" w:cs="Times New Roman"/>
                 <w:color w:val="000000"/>
@@ -191,7 +851,70 @@
                 <w:kern w:val="0"/>
                 <w14:ligatures w14:val="none"/>
               </w:rPr>
-              <w:t>PGK1</w:t>
+              <w:t>13</w:t>
+            </w:r>
+          </w:p>
+        </w:tc>
+      </w:tr>
+      <w:tr>
+        <w:trPr>
+          <w:cnfStyle w:val="000000100000" w:firstRow="0" w:lastRow="0" w:firstColumn="0" w:lastColumn="0" w:oddVBand="0" w:evenVBand="0" w:oddHBand="1" w:evenHBand="0" w:firstRowFirstColumn="0" w:firstRowLastColumn="0" w:lastRowFirstColumn="0" w:lastRowLastColumn="0"/>
+          <w:trHeight w:val="300"/>
+          <w:jc w:val="center"/>
+        </w:trPr>
+        <w:tc>
+          <w:tcPr>
+            <w:cnfStyle w:val="001000000000" w:firstRow="0" w:lastRow="0" w:firstColumn="1" w:lastColumn="0" w:oddVBand="0" w:evenVBand="0" w:oddHBand="0" w:evenHBand="0" w:firstRowFirstColumn="0" w:firstRowLastColumn="0" w:lastRowFirstColumn="0" w:lastRowLastColumn="0"/>
+            <w:tcW w:w="960" w:type="dxa"/>
+            <w:noWrap/>
+            <w:hideMark/>
+          </w:tcPr>
+          <w:p>
+            <w:pPr>
+              <w:jc w:val="center"/>
+              <w:rPr>
+                <w:rFonts w:ascii="Aptos Narrow" w:eastAsia="Times New Roman" w:hAnsi="Aptos Narrow" w:cs="Times New Roman"/>
+                <w:color w:val="000000"/>
+                <w:kern w:val="0"/>
+                <w14:ligatures w14:val="none"/>
+              </w:rPr>
+            </w:pPr>
+            <w:r>
+              <w:rPr>
+                <w:rFonts w:ascii="Aptos Narrow" w:eastAsia="Times New Roman" w:hAnsi="Aptos Narrow" w:cs="Times New Roman"/>
+                <w:color w:val="000000"/>
+                <w:kern w:val="0"/>
+                <w14:ligatures w14:val="none"/>
+              </w:rPr>
+              <w:t>QRICH1</w:t>
+            </w:r>
+          </w:p>
+        </w:tc>
+        <w:tc>
+          <w:tcPr>
+            <w:tcW w:w="1620" w:type="dxa"/>
+            <w:noWrap/>
+            <w:hideMark/>
+          </w:tcPr>
+          <w:p>
+            <w:pPr>
+              <w:jc w:val="center"/>
+              <w:cnfStyle w:val="000000100000" w:firstRow="0" w:lastRow="0" w:firstColumn="0" w:lastColumn="0" w:oddVBand="0" w:evenVBand="0" w:oddHBand="1" w:evenHBand="0" w:firstRowFirstColumn="0" w:firstRowLastColumn="0" w:lastRowFirstColumn="0" w:lastRowLastColumn="0"/>
+              <w:rPr>
+                <w:rFonts w:ascii="Aptos Narrow" w:eastAsia="Times New Roman" w:hAnsi="Aptos Narrow" w:cs="Times New Roman"/>
+                <w:color w:val="000000"/>
+                <w:kern w:val="0"/>
+                <w14:ligatures w14:val="none"/>
+              </w:rPr>
+            </w:pPr>
+            <w:r>
+              <w:rPr>
+                <w:rFonts w:ascii="Aptos Narrow" w:eastAsia="Times New Roman" w:hAnsi="Aptos Narrow" w:cs="Times New Roman"/>
+                <w:color w:val="000000"/>
+                <w:kern w:val="0"/>
+                <w14:ligatures w14:val="none"/>
+              </w:rPr>
+              <w:t>12</w:t>
             </w:r>
           </w:p>
         </w:tc>
@@ -199,24 +922,17 @@
       <w:tr>
         <w:trPr>
           <w:trHeight w:val="300"/>
+          <w:jc w:val="center"/>
         </w:trPr>
         <w:tc>
           <w:tcPr>
-            <w:tcW w:w="1120" w:type="dxa"/>
-            <w:tcBorders>
-              <w:top w:val="single" w:sz="4" w:space="0" w:color="auto"/>
-              <w:left w:val="single" w:sz="4" w:space="0" w:color="auto"/>
-              <w:bottom w:val="single" w:sz="4" w:space="0" w:color="auto"/>
-              <w:right w:val="single" w:sz="4" w:space="0" w:color="auto"/>
-            </w:tcBorders>
-            <w:shd w:val="clear" w:color="auto" w:fill="auto"/>
+            <w:cnfStyle w:val="001000000000" w:firstRow="0" w:lastRow="0" w:firstColumn="1" w:lastColumn="0" w:oddVBand="0" w:evenVBand="0" w:oddHBand="0" w:evenHBand="0" w:firstRowFirstColumn="0" w:firstRowLastColumn="0" w:lastRowFirstColumn="0" w:lastRowLastColumn="0"/>
+            <w:tcW w:w="960" w:type="dxa"/>
             <w:noWrap/>
-            <w:vAlign w:val="bottom"/>
             <w:hideMark/>
           </w:tcPr>
           <w:p>
             <w:pPr>
-              <w:spacing w:after="0" w:line="240" w:lineRule="auto"/>
               <w:jc w:val="center"/>
               <w:rPr>
                 <w:rFonts w:ascii="Aptos Narrow" w:eastAsia="Times New Roman" w:hAnsi="Aptos Narrow" w:cs="Times New Roman"/>
@@ -232,28 +948,20 @@
                 <w:kern w:val="0"/>
                 <w14:ligatures w14:val="none"/>
               </w:rPr>
-              <w:t>8</w:t>
+              <w:t>HSF1</w:t>
             </w:r>
           </w:p>
         </w:tc>
         <w:tc>
           <w:tcPr>
-            <w:tcW w:w="1500" w:type="dxa"/>
-            <w:tcBorders>
-              <w:top w:val="single" w:sz="4" w:space="0" w:color="auto"/>
-              <w:left w:val="single" w:sz="4" w:space="0" w:color="auto"/>
-              <w:bottom w:val="single" w:sz="4" w:space="0" w:color="auto"/>
-              <w:right w:val="single" w:sz="4" w:space="0" w:color="auto"/>
-            </w:tcBorders>
-            <w:shd w:val="clear" w:color="auto" w:fill="auto"/>
+            <w:tcW w:w="1620" w:type="dxa"/>
             <w:noWrap/>
-            <w:vAlign w:val="bottom"/>
             <w:hideMark/>
           </w:tcPr>
           <w:p>
             <w:pPr>
-              <w:spacing w:after="0" w:line="240" w:lineRule="auto"/>
               <w:jc w:val="center"/>
+              <w:cnfStyle w:val="000000000000" w:firstRow="0" w:lastRow="0" w:firstColumn="0" w:lastColumn="0" w:oddVBand="0" w:evenVBand="0" w:oddHBand="0" w:evenHBand="0" w:firstRowFirstColumn="0" w:firstRowLastColumn="0" w:lastRowFirstColumn="0" w:lastRowLastColumn="0"/>
               <w:rPr>
                 <w:rFonts w:ascii="Aptos Narrow" w:eastAsia="Times New Roman" w:hAnsi="Aptos Narrow" w:cs="Times New Roman"/>
                 <w:color w:val="000000"/>
@@ -268,7 +976,70 @@
                 <w:kern w:val="0"/>
                 <w14:ligatures w14:val="none"/>
               </w:rPr>
-              <w:t>PWWP3A</w:t>
+              <w:t>12</w:t>
+            </w:r>
+          </w:p>
+        </w:tc>
+      </w:tr>
+      <w:tr>
+        <w:trPr>
+          <w:cnfStyle w:val="000000100000" w:firstRow="0" w:lastRow="0" w:firstColumn="0" w:lastColumn="0" w:oddVBand="0" w:evenVBand="0" w:oddHBand="1" w:evenHBand="0" w:firstRowFirstColumn="0" w:firstRowLastColumn="0" w:lastRowFirstColumn="0" w:lastRowLastColumn="0"/>
+          <w:trHeight w:val="300"/>
+          <w:jc w:val="center"/>
+        </w:trPr>
+        <w:tc>
+          <w:tcPr>
+            <w:cnfStyle w:val="001000000000" w:firstRow="0" w:lastRow="0" w:firstColumn="1" w:lastColumn="0" w:oddVBand="0" w:evenVBand="0" w:oddHBand="0" w:evenHBand="0" w:firstRowFirstColumn="0" w:firstRowLastColumn="0" w:lastRowFirstColumn="0" w:lastRowLastColumn="0"/>
+            <w:tcW w:w="960" w:type="dxa"/>
+            <w:noWrap/>
+            <w:hideMark/>
+          </w:tcPr>
+          <w:p>
+            <w:pPr>
+              <w:jc w:val="center"/>
+              <w:rPr>
+                <w:rFonts w:ascii="Aptos Narrow" w:eastAsia="Times New Roman" w:hAnsi="Aptos Narrow" w:cs="Times New Roman"/>
+                <w:color w:val="000000"/>
+                <w:kern w:val="0"/>
+                <w14:ligatures w14:val="none"/>
+              </w:rPr>
+            </w:pPr>
+            <w:r>
+              <w:rPr>
+                <w:rFonts w:ascii="Aptos Narrow" w:eastAsia="Times New Roman" w:hAnsi="Aptos Narrow" w:cs="Times New Roman"/>
+                <w:color w:val="000000"/>
+                <w:kern w:val="0"/>
+                <w14:ligatures w14:val="none"/>
+              </w:rPr>
+              <w:t>PACS1</w:t>
+            </w:r>
+          </w:p>
+        </w:tc>
+        <w:tc>
+          <w:tcPr>
+            <w:tcW w:w="1620" w:type="dxa"/>
+            <w:noWrap/>
+            <w:hideMark/>
+          </w:tcPr>
+          <w:p>
+            <w:pPr>
+              <w:jc w:val="center"/>
+              <w:cnfStyle w:val="000000100000" w:firstRow="0" w:lastRow="0" w:firstColumn="0" w:lastColumn="0" w:oddVBand="0" w:evenVBand="0" w:oddHBand="1" w:evenHBand="0" w:firstRowFirstColumn="0" w:firstRowLastColumn="0" w:lastRowFirstColumn="0" w:lastRowLastColumn="0"/>
+              <w:rPr>
+                <w:rFonts w:ascii="Aptos Narrow" w:eastAsia="Times New Roman" w:hAnsi="Aptos Narrow" w:cs="Times New Roman"/>
+                <w:color w:val="000000"/>
+                <w:kern w:val="0"/>
+                <w14:ligatures w14:val="none"/>
+              </w:rPr>
+            </w:pPr>
+            <w:r>
+              <w:rPr>
+                <w:rFonts w:ascii="Aptos Narrow" w:eastAsia="Times New Roman" w:hAnsi="Aptos Narrow" w:cs="Times New Roman"/>
+                <w:color w:val="000000"/>
+                <w:kern w:val="0"/>
+                <w14:ligatures w14:val="none"/>
+              </w:rPr>
+              <w:t>11</w:t>
             </w:r>
           </w:p>
         </w:tc>
@@ -276,24 +1047,17 @@
       <w:tr>
         <w:trPr>
           <w:trHeight w:val="300"/>
+          <w:jc w:val="center"/>
         </w:trPr>
         <w:tc>
           <w:tcPr>
-            <w:tcW w:w="1120" w:type="dxa"/>
-            <w:tcBorders>
-              <w:top w:val="single" w:sz="4" w:space="0" w:color="auto"/>
-              <w:left w:val="single" w:sz="4" w:space="0" w:color="auto"/>
-              <w:bottom w:val="single" w:sz="4" w:space="0" w:color="auto"/>
-              <w:right w:val="single" w:sz="4" w:space="0" w:color="auto"/>
-            </w:tcBorders>
-            <w:shd w:val="clear" w:color="DAF2D0" w:fill="DAF2D0"/>
+            <w:cnfStyle w:val="001000000000" w:firstRow="0" w:lastRow="0" w:firstColumn="1" w:lastColumn="0" w:oddVBand="0" w:evenVBand="0" w:oddHBand="0" w:evenHBand="0" w:firstRowFirstColumn="0" w:firstRowLastColumn="0" w:lastRowFirstColumn="0" w:lastRowLastColumn="0"/>
+            <w:tcW w:w="960" w:type="dxa"/>
             <w:noWrap/>
-            <w:vAlign w:val="bottom"/>
             <w:hideMark/>
           </w:tcPr>
           <w:p>
             <w:pPr>
-              <w:spacing w:after="0" w:line="240" w:lineRule="auto"/>
               <w:jc w:val="center"/>
               <w:rPr>
                 <w:rFonts w:ascii="Aptos Narrow" w:eastAsia="Times New Roman" w:hAnsi="Aptos Narrow" w:cs="Times New Roman"/>
@@ -309,28 +1073,20 @@
                 <w:kern w:val="0"/>
                 <w14:ligatures w14:val="none"/>
               </w:rPr>
-              <w:t>6</w:t>
+              <w:t>NSD1</w:t>
             </w:r>
           </w:p>
         </w:tc>
         <w:tc>
           <w:tcPr>
-            <w:tcW w:w="1500" w:type="dxa"/>
-            <w:tcBorders>
-              <w:top w:val="single" w:sz="4" w:space="0" w:color="auto"/>
-              <w:left w:val="single" w:sz="4" w:space="0" w:color="auto"/>
-              <w:bottom w:val="single" w:sz="4" w:space="0" w:color="auto"/>
-              <w:right w:val="single" w:sz="4" w:space="0" w:color="auto"/>
-            </w:tcBorders>
-            <w:shd w:val="clear" w:color="DAF2D0" w:fill="DAF2D0"/>
+            <w:tcW w:w="1620" w:type="dxa"/>
             <w:noWrap/>
-            <w:vAlign w:val="bottom"/>
             <w:hideMark/>
           </w:tcPr>
           <w:p>
             <w:pPr>
-              <w:spacing w:after="0" w:line="240" w:lineRule="auto"/>
               <w:jc w:val="center"/>
+              <w:cnfStyle w:val="000000000000" w:firstRow="0" w:lastRow="0" w:firstColumn="0" w:lastColumn="0" w:oddVBand="0" w:evenVBand="0" w:oddHBand="0" w:evenHBand="0" w:firstRowFirstColumn="0" w:firstRowLastColumn="0" w:lastRowFirstColumn="0" w:lastRowLastColumn="0"/>
               <w:rPr>
                 <w:rFonts w:ascii="Aptos Narrow" w:eastAsia="Times New Roman" w:hAnsi="Aptos Narrow" w:cs="Times New Roman"/>
                 <w:color w:val="000000"/>
@@ -345,7 +1101,70 @@
                 <w:kern w:val="0"/>
                 <w14:ligatures w14:val="none"/>
               </w:rPr>
-              <w:t>MIR4479</w:t>
+              <w:t>11</w:t>
+            </w:r>
+          </w:p>
+        </w:tc>
+      </w:tr>
+      <w:tr>
+        <w:trPr>
+          <w:cnfStyle w:val="000000100000" w:firstRow="0" w:lastRow="0" w:firstColumn="0" w:lastColumn="0" w:oddVBand="0" w:evenVBand="0" w:oddHBand="1" w:evenHBand="0" w:firstRowFirstColumn="0" w:firstRowLastColumn="0" w:lastRowFirstColumn="0" w:lastRowLastColumn="0"/>
+          <w:trHeight w:val="300"/>
+          <w:jc w:val="center"/>
+        </w:trPr>
+        <w:tc>
+          <w:tcPr>
+            <w:cnfStyle w:val="001000000000" w:firstRow="0" w:lastRow="0" w:firstColumn="1" w:lastColumn="0" w:oddVBand="0" w:evenVBand="0" w:oddHBand="0" w:evenHBand="0" w:firstRowFirstColumn="0" w:firstRowLastColumn="0" w:lastRowFirstColumn="0" w:lastRowLastColumn="0"/>
+            <w:tcW w:w="960" w:type="dxa"/>
+            <w:noWrap/>
+            <w:hideMark/>
+          </w:tcPr>
+          <w:p>
+            <w:pPr>
+              <w:jc w:val="center"/>
+              <w:rPr>
+                <w:rFonts w:ascii="Aptos Narrow" w:eastAsia="Times New Roman" w:hAnsi="Aptos Narrow" w:cs="Times New Roman"/>
+                <w:color w:val="000000"/>
+                <w:kern w:val="0"/>
+                <w14:ligatures w14:val="none"/>
+              </w:rPr>
+            </w:pPr>
+            <w:r>
+              <w:rPr>
+                <w:rFonts w:ascii="Aptos Narrow" w:eastAsia="Times New Roman" w:hAnsi="Aptos Narrow" w:cs="Times New Roman"/>
+                <w:color w:val="000000"/>
+                <w:kern w:val="0"/>
+                <w14:ligatures w14:val="none"/>
+              </w:rPr>
+              <w:t>NADK</w:t>
+            </w:r>
+          </w:p>
+        </w:tc>
+        <w:tc>
+          <w:tcPr>
+            <w:tcW w:w="1620" w:type="dxa"/>
+            <w:noWrap/>
+            <w:hideMark/>
+          </w:tcPr>
+          <w:p>
+            <w:pPr>
+              <w:jc w:val="center"/>
+              <w:cnfStyle w:val="000000100000" w:firstRow="0" w:lastRow="0" w:firstColumn="0" w:lastColumn="0" w:oddVBand="0" w:evenVBand="0" w:oddHBand="1" w:evenHBand="0" w:firstRowFirstColumn="0" w:firstRowLastColumn="0" w:lastRowFirstColumn="0" w:lastRowLastColumn="0"/>
+              <w:rPr>
+                <w:rFonts w:ascii="Aptos Narrow" w:eastAsia="Times New Roman" w:hAnsi="Aptos Narrow" w:cs="Times New Roman"/>
+                <w:color w:val="000000"/>
+                <w:kern w:val="0"/>
+                <w14:ligatures w14:val="none"/>
+              </w:rPr>
+            </w:pPr>
+            <w:r>
+              <w:rPr>
+                <w:rFonts w:ascii="Aptos Narrow" w:eastAsia="Times New Roman" w:hAnsi="Aptos Narrow" w:cs="Times New Roman"/>
+                <w:color w:val="000000"/>
+                <w:kern w:val="0"/>
+                <w14:ligatures w14:val="none"/>
+              </w:rPr>
+              <w:t>10</w:t>
             </w:r>
           </w:p>
         </w:tc>
@@ -353,24 +1172,17 @@
       <w:tr>
         <w:trPr>
           <w:trHeight w:val="300"/>
+          <w:jc w:val="center"/>
         </w:trPr>
         <w:tc>
           <w:tcPr>
-            <w:tcW w:w="1120" w:type="dxa"/>
-            <w:tcBorders>
-              <w:top w:val="single" w:sz="4" w:space="0" w:color="auto"/>
-              <w:left w:val="single" w:sz="4" w:space="0" w:color="auto"/>
-              <w:bottom w:val="single" w:sz="4" w:space="0" w:color="auto"/>
-              <w:right w:val="single" w:sz="4" w:space="0" w:color="auto"/>
-            </w:tcBorders>
-            <w:shd w:val="clear" w:color="auto" w:fill="auto"/>
+            <w:cnfStyle w:val="001000000000" w:firstRow="0" w:lastRow="0" w:firstColumn="1" w:lastColumn="0" w:oddVBand="0" w:evenVBand="0" w:oddHBand="0" w:evenHBand="0" w:firstRowFirstColumn="0" w:firstRowLastColumn="0" w:lastRowFirstColumn="0" w:lastRowLastColumn="0"/>
+            <w:tcW w:w="960" w:type="dxa"/>
             <w:noWrap/>
-            <w:vAlign w:val="bottom"/>
             <w:hideMark/>
           </w:tcPr>
           <w:p>
             <w:pPr>
-              <w:spacing w:after="0" w:line="240" w:lineRule="auto"/>
               <w:jc w:val="center"/>
               <w:rPr>
                 <w:rFonts w:ascii="Aptos Narrow" w:eastAsia="Times New Roman" w:hAnsi="Aptos Narrow" w:cs="Times New Roman"/>
@@ -386,28 +1198,20 @@
                 <w:kern w:val="0"/>
                 <w14:ligatures w14:val="none"/>
               </w:rPr>
-              <w:t>5</w:t>
+              <w:t>SPTAN1</w:t>
             </w:r>
           </w:p>
         </w:tc>
         <w:tc>
           <w:tcPr>
-            <w:tcW w:w="1500" w:type="dxa"/>
-            <w:tcBorders>
-              <w:top w:val="single" w:sz="4" w:space="0" w:color="auto"/>
-              <w:left w:val="single" w:sz="4" w:space="0" w:color="auto"/>
-              <w:bottom w:val="single" w:sz="4" w:space="0" w:color="auto"/>
-              <w:right w:val="single" w:sz="4" w:space="0" w:color="auto"/>
-            </w:tcBorders>
-            <w:shd w:val="clear" w:color="auto" w:fill="auto"/>
+            <w:tcW w:w="1620" w:type="dxa"/>
             <w:noWrap/>
-            <w:vAlign w:val="bottom"/>
             <w:hideMark/>
           </w:tcPr>
           <w:p>
             <w:pPr>
-              <w:spacing w:after="0" w:line="240" w:lineRule="auto"/>
               <w:jc w:val="center"/>
+              <w:cnfStyle w:val="000000000000" w:firstRow="0" w:lastRow="0" w:firstColumn="0" w:lastColumn="0" w:oddVBand="0" w:evenVBand="0" w:oddHBand="0" w:evenHBand="0" w:firstRowFirstColumn="0" w:firstRowLastColumn="0" w:lastRowFirstColumn="0" w:lastRowLastColumn="0"/>
               <w:rPr>
                 <w:rFonts w:ascii="Aptos Narrow" w:eastAsia="Times New Roman" w:hAnsi="Aptos Narrow" w:cs="Times New Roman"/>
                 <w:color w:val="000000"/>
@@ -422,7 +1226,70 @@
                 <w:kern w:val="0"/>
                 <w14:ligatures w14:val="none"/>
               </w:rPr>
-              <w:t>CYTH1</w:t>
+              <w:t>10</w:t>
+            </w:r>
+          </w:p>
+        </w:tc>
+      </w:tr>
+      <w:tr>
+        <w:trPr>
+          <w:cnfStyle w:val="000000100000" w:firstRow="0" w:lastRow="0" w:firstColumn="0" w:lastColumn="0" w:oddVBand="0" w:evenVBand="0" w:oddHBand="1" w:evenHBand="0" w:firstRowFirstColumn="0" w:firstRowLastColumn="0" w:lastRowFirstColumn="0" w:lastRowLastColumn="0"/>
+          <w:trHeight w:val="300"/>
+          <w:jc w:val="center"/>
+        </w:trPr>
+        <w:tc>
+          <w:tcPr>
+            <w:cnfStyle w:val="001000000000" w:firstRow="0" w:lastRow="0" w:firstColumn="1" w:lastColumn="0" w:oddVBand="0" w:evenVBand="0" w:oddHBand="0" w:evenHBand="0" w:firstRowFirstColumn="0" w:firstRowLastColumn="0" w:lastRowFirstColumn="0" w:lastRowLastColumn="0"/>
+            <w:tcW w:w="960" w:type="dxa"/>
+            <w:noWrap/>
+            <w:hideMark/>
+          </w:tcPr>
+          <w:p>
+            <w:pPr>
+              <w:jc w:val="center"/>
+              <w:rPr>
+                <w:rFonts w:ascii="Aptos Narrow" w:eastAsia="Times New Roman" w:hAnsi="Aptos Narrow" w:cs="Times New Roman"/>
+                <w:color w:val="000000"/>
+                <w:kern w:val="0"/>
+                <w14:ligatures w14:val="none"/>
+              </w:rPr>
+            </w:pPr>
+            <w:r>
+              <w:rPr>
+                <w:rFonts w:ascii="Aptos Narrow" w:eastAsia="Times New Roman" w:hAnsi="Aptos Narrow" w:cs="Times New Roman"/>
+                <w:color w:val="000000"/>
+                <w:kern w:val="0"/>
+                <w14:ligatures w14:val="none"/>
+              </w:rPr>
+              <w:t>LUC7L</w:t>
+            </w:r>
+          </w:p>
+        </w:tc>
+        <w:tc>
+          <w:tcPr>
+            <w:tcW w:w="1620" w:type="dxa"/>
+            <w:noWrap/>
+            <w:hideMark/>
+          </w:tcPr>
+          <w:p>
+            <w:pPr>
+              <w:jc w:val="center"/>
+              <w:cnfStyle w:val="000000100000" w:firstRow="0" w:lastRow="0" w:firstColumn="0" w:lastColumn="0" w:oddVBand="0" w:evenVBand="0" w:oddHBand="1" w:evenHBand="0" w:firstRowFirstColumn="0" w:firstRowLastColumn="0" w:lastRowFirstColumn="0" w:lastRowLastColumn="0"/>
+              <w:rPr>
+                <w:rFonts w:ascii="Aptos Narrow" w:eastAsia="Times New Roman" w:hAnsi="Aptos Narrow" w:cs="Times New Roman"/>
+                <w:color w:val="000000"/>
+                <w:kern w:val="0"/>
+                <w14:ligatures w14:val="none"/>
+              </w:rPr>
+            </w:pPr>
+            <w:r>
+              <w:rPr>
+                <w:rFonts w:ascii="Aptos Narrow" w:eastAsia="Times New Roman" w:hAnsi="Aptos Narrow" w:cs="Times New Roman"/>
+                <w:color w:val="000000"/>
+                <w:kern w:val="0"/>
+                <w14:ligatures w14:val="none"/>
+              </w:rPr>
+              <w:t>10</w:t>
             </w:r>
           </w:p>
         </w:tc>
@@ -430,24 +1297,17 @@
       <w:tr>
         <w:trPr>
           <w:trHeight w:val="300"/>
+          <w:jc w:val="center"/>
         </w:trPr>
         <w:tc>
           <w:tcPr>
-            <w:tcW w:w="1120" w:type="dxa"/>
-            <w:tcBorders>
-              <w:top w:val="single" w:sz="4" w:space="0" w:color="auto"/>
-              <w:left w:val="single" w:sz="4" w:space="0" w:color="auto"/>
-              <w:bottom w:val="single" w:sz="4" w:space="0" w:color="auto"/>
-              <w:right w:val="single" w:sz="4" w:space="0" w:color="auto"/>
-            </w:tcBorders>
-            <w:shd w:val="clear" w:color="DAF2D0" w:fill="DAF2D0"/>
+            <w:cnfStyle w:val="001000000000" w:firstRow="0" w:lastRow="0" w:firstColumn="1" w:lastColumn="0" w:oddVBand="0" w:evenVBand="0" w:oddHBand="0" w:evenHBand="0" w:firstRowFirstColumn="0" w:firstRowLastColumn="0" w:lastRowFirstColumn="0" w:lastRowLastColumn="0"/>
+            <w:tcW w:w="960" w:type="dxa"/>
             <w:noWrap/>
-            <w:vAlign w:val="bottom"/>
             <w:hideMark/>
           </w:tcPr>
           <w:p>
             <w:pPr>
-              <w:spacing w:after="0" w:line="240" w:lineRule="auto"/>
               <w:jc w:val="center"/>
               <w:rPr>
                 <w:rFonts w:ascii="Aptos Narrow" w:eastAsia="Times New Roman" w:hAnsi="Aptos Narrow" w:cs="Times New Roman"/>
@@ -463,28 +1323,20 @@
                 <w:kern w:val="0"/>
                 <w14:ligatures w14:val="none"/>
               </w:rPr>
-              <w:t>4</w:t>
+              <w:t>KDM2A</w:t>
             </w:r>
           </w:p>
         </w:tc>
         <w:tc>
           <w:tcPr>
-            <w:tcW w:w="1500" w:type="dxa"/>
-            <w:tcBorders>
-              <w:top w:val="single" w:sz="4" w:space="0" w:color="auto"/>
-              <w:left w:val="single" w:sz="4" w:space="0" w:color="auto"/>
-              <w:bottom w:val="single" w:sz="4" w:space="0" w:color="auto"/>
-              <w:right w:val="single" w:sz="4" w:space="0" w:color="auto"/>
-            </w:tcBorders>
-            <w:shd w:val="clear" w:color="DAF2D0" w:fill="DAF2D0"/>
+            <w:tcW w:w="1620" w:type="dxa"/>
             <w:noWrap/>
-            <w:vAlign w:val="bottom"/>
             <w:hideMark/>
           </w:tcPr>
           <w:p>
             <w:pPr>
-              <w:spacing w:after="0" w:line="240" w:lineRule="auto"/>
               <w:jc w:val="center"/>
+              <w:cnfStyle w:val="000000000000" w:firstRow="0" w:lastRow="0" w:firstColumn="0" w:lastColumn="0" w:oddVBand="0" w:evenVBand="0" w:oddHBand="0" w:evenHBand="0" w:firstRowFirstColumn="0" w:firstRowLastColumn="0" w:lastRowFirstColumn="0" w:lastRowLastColumn="0"/>
               <w:rPr>
                 <w:rFonts w:ascii="Aptos Narrow" w:eastAsia="Times New Roman" w:hAnsi="Aptos Narrow" w:cs="Times New Roman"/>
                 <w:color w:val="000000"/>
@@ -499,7 +1351,70 @@
                 <w:kern w:val="0"/>
                 <w14:ligatures w14:val="none"/>
               </w:rPr>
-              <w:t>GAK</w:t>
+              <w:t>10</w:t>
+            </w:r>
+          </w:p>
+        </w:tc>
+      </w:tr>
+      <w:tr>
+        <w:trPr>
+          <w:cnfStyle w:val="000000100000" w:firstRow="0" w:lastRow="0" w:firstColumn="0" w:lastColumn="0" w:oddVBand="0" w:evenVBand="0" w:oddHBand="1" w:evenHBand="0" w:firstRowFirstColumn="0" w:firstRowLastColumn="0" w:lastRowFirstColumn="0" w:lastRowLastColumn="0"/>
+          <w:trHeight w:val="300"/>
+          <w:jc w:val="center"/>
+        </w:trPr>
+        <w:tc>
+          <w:tcPr>
+            <w:cnfStyle w:val="001000000000" w:firstRow="0" w:lastRow="0" w:firstColumn="1" w:lastColumn="0" w:oddVBand="0" w:evenVBand="0" w:oddHBand="0" w:evenHBand="0" w:firstRowFirstColumn="0" w:firstRowLastColumn="0" w:lastRowFirstColumn="0" w:lastRowLastColumn="0"/>
+            <w:tcW w:w="960" w:type="dxa"/>
+            <w:noWrap/>
+            <w:hideMark/>
+          </w:tcPr>
+          <w:p>
+            <w:pPr>
+              <w:jc w:val="center"/>
+              <w:rPr>
+                <w:rFonts w:ascii="Aptos Narrow" w:eastAsia="Times New Roman" w:hAnsi="Aptos Narrow" w:cs="Times New Roman"/>
+                <w:color w:val="000000"/>
+                <w:kern w:val="0"/>
+                <w14:ligatures w14:val="none"/>
+              </w:rPr>
+            </w:pPr>
+            <w:r>
+              <w:rPr>
+                <w:rFonts w:ascii="Aptos Narrow" w:eastAsia="Times New Roman" w:hAnsi="Aptos Narrow" w:cs="Times New Roman"/>
+                <w:color w:val="000000"/>
+                <w:kern w:val="0"/>
+                <w14:ligatures w14:val="none"/>
+              </w:rPr>
+              <w:t>PLEC</w:t>
+            </w:r>
+          </w:p>
+        </w:tc>
+        <w:tc>
+          <w:tcPr>
+            <w:tcW w:w="1620" w:type="dxa"/>
+            <w:noWrap/>
+            <w:hideMark/>
+          </w:tcPr>
+          <w:p>
+            <w:pPr>
+              <w:jc w:val="center"/>
+              <w:cnfStyle w:val="000000100000" w:firstRow="0" w:lastRow="0" w:firstColumn="0" w:lastColumn="0" w:oddVBand="0" w:evenVBand="0" w:oddHBand="1" w:evenHBand="0" w:firstRowFirstColumn="0" w:firstRowLastColumn="0" w:lastRowFirstColumn="0" w:lastRowLastColumn="0"/>
+              <w:rPr>
+                <w:rFonts w:ascii="Aptos Narrow" w:eastAsia="Times New Roman" w:hAnsi="Aptos Narrow" w:cs="Times New Roman"/>
+                <w:color w:val="000000"/>
+                <w:kern w:val="0"/>
+                <w14:ligatures w14:val="none"/>
+              </w:rPr>
+            </w:pPr>
+            <w:r>
+              <w:rPr>
+                <w:rFonts w:ascii="Aptos Narrow" w:eastAsia="Times New Roman" w:hAnsi="Aptos Narrow" w:cs="Times New Roman"/>
+                <w:color w:val="000000"/>
+                <w:kern w:val="0"/>
+                <w14:ligatures w14:val="none"/>
+              </w:rPr>
+              <w:t>10</w:t>
             </w:r>
           </w:p>
         </w:tc>
@@ -507,24 +1422,17 @@
       <w:tr>
         <w:trPr>
           <w:trHeight w:val="300"/>
+          <w:jc w:val="center"/>
         </w:trPr>
         <w:tc>
           <w:tcPr>
-            <w:tcW w:w="1120" w:type="dxa"/>
-            <w:tcBorders>
-              <w:top w:val="single" w:sz="4" w:space="0" w:color="auto"/>
-              <w:left w:val="single" w:sz="4" w:space="0" w:color="auto"/>
-              <w:bottom w:val="single" w:sz="4" w:space="0" w:color="auto"/>
-              <w:right w:val="single" w:sz="4" w:space="0" w:color="auto"/>
-            </w:tcBorders>
-            <w:shd w:val="clear" w:color="auto" w:fill="auto"/>
+            <w:cnfStyle w:val="001000000000" w:firstRow="0" w:lastRow="0" w:firstColumn="1" w:lastColumn="0" w:oddVBand="0" w:evenVBand="0" w:oddHBand="0" w:evenHBand="0" w:firstRowFirstColumn="0" w:firstRowLastColumn="0" w:lastRowFirstColumn="0" w:lastRowLastColumn="0"/>
+            <w:tcW w:w="960" w:type="dxa"/>
             <w:noWrap/>
-            <w:vAlign w:val="bottom"/>
             <w:hideMark/>
           </w:tcPr>
           <w:p>
             <w:pPr>
-              <w:spacing w:after="0" w:line="240" w:lineRule="auto"/>
               <w:jc w:val="center"/>
               <w:rPr>
                 <w:rFonts w:ascii="Aptos Narrow" w:eastAsia="Times New Roman" w:hAnsi="Aptos Narrow" w:cs="Times New Roman"/>
@@ -540,28 +1448,20 @@
                 <w:kern w:val="0"/>
                 <w14:ligatures w14:val="none"/>
               </w:rPr>
-              <w:t>4</w:t>
+              <w:t>FBXW5</w:t>
             </w:r>
           </w:p>
         </w:tc>
         <w:tc>
           <w:tcPr>
-            <w:tcW w:w="1500" w:type="dxa"/>
-            <w:tcBorders>
-              <w:top w:val="single" w:sz="4" w:space="0" w:color="auto"/>
-              <w:left w:val="single" w:sz="4" w:space="0" w:color="auto"/>
-              <w:bottom w:val="single" w:sz="4" w:space="0" w:color="auto"/>
-              <w:right w:val="single" w:sz="4" w:space="0" w:color="auto"/>
-            </w:tcBorders>
-            <w:shd w:val="clear" w:color="auto" w:fill="auto"/>
+            <w:tcW w:w="1620" w:type="dxa"/>
             <w:noWrap/>
-            <w:vAlign w:val="bottom"/>
             <w:hideMark/>
           </w:tcPr>
           <w:p>
             <w:pPr>
-              <w:spacing w:after="0" w:line="240" w:lineRule="auto"/>
               <w:jc w:val="center"/>
+              <w:cnfStyle w:val="000000000000" w:firstRow="0" w:lastRow="0" w:firstColumn="0" w:lastColumn="0" w:oddVBand="0" w:evenVBand="0" w:oddHBand="0" w:evenHBand="0" w:firstRowFirstColumn="0" w:firstRowLastColumn="0" w:lastRowFirstColumn="0" w:lastRowLastColumn="0"/>
               <w:rPr>
                 <w:rFonts w:ascii="Aptos Narrow" w:eastAsia="Times New Roman" w:hAnsi="Aptos Narrow" w:cs="Times New Roman"/>
                 <w:color w:val="000000"/>
@@ -576,7 +1476,70 @@
                 <w:kern w:val="0"/>
                 <w14:ligatures w14:val="none"/>
               </w:rPr>
-              <w:t>IL17C</w:t>
+              <w:t>10</w:t>
+            </w:r>
+          </w:p>
+        </w:tc>
+      </w:tr>
+      <w:tr>
+        <w:trPr>
+          <w:cnfStyle w:val="000000100000" w:firstRow="0" w:lastRow="0" w:firstColumn="0" w:lastColumn="0" w:oddVBand="0" w:evenVBand="0" w:oddHBand="1" w:evenHBand="0" w:firstRowFirstColumn="0" w:firstRowLastColumn="0" w:lastRowFirstColumn="0" w:lastRowLastColumn="0"/>
+          <w:trHeight w:val="300"/>
+          <w:jc w:val="center"/>
+        </w:trPr>
+        <w:tc>
+          <w:tcPr>
+            <w:cnfStyle w:val="001000000000" w:firstRow="0" w:lastRow="0" w:firstColumn="1" w:lastColumn="0" w:oddVBand="0" w:evenVBand="0" w:oddHBand="0" w:evenHBand="0" w:firstRowFirstColumn="0" w:firstRowLastColumn="0" w:lastRowFirstColumn="0" w:lastRowLastColumn="0"/>
+            <w:tcW w:w="960" w:type="dxa"/>
+            <w:noWrap/>
+            <w:hideMark/>
+          </w:tcPr>
+          <w:p>
+            <w:pPr>
+              <w:jc w:val="center"/>
+              <w:rPr>
+                <w:rFonts w:ascii="Aptos Narrow" w:eastAsia="Times New Roman" w:hAnsi="Aptos Narrow" w:cs="Times New Roman"/>
+                <w:color w:val="000000"/>
+                <w:kern w:val="0"/>
+                <w14:ligatures w14:val="none"/>
+              </w:rPr>
+            </w:pPr>
+            <w:r>
+              <w:rPr>
+                <w:rFonts w:ascii="Aptos Narrow" w:eastAsia="Times New Roman" w:hAnsi="Aptos Narrow" w:cs="Times New Roman"/>
+                <w:color w:val="000000"/>
+                <w:kern w:val="0"/>
+                <w14:ligatures w14:val="none"/>
+              </w:rPr>
+              <w:t>MIR7112</w:t>
+            </w:r>
+          </w:p>
+        </w:tc>
+        <w:tc>
+          <w:tcPr>
+            <w:tcW w:w="1620" w:type="dxa"/>
+            <w:noWrap/>
+            <w:hideMark/>
+          </w:tcPr>
+          <w:p>
+            <w:pPr>
+              <w:jc w:val="center"/>
+              <w:cnfStyle w:val="000000100000" w:firstRow="0" w:lastRow="0" w:firstColumn="0" w:lastColumn="0" w:oddVBand="0" w:evenVBand="0" w:oddHBand="1" w:evenHBand="0" w:firstRowFirstColumn="0" w:firstRowLastColumn="0" w:lastRowFirstColumn="0" w:lastRowLastColumn="0"/>
+              <w:rPr>
+                <w:rFonts w:ascii="Aptos Narrow" w:eastAsia="Times New Roman" w:hAnsi="Aptos Narrow" w:cs="Times New Roman"/>
+                <w:color w:val="000000"/>
+                <w:kern w:val="0"/>
+                <w14:ligatures w14:val="none"/>
+              </w:rPr>
+            </w:pPr>
+            <w:r>
+              <w:rPr>
+                <w:rFonts w:ascii="Aptos Narrow" w:eastAsia="Times New Roman" w:hAnsi="Aptos Narrow" w:cs="Times New Roman"/>
+                <w:color w:val="000000"/>
+                <w:kern w:val="0"/>
+                <w14:ligatures w14:val="none"/>
+              </w:rPr>
+              <w:t>10</w:t>
             </w:r>
           </w:p>
         </w:tc>
@@ -584,24 +1547,17 @@
       <w:tr>
         <w:trPr>
           <w:trHeight w:val="300"/>
+          <w:jc w:val="center"/>
         </w:trPr>
         <w:tc>
           <w:tcPr>
-            <w:tcW w:w="1120" w:type="dxa"/>
-            <w:tcBorders>
-              <w:top w:val="single" w:sz="4" w:space="0" w:color="auto"/>
-              <w:left w:val="single" w:sz="4" w:space="0" w:color="auto"/>
-              <w:bottom w:val="single" w:sz="4" w:space="0" w:color="auto"/>
-              <w:right w:val="single" w:sz="4" w:space="0" w:color="auto"/>
-            </w:tcBorders>
-            <w:shd w:val="clear" w:color="DAF2D0" w:fill="DAF2D0"/>
+            <w:cnfStyle w:val="001000000000" w:firstRow="0" w:lastRow="0" w:firstColumn="1" w:lastColumn="0" w:oddVBand="0" w:evenVBand="0" w:oddHBand="0" w:evenHBand="0" w:firstRowFirstColumn="0" w:firstRowLastColumn="0" w:lastRowFirstColumn="0" w:lastRowLastColumn="0"/>
+            <w:tcW w:w="960" w:type="dxa"/>
             <w:noWrap/>
-            <w:vAlign w:val="bottom"/>
             <w:hideMark/>
           </w:tcPr>
           <w:p>
             <w:pPr>
-              <w:spacing w:after="0" w:line="240" w:lineRule="auto"/>
               <w:jc w:val="center"/>
               <w:rPr>
                 <w:rFonts w:ascii="Aptos Narrow" w:eastAsia="Times New Roman" w:hAnsi="Aptos Narrow" w:cs="Times New Roman"/>
@@ -617,28 +1573,20 @@
                 <w:kern w:val="0"/>
                 <w14:ligatures w14:val="none"/>
               </w:rPr>
-              <w:t>4</w:t>
+              <w:t>ZNF276</w:t>
             </w:r>
           </w:p>
         </w:tc>
         <w:tc>
           <w:tcPr>
-            <w:tcW w:w="1500" w:type="dxa"/>
-            <w:tcBorders>
-              <w:top w:val="single" w:sz="4" w:space="0" w:color="auto"/>
-              <w:left w:val="single" w:sz="4" w:space="0" w:color="auto"/>
-              <w:bottom w:val="single" w:sz="4" w:space="0" w:color="auto"/>
-              <w:right w:val="single" w:sz="4" w:space="0" w:color="auto"/>
-            </w:tcBorders>
-            <w:shd w:val="clear" w:color="DAF2D0" w:fill="DAF2D0"/>
+            <w:tcW w:w="1620" w:type="dxa"/>
             <w:noWrap/>
-            <w:vAlign w:val="bottom"/>
             <w:hideMark/>
           </w:tcPr>
           <w:p>
             <w:pPr>
-              <w:spacing w:after="0" w:line="240" w:lineRule="auto"/>
               <w:jc w:val="center"/>
+              <w:cnfStyle w:val="000000000000" w:firstRow="0" w:lastRow="0" w:firstColumn="0" w:lastColumn="0" w:oddVBand="0" w:evenVBand="0" w:oddHBand="0" w:evenHBand="0" w:firstRowFirstColumn="0" w:firstRowLastColumn="0" w:lastRowFirstColumn="0" w:lastRowLastColumn="0"/>
               <w:rPr>
                 <w:rFonts w:ascii="Aptos Narrow" w:eastAsia="Times New Roman" w:hAnsi="Aptos Narrow" w:cs="Times New Roman"/>
                 <w:color w:val="000000"/>
@@ -653,7 +1601,70 @@
                 <w:kern w:val="0"/>
                 <w14:ligatures w14:val="none"/>
               </w:rPr>
-              <w:t>ILRUN-AS1</w:t>
+              <w:t>10</w:t>
+            </w:r>
+          </w:p>
+        </w:tc>
+      </w:tr>
+      <w:tr>
+        <w:trPr>
+          <w:cnfStyle w:val="000000100000" w:firstRow="0" w:lastRow="0" w:firstColumn="0" w:lastColumn="0" w:oddVBand="0" w:evenVBand="0" w:oddHBand="1" w:evenHBand="0" w:firstRowFirstColumn="0" w:firstRowLastColumn="0" w:lastRowFirstColumn="0" w:lastRowLastColumn="0"/>
+          <w:trHeight w:val="300"/>
+          <w:jc w:val="center"/>
+        </w:trPr>
+        <w:tc>
+          <w:tcPr>
+            <w:cnfStyle w:val="001000000000" w:firstRow="0" w:lastRow="0" w:firstColumn="1" w:lastColumn="0" w:oddVBand="0" w:evenVBand="0" w:oddHBand="0" w:evenHBand="0" w:firstRowFirstColumn="0" w:firstRowLastColumn="0" w:lastRowFirstColumn="0" w:lastRowLastColumn="0"/>
+            <w:tcW w:w="960" w:type="dxa"/>
+            <w:noWrap/>
+            <w:hideMark/>
+          </w:tcPr>
+          <w:p>
+            <w:pPr>
+              <w:jc w:val="center"/>
+              <w:rPr>
+                <w:rFonts w:ascii="Aptos Narrow" w:eastAsia="Times New Roman" w:hAnsi="Aptos Narrow" w:cs="Times New Roman"/>
+                <w:color w:val="000000"/>
+                <w:kern w:val="0"/>
+                <w14:ligatures w14:val="none"/>
+              </w:rPr>
+            </w:pPr>
+            <w:r>
+              <w:rPr>
+                <w:rFonts w:ascii="Aptos Narrow" w:eastAsia="Times New Roman" w:hAnsi="Aptos Narrow" w:cs="Times New Roman"/>
+                <w:color w:val="000000"/>
+                <w:kern w:val="0"/>
+                <w14:ligatures w14:val="none"/>
+              </w:rPr>
+              <w:t>HERC1</w:t>
+            </w:r>
+          </w:p>
+        </w:tc>
+        <w:tc>
+          <w:tcPr>
+            <w:tcW w:w="1620" w:type="dxa"/>
+            <w:noWrap/>
+            <w:hideMark/>
+          </w:tcPr>
+          <w:p>
+            <w:pPr>
+              <w:jc w:val="center"/>
+              <w:cnfStyle w:val="000000100000" w:firstRow="0" w:lastRow="0" w:firstColumn="0" w:lastColumn="0" w:oddVBand="0" w:evenVBand="0" w:oddHBand="1" w:evenHBand="0" w:firstRowFirstColumn="0" w:firstRowLastColumn="0" w:lastRowFirstColumn="0" w:lastRowLastColumn="0"/>
+              <w:rPr>
+                <w:rFonts w:ascii="Aptos Narrow" w:eastAsia="Times New Roman" w:hAnsi="Aptos Narrow" w:cs="Times New Roman"/>
+                <w:color w:val="000000"/>
+                <w:kern w:val="0"/>
+                <w14:ligatures w14:val="none"/>
+              </w:rPr>
+            </w:pPr>
+            <w:r>
+              <w:rPr>
+                <w:rFonts w:ascii="Aptos Narrow" w:eastAsia="Times New Roman" w:hAnsi="Aptos Narrow" w:cs="Times New Roman"/>
+                <w:color w:val="000000"/>
+                <w:kern w:val="0"/>
+                <w14:ligatures w14:val="none"/>
+              </w:rPr>
+              <w:t>10</w:t>
             </w:r>
           </w:p>
         </w:tc>
@@ -661,24 +1672,17 @@
       <w:tr>
         <w:trPr>
           <w:trHeight w:val="300"/>
+          <w:jc w:val="center"/>
         </w:trPr>
         <w:tc>
           <w:tcPr>
-            <w:tcW w:w="1120" w:type="dxa"/>
-            <w:tcBorders>
-              <w:top w:val="single" w:sz="4" w:space="0" w:color="auto"/>
-              <w:left w:val="single" w:sz="4" w:space="0" w:color="auto"/>
-              <w:bottom w:val="single" w:sz="4" w:space="0" w:color="auto"/>
-              <w:right w:val="single" w:sz="4" w:space="0" w:color="auto"/>
-            </w:tcBorders>
-            <w:shd w:val="clear" w:color="auto" w:fill="auto"/>
+            <w:cnfStyle w:val="001000000000" w:firstRow="0" w:lastRow="0" w:firstColumn="1" w:lastColumn="0" w:oddVBand="0" w:evenVBand="0" w:oddHBand="0" w:evenHBand="0" w:firstRowFirstColumn="0" w:firstRowLastColumn="0" w:lastRowFirstColumn="0" w:lastRowLastColumn="0"/>
+            <w:tcW w:w="960" w:type="dxa"/>
             <w:noWrap/>
-            <w:vAlign w:val="bottom"/>
             <w:hideMark/>
           </w:tcPr>
           <w:p>
             <w:pPr>
-              <w:spacing w:after="0" w:line="240" w:lineRule="auto"/>
               <w:jc w:val="center"/>
               <w:rPr>
                 <w:rFonts w:ascii="Aptos Narrow" w:eastAsia="Times New Roman" w:hAnsi="Aptos Narrow" w:cs="Times New Roman"/>
@@ -694,28 +1698,20 @@
                 <w:kern w:val="0"/>
                 <w14:ligatures w14:val="none"/>
               </w:rPr>
-              <w:t>4</w:t>
+              <w:t>LIME1</w:t>
             </w:r>
           </w:p>
         </w:tc>
         <w:tc>
           <w:tcPr>
-            <w:tcW w:w="1500" w:type="dxa"/>
-            <w:tcBorders>
-              <w:top w:val="single" w:sz="4" w:space="0" w:color="auto"/>
-              <w:left w:val="single" w:sz="4" w:space="0" w:color="auto"/>
-              <w:bottom w:val="single" w:sz="4" w:space="0" w:color="auto"/>
-              <w:right w:val="single" w:sz="4" w:space="0" w:color="auto"/>
-            </w:tcBorders>
-            <w:shd w:val="clear" w:color="auto" w:fill="auto"/>
+            <w:tcW w:w="1620" w:type="dxa"/>
             <w:noWrap/>
-            <w:vAlign w:val="bottom"/>
             <w:hideMark/>
           </w:tcPr>
           <w:p>
             <w:pPr>
-              <w:spacing w:after="0" w:line="240" w:lineRule="auto"/>
               <w:jc w:val="center"/>
+              <w:cnfStyle w:val="000000000000" w:firstRow="0" w:lastRow="0" w:firstColumn="0" w:lastColumn="0" w:oddVBand="0" w:evenVBand="0" w:oddHBand="0" w:evenHBand="0" w:firstRowFirstColumn="0" w:firstRowLastColumn="0" w:lastRowFirstColumn="0" w:lastRowLastColumn="0"/>
               <w:rPr>
                 <w:rFonts w:ascii="Aptos Narrow" w:eastAsia="Times New Roman" w:hAnsi="Aptos Narrow" w:cs="Times New Roman"/>
                 <w:color w:val="000000"/>
@@ -730,7 +1726,70 @@
                 <w:kern w:val="0"/>
                 <w14:ligatures w14:val="none"/>
               </w:rPr>
-              <w:t>PACS1</w:t>
+              <w:t>10</w:t>
+            </w:r>
+          </w:p>
+        </w:tc>
+      </w:tr>
+      <w:tr>
+        <w:trPr>
+          <w:cnfStyle w:val="000000100000" w:firstRow="0" w:lastRow="0" w:firstColumn="0" w:lastColumn="0" w:oddVBand="0" w:evenVBand="0" w:oddHBand="1" w:evenHBand="0" w:firstRowFirstColumn="0" w:firstRowLastColumn="0" w:lastRowFirstColumn="0" w:lastRowLastColumn="0"/>
+          <w:trHeight w:val="300"/>
+          <w:jc w:val="center"/>
+        </w:trPr>
+        <w:tc>
+          <w:tcPr>
+            <w:cnfStyle w:val="001000000000" w:firstRow="0" w:lastRow="0" w:firstColumn="1" w:lastColumn="0" w:oddVBand="0" w:evenVBand="0" w:oddHBand="0" w:evenHBand="0" w:firstRowFirstColumn="0" w:firstRowLastColumn="0" w:lastRowFirstColumn="0" w:lastRowLastColumn="0"/>
+            <w:tcW w:w="960" w:type="dxa"/>
+            <w:noWrap/>
+            <w:hideMark/>
+          </w:tcPr>
+          <w:p>
+            <w:pPr>
+              <w:jc w:val="center"/>
+              <w:rPr>
+                <w:rFonts w:ascii="Aptos Narrow" w:eastAsia="Times New Roman" w:hAnsi="Aptos Narrow" w:cs="Times New Roman"/>
+                <w:color w:val="000000"/>
+                <w:kern w:val="0"/>
+                <w14:ligatures w14:val="none"/>
+              </w:rPr>
+            </w:pPr>
+            <w:r>
+              <w:rPr>
+                <w:rFonts w:ascii="Aptos Narrow" w:eastAsia="Times New Roman" w:hAnsi="Aptos Narrow" w:cs="Times New Roman"/>
+                <w:color w:val="000000"/>
+                <w:kern w:val="0"/>
+                <w14:ligatures w14:val="none"/>
+              </w:rPr>
+              <w:t>FAM193A</w:t>
+            </w:r>
+          </w:p>
+        </w:tc>
+        <w:tc>
+          <w:tcPr>
+            <w:tcW w:w="1620" w:type="dxa"/>
+            <w:noWrap/>
+            <w:hideMark/>
+          </w:tcPr>
+          <w:p>
+            <w:pPr>
+              <w:jc w:val="center"/>
+              <w:cnfStyle w:val="000000100000" w:firstRow="0" w:lastRow="0" w:firstColumn="0" w:lastColumn="0" w:oddVBand="0" w:evenVBand="0" w:oddHBand="1" w:evenHBand="0" w:firstRowFirstColumn="0" w:firstRowLastColumn="0" w:lastRowFirstColumn="0" w:lastRowLastColumn="0"/>
+              <w:rPr>
+                <w:rFonts w:ascii="Aptos Narrow" w:eastAsia="Times New Roman" w:hAnsi="Aptos Narrow" w:cs="Times New Roman"/>
+                <w:color w:val="000000"/>
+                <w:kern w:val="0"/>
+                <w14:ligatures w14:val="none"/>
+              </w:rPr>
+            </w:pPr>
+            <w:r>
+              <w:rPr>
+                <w:rFonts w:ascii="Aptos Narrow" w:eastAsia="Times New Roman" w:hAnsi="Aptos Narrow" w:cs="Times New Roman"/>
+                <w:color w:val="000000"/>
+                <w:kern w:val="0"/>
+                <w14:ligatures w14:val="none"/>
+              </w:rPr>
+              <w:t>10</w:t>
             </w:r>
           </w:p>
         </w:tc>
@@ -738,24 +1797,17 @@
       <w:tr>
         <w:trPr>
           <w:trHeight w:val="300"/>
+          <w:jc w:val="center"/>
         </w:trPr>
         <w:tc>
           <w:tcPr>
-            <w:tcW w:w="1120" w:type="dxa"/>
-            <w:tcBorders>
-              <w:top w:val="single" w:sz="4" w:space="0" w:color="auto"/>
-              <w:left w:val="single" w:sz="4" w:space="0" w:color="auto"/>
-              <w:bottom w:val="single" w:sz="4" w:space="0" w:color="auto"/>
-              <w:right w:val="single" w:sz="4" w:space="0" w:color="auto"/>
-            </w:tcBorders>
-            <w:shd w:val="clear" w:color="DAF2D0" w:fill="DAF2D0"/>
+            <w:cnfStyle w:val="001000000000" w:firstRow="0" w:lastRow="0" w:firstColumn="1" w:lastColumn="0" w:oddVBand="0" w:evenVBand="0" w:oddHBand="0" w:evenHBand="0" w:firstRowFirstColumn="0" w:firstRowLastColumn="0" w:lastRowFirstColumn="0" w:lastRowLastColumn="0"/>
+            <w:tcW w:w="960" w:type="dxa"/>
             <w:noWrap/>
-            <w:vAlign w:val="bottom"/>
             <w:hideMark/>
           </w:tcPr>
           <w:p>
             <w:pPr>
-              <w:spacing w:after="0" w:line="240" w:lineRule="auto"/>
               <w:jc w:val="center"/>
               <w:rPr>
                 <w:rFonts w:ascii="Aptos Narrow" w:eastAsia="Times New Roman" w:hAnsi="Aptos Narrow" w:cs="Times New Roman"/>
@@ -771,28 +1823,20 @@
                 <w:kern w:val="0"/>
                 <w14:ligatures w14:val="none"/>
               </w:rPr>
-              <w:t>3</w:t>
+              <w:t>SF1</w:t>
             </w:r>
           </w:p>
         </w:tc>
         <w:tc>
           <w:tcPr>
-            <w:tcW w:w="1500" w:type="dxa"/>
-            <w:tcBorders>
-              <w:top w:val="single" w:sz="4" w:space="0" w:color="auto"/>
-              <w:left w:val="single" w:sz="4" w:space="0" w:color="auto"/>
-              <w:bottom w:val="single" w:sz="4" w:space="0" w:color="auto"/>
-              <w:right w:val="single" w:sz="4" w:space="0" w:color="auto"/>
-            </w:tcBorders>
-            <w:shd w:val="clear" w:color="DAF2D0" w:fill="DAF2D0"/>
+            <w:tcW w:w="1620" w:type="dxa"/>
             <w:noWrap/>
-            <w:vAlign w:val="bottom"/>
             <w:hideMark/>
           </w:tcPr>
           <w:p>
             <w:pPr>
-              <w:spacing w:after="0" w:line="240" w:lineRule="auto"/>
               <w:jc w:val="center"/>
+              <w:cnfStyle w:val="000000000000" w:firstRow="0" w:lastRow="0" w:firstColumn="0" w:lastColumn="0" w:oddVBand="0" w:evenVBand="0" w:oddHBand="0" w:evenHBand="0" w:firstRowFirstColumn="0" w:firstRowLastColumn="0" w:lastRowFirstColumn="0" w:lastRowLastColumn="0"/>
               <w:rPr>
                 <w:rFonts w:ascii="Aptos Narrow" w:eastAsia="Times New Roman" w:hAnsi="Aptos Narrow" w:cs="Times New Roman"/>
                 <w:color w:val="000000"/>
@@ -807,7 +1851,70 @@
                 <w:kern w:val="0"/>
                 <w14:ligatures w14:val="none"/>
               </w:rPr>
-              <w:t>CCNYL3</w:t>
+              <w:t>9</w:t>
+            </w:r>
+          </w:p>
+        </w:tc>
+      </w:tr>
+      <w:tr>
+        <w:trPr>
+          <w:cnfStyle w:val="000000100000" w:firstRow="0" w:lastRow="0" w:firstColumn="0" w:lastColumn="0" w:oddVBand="0" w:evenVBand="0" w:oddHBand="1" w:evenHBand="0" w:firstRowFirstColumn="0" w:firstRowLastColumn="0" w:lastRowFirstColumn="0" w:lastRowLastColumn="0"/>
+          <w:trHeight w:val="300"/>
+          <w:jc w:val="center"/>
+        </w:trPr>
+        <w:tc>
+          <w:tcPr>
+            <w:cnfStyle w:val="001000000000" w:firstRow="0" w:lastRow="0" w:firstColumn="1" w:lastColumn="0" w:oddVBand="0" w:evenVBand="0" w:oddHBand="0" w:evenHBand="0" w:firstRowFirstColumn="0" w:firstRowLastColumn="0" w:lastRowFirstColumn="0" w:lastRowLastColumn="0"/>
+            <w:tcW w:w="960" w:type="dxa"/>
+            <w:noWrap/>
+            <w:hideMark/>
+          </w:tcPr>
+          <w:p>
+            <w:pPr>
+              <w:jc w:val="center"/>
+              <w:rPr>
+                <w:rFonts w:ascii="Aptos Narrow" w:eastAsia="Times New Roman" w:hAnsi="Aptos Narrow" w:cs="Times New Roman"/>
+                <w:color w:val="000000"/>
+                <w:kern w:val="0"/>
+                <w14:ligatures w14:val="none"/>
+              </w:rPr>
+            </w:pPr>
+            <w:r>
+              <w:rPr>
+                <w:rFonts w:ascii="Aptos Narrow" w:eastAsia="Times New Roman" w:hAnsi="Aptos Narrow" w:cs="Times New Roman"/>
+                <w:color w:val="000000"/>
+                <w:kern w:val="0"/>
+                <w14:ligatures w14:val="none"/>
+              </w:rPr>
+              <w:t>IMPDH2</w:t>
+            </w:r>
+          </w:p>
+        </w:tc>
+        <w:tc>
+          <w:tcPr>
+            <w:tcW w:w="1620" w:type="dxa"/>
+            <w:noWrap/>
+            <w:hideMark/>
+          </w:tcPr>
+          <w:p>
+            <w:pPr>
+              <w:jc w:val="center"/>
+              <w:cnfStyle w:val="000000100000" w:firstRow="0" w:lastRow="0" w:firstColumn="0" w:lastColumn="0" w:oddVBand="0" w:evenVBand="0" w:oddHBand="1" w:evenHBand="0" w:firstRowFirstColumn="0" w:firstRowLastColumn="0" w:lastRowFirstColumn="0" w:lastRowLastColumn="0"/>
+              <w:rPr>
+                <w:rFonts w:ascii="Aptos Narrow" w:eastAsia="Times New Roman" w:hAnsi="Aptos Narrow" w:cs="Times New Roman"/>
+                <w:color w:val="000000"/>
+                <w:kern w:val="0"/>
+                <w14:ligatures w14:val="none"/>
+              </w:rPr>
+            </w:pPr>
+            <w:r>
+              <w:rPr>
+                <w:rFonts w:ascii="Aptos Narrow" w:eastAsia="Times New Roman" w:hAnsi="Aptos Narrow" w:cs="Times New Roman"/>
+                <w:color w:val="000000"/>
+                <w:kern w:val="0"/>
+                <w14:ligatures w14:val="none"/>
+              </w:rPr>
+              <w:t>9</w:t>
             </w:r>
           </w:p>
         </w:tc>
@@ -815,24 +1922,17 @@
       <w:tr>
         <w:trPr>
           <w:trHeight w:val="300"/>
+          <w:jc w:val="center"/>
         </w:trPr>
         <w:tc>
           <w:tcPr>
-            <w:tcW w:w="1120" w:type="dxa"/>
-            <w:tcBorders>
-              <w:top w:val="single" w:sz="4" w:space="0" w:color="auto"/>
-              <w:left w:val="single" w:sz="4" w:space="0" w:color="auto"/>
-              <w:bottom w:val="single" w:sz="4" w:space="0" w:color="auto"/>
-              <w:right w:val="single" w:sz="4" w:space="0" w:color="auto"/>
-            </w:tcBorders>
-            <w:shd w:val="clear" w:color="auto" w:fill="auto"/>
+            <w:cnfStyle w:val="001000000000" w:firstRow="0" w:lastRow="0" w:firstColumn="1" w:lastColumn="0" w:oddVBand="0" w:evenVBand="0" w:oddHBand="0" w:evenHBand="0" w:firstRowFirstColumn="0" w:firstRowLastColumn="0" w:lastRowFirstColumn="0" w:lastRowLastColumn="0"/>
+            <w:tcW w:w="960" w:type="dxa"/>
             <w:noWrap/>
-            <w:vAlign w:val="bottom"/>
             <w:hideMark/>
           </w:tcPr>
           <w:p>
             <w:pPr>
-              <w:spacing w:after="0" w:line="240" w:lineRule="auto"/>
               <w:jc w:val="center"/>
               <w:rPr>
                 <w:rFonts w:ascii="Aptos Narrow" w:eastAsia="Times New Roman" w:hAnsi="Aptos Narrow" w:cs="Times New Roman"/>
@@ -848,28 +1948,20 @@
                 <w:kern w:val="0"/>
                 <w14:ligatures w14:val="none"/>
               </w:rPr>
-              <w:t>3</w:t>
+              <w:t>MROH1</w:t>
             </w:r>
           </w:p>
         </w:tc>
         <w:tc>
           <w:tcPr>
-            <w:tcW w:w="1500" w:type="dxa"/>
-            <w:tcBorders>
-              <w:top w:val="single" w:sz="4" w:space="0" w:color="auto"/>
-              <w:left w:val="single" w:sz="4" w:space="0" w:color="auto"/>
-              <w:bottom w:val="single" w:sz="4" w:space="0" w:color="auto"/>
-              <w:right w:val="single" w:sz="4" w:space="0" w:color="auto"/>
-            </w:tcBorders>
-            <w:shd w:val="clear" w:color="auto" w:fill="auto"/>
+            <w:tcW w:w="1620" w:type="dxa"/>
             <w:noWrap/>
-            <w:vAlign w:val="bottom"/>
             <w:hideMark/>
           </w:tcPr>
           <w:p>
             <w:pPr>
-              <w:spacing w:after="0" w:line="240" w:lineRule="auto"/>
               <w:jc w:val="center"/>
+              <w:cnfStyle w:val="000000000000" w:firstRow="0" w:lastRow="0" w:firstColumn="0" w:lastColumn="0" w:oddVBand="0" w:evenVBand="0" w:oddHBand="0" w:evenHBand="0" w:firstRowFirstColumn="0" w:firstRowLastColumn="0" w:lastRowFirstColumn="0" w:lastRowLastColumn="0"/>
               <w:rPr>
                 <w:rFonts w:ascii="Aptos Narrow" w:eastAsia="Times New Roman" w:hAnsi="Aptos Narrow" w:cs="Times New Roman"/>
                 <w:color w:val="000000"/>
@@ -884,298 +1976,174 @@
                 <w:kern w:val="0"/>
                 <w14:ligatures w14:val="none"/>
               </w:rPr>
-              <w:t>CWH43</w:t>
-            </w:r>
-          </w:p>
-        </w:tc>
-      </w:tr>
-      <w:tr>
-        <w:trPr>
-          <w:trHeight w:val="300"/>
-        </w:trPr>
-        <w:tc>
-          <w:tcPr>
-            <w:tcW w:w="1120" w:type="dxa"/>
-            <w:tcBorders>
-              <w:top w:val="single" w:sz="4" w:space="0" w:color="auto"/>
-              <w:left w:val="single" w:sz="4" w:space="0" w:color="auto"/>
-              <w:bottom w:val="single" w:sz="4" w:space="0" w:color="auto"/>
-              <w:right w:val="single" w:sz="4" w:space="0" w:color="auto"/>
-            </w:tcBorders>
-            <w:shd w:val="clear" w:color="DAF2D0" w:fill="DAF2D0"/>
-            <w:noWrap/>
-            <w:vAlign w:val="bottom"/>
-            <w:hideMark/>
-          </w:tcPr>
-          <w:p>
-            <w:pPr>
-              <w:spacing w:after="0" w:line="240" w:lineRule="auto"/>
-              <w:jc w:val="center"/>
-              <w:rPr>
-                <w:rFonts w:ascii="Aptos Narrow" w:eastAsia="Times New Roman" w:hAnsi="Aptos Narrow" w:cs="Times New Roman"/>
-                <w:color w:val="000000"/>
-                <w:kern w:val="0"/>
-                <w14:ligatures w14:val="none"/>
-              </w:rPr>
-            </w:pPr>
-            <w:r>
-              <w:rPr>
-                <w:rFonts w:ascii="Aptos Narrow" w:eastAsia="Times New Roman" w:hAnsi="Aptos Narrow" w:cs="Times New Roman"/>
-                <w:color w:val="000000"/>
-                <w:kern w:val="0"/>
-                <w14:ligatures w14:val="none"/>
-              </w:rPr>
-              <w:t>3</w:t>
-            </w:r>
-          </w:p>
-        </w:tc>
-        <w:tc>
-          <w:tcPr>
-            <w:tcW w:w="1500" w:type="dxa"/>
-            <w:tcBorders>
-              <w:top w:val="single" w:sz="4" w:space="0" w:color="auto"/>
-              <w:left w:val="single" w:sz="4" w:space="0" w:color="auto"/>
-              <w:bottom w:val="single" w:sz="4" w:space="0" w:color="auto"/>
-              <w:right w:val="single" w:sz="4" w:space="0" w:color="auto"/>
-            </w:tcBorders>
-            <w:shd w:val="clear" w:color="DAF2D0" w:fill="DAF2D0"/>
-            <w:noWrap/>
-            <w:vAlign w:val="bottom"/>
-            <w:hideMark/>
-          </w:tcPr>
-          <w:p>
-            <w:pPr>
-              <w:spacing w:after="0" w:line="240" w:lineRule="auto"/>
-              <w:jc w:val="center"/>
-              <w:rPr>
-                <w:rFonts w:ascii="Aptos Narrow" w:eastAsia="Times New Roman" w:hAnsi="Aptos Narrow" w:cs="Times New Roman"/>
-                <w:color w:val="000000"/>
-                <w:kern w:val="0"/>
-                <w14:ligatures w14:val="none"/>
-              </w:rPr>
-            </w:pPr>
-            <w:r>
-              <w:rPr>
-                <w:rFonts w:ascii="Aptos Narrow" w:eastAsia="Times New Roman" w:hAnsi="Aptos Narrow" w:cs="Times New Roman"/>
-                <w:color w:val="000000"/>
-                <w:kern w:val="0"/>
-                <w14:ligatures w14:val="none"/>
-              </w:rPr>
-              <w:t>MIR4512</w:t>
-            </w:r>
-          </w:p>
-        </w:tc>
-      </w:tr>
-      <w:tr>
-        <w:trPr>
-          <w:trHeight w:val="300"/>
-        </w:trPr>
-        <w:tc>
-          <w:tcPr>
-            <w:tcW w:w="1120" w:type="dxa"/>
-            <w:tcBorders>
-              <w:top w:val="single" w:sz="4" w:space="0" w:color="auto"/>
-              <w:left w:val="single" w:sz="4" w:space="0" w:color="auto"/>
-              <w:bottom w:val="single" w:sz="4" w:space="0" w:color="auto"/>
-              <w:right w:val="single" w:sz="4" w:space="0" w:color="auto"/>
-            </w:tcBorders>
-            <w:shd w:val="clear" w:color="auto" w:fill="auto"/>
-            <w:noWrap/>
-            <w:vAlign w:val="bottom"/>
-            <w:hideMark/>
-          </w:tcPr>
-          <w:p>
-            <w:pPr>
-              <w:spacing w:after="0" w:line="240" w:lineRule="auto"/>
-              <w:jc w:val="center"/>
-              <w:rPr>
-                <w:rFonts w:ascii="Aptos Narrow" w:eastAsia="Times New Roman" w:hAnsi="Aptos Narrow" w:cs="Times New Roman"/>
-                <w:color w:val="000000"/>
-                <w:kern w:val="0"/>
-                <w14:ligatures w14:val="none"/>
-              </w:rPr>
-            </w:pPr>
-            <w:r>
-              <w:rPr>
-                <w:rFonts w:ascii="Aptos Narrow" w:eastAsia="Times New Roman" w:hAnsi="Aptos Narrow" w:cs="Times New Roman"/>
-                <w:color w:val="000000"/>
-                <w:kern w:val="0"/>
-                <w14:ligatures w14:val="none"/>
-              </w:rPr>
-              <w:t>3</w:t>
-            </w:r>
-          </w:p>
-        </w:tc>
-        <w:tc>
-          <w:tcPr>
-            <w:tcW w:w="1500" w:type="dxa"/>
-            <w:tcBorders>
-              <w:top w:val="single" w:sz="4" w:space="0" w:color="auto"/>
-              <w:left w:val="single" w:sz="4" w:space="0" w:color="auto"/>
-              <w:bottom w:val="single" w:sz="4" w:space="0" w:color="auto"/>
-              <w:right w:val="single" w:sz="4" w:space="0" w:color="auto"/>
-            </w:tcBorders>
-            <w:shd w:val="clear" w:color="auto" w:fill="auto"/>
-            <w:noWrap/>
-            <w:vAlign w:val="bottom"/>
-            <w:hideMark/>
-          </w:tcPr>
-          <w:p>
-            <w:pPr>
-              <w:spacing w:after="0" w:line="240" w:lineRule="auto"/>
-              <w:jc w:val="center"/>
-              <w:rPr>
-                <w:rFonts w:ascii="Aptos Narrow" w:eastAsia="Times New Roman" w:hAnsi="Aptos Narrow" w:cs="Times New Roman"/>
-                <w:color w:val="000000"/>
-                <w:kern w:val="0"/>
-                <w14:ligatures w14:val="none"/>
-              </w:rPr>
-            </w:pPr>
-            <w:r>
-              <w:rPr>
-                <w:rFonts w:ascii="Aptos Narrow" w:eastAsia="Times New Roman" w:hAnsi="Aptos Narrow" w:cs="Times New Roman"/>
-                <w:color w:val="000000"/>
-                <w:kern w:val="0"/>
-                <w14:ligatures w14:val="none"/>
-              </w:rPr>
-              <w:t>PLEC</w:t>
-            </w:r>
-          </w:p>
-        </w:tc>
-      </w:tr>
-      <w:tr>
-        <w:trPr>
-          <w:trHeight w:val="300"/>
-        </w:trPr>
-        <w:tc>
-          <w:tcPr>
-            <w:tcW w:w="1120" w:type="dxa"/>
-            <w:tcBorders>
-              <w:top w:val="single" w:sz="4" w:space="0" w:color="auto"/>
-              <w:left w:val="single" w:sz="4" w:space="0" w:color="auto"/>
-              <w:bottom w:val="single" w:sz="4" w:space="0" w:color="auto"/>
-              <w:right w:val="single" w:sz="4" w:space="0" w:color="auto"/>
-            </w:tcBorders>
-            <w:shd w:val="clear" w:color="DAF2D0" w:fill="DAF2D0"/>
-            <w:noWrap/>
-            <w:vAlign w:val="bottom"/>
-            <w:hideMark/>
-          </w:tcPr>
-          <w:p>
-            <w:pPr>
-              <w:spacing w:after="0" w:line="240" w:lineRule="auto"/>
-              <w:jc w:val="center"/>
-              <w:rPr>
-                <w:rFonts w:ascii="Aptos Narrow" w:eastAsia="Times New Roman" w:hAnsi="Aptos Narrow" w:cs="Times New Roman"/>
-                <w:color w:val="000000"/>
-                <w:kern w:val="0"/>
-                <w14:ligatures w14:val="none"/>
-              </w:rPr>
-            </w:pPr>
-            <w:r>
-              <w:rPr>
-                <w:rFonts w:ascii="Aptos Narrow" w:eastAsia="Times New Roman" w:hAnsi="Aptos Narrow" w:cs="Times New Roman"/>
-                <w:color w:val="000000"/>
-                <w:kern w:val="0"/>
-                <w14:ligatures w14:val="none"/>
-              </w:rPr>
-              <w:t>3</w:t>
-            </w:r>
-          </w:p>
-        </w:tc>
-        <w:tc>
-          <w:tcPr>
-            <w:tcW w:w="1500" w:type="dxa"/>
-            <w:tcBorders>
-              <w:top w:val="single" w:sz="4" w:space="0" w:color="auto"/>
-              <w:left w:val="single" w:sz="4" w:space="0" w:color="auto"/>
-              <w:bottom w:val="single" w:sz="4" w:space="0" w:color="auto"/>
-              <w:right w:val="single" w:sz="4" w:space="0" w:color="auto"/>
-            </w:tcBorders>
-            <w:shd w:val="clear" w:color="DAF2D0" w:fill="DAF2D0"/>
-            <w:noWrap/>
-            <w:vAlign w:val="bottom"/>
-            <w:hideMark/>
-          </w:tcPr>
-          <w:p>
-            <w:pPr>
-              <w:spacing w:after="0" w:line="240" w:lineRule="auto"/>
-              <w:jc w:val="center"/>
-              <w:rPr>
-                <w:rFonts w:ascii="Aptos Narrow" w:eastAsia="Times New Roman" w:hAnsi="Aptos Narrow" w:cs="Times New Roman"/>
-                <w:color w:val="000000"/>
-                <w:kern w:val="0"/>
-                <w14:ligatures w14:val="none"/>
-              </w:rPr>
-            </w:pPr>
-            <w:r>
-              <w:rPr>
-                <w:rFonts w:ascii="Aptos Narrow" w:eastAsia="Times New Roman" w:hAnsi="Aptos Narrow" w:cs="Times New Roman"/>
-                <w:color w:val="000000"/>
-                <w:kern w:val="0"/>
-                <w14:ligatures w14:val="none"/>
-              </w:rPr>
-              <w:t>R3HDM4</w:t>
+              <w:t>9</w:t>
             </w:r>
           </w:p>
         </w:tc>
       </w:tr>
     </w:tbl>
-    <w:p/>
     <w:p>
+      <w:pPr>
+        <w:jc w:val="both"/>
+        <w:rPr>
+          <w:b/>
+          <w:bCs/>
+        </w:rPr>
+      </w:pPr>
+    </w:p>
+    <w:p>
+      <w:pPr>
+        <w:jc w:val="both"/>
+        <w:rPr>
+          <w:b/>
+          <w:bCs/>
+        </w:rPr>
+      </w:pPr>
+    </w:p>
+    <w:p>
+      <w:pPr>
+        <w:jc w:val="both"/>
+        <w:rPr>
+          <w:b/>
+          <w:bCs/>
+        </w:rPr>
+      </w:pPr>
+    </w:p>
+    <w:p>
+      <w:pPr>
+        <w:jc w:val="both"/>
+      </w:pPr>
       <w:r>
-        <w:t>Q2.</w:t>
+        <w:rPr>
+          <w:b/>
+          <w:bCs/>
+        </w:rPr>
+        <w:lastRenderedPageBreak/>
+        <w:t xml:space="preserve">Supplementary table 2. </w:t>
+      </w:r>
+      <w:r>
+        <w:t>Table ranking the most frequently observed gene sets harboring HIV integration sites</w:t>
+      </w:r>
+      <w:r>
+        <w:t>.</w:t>
+      </w:r>
+    </w:p>
+    <w:p>
+      <w:pPr>
+        <w:jc w:val="both"/>
+        <w:rPr>
+          <w:b/>
+          <w:bCs/>
+        </w:rPr>
+      </w:pPr>
+      <w:r>
+        <w:rPr>
+          <w:b/>
+          <w:bCs/>
+        </w:rPr>
+        <w:drawing>
+          <wp:inline distT="0" distB="0" distL="0" distR="0" wp14:anchorId="7BE282AA" wp14:editId="7A24D078">
+            <wp:extent cx="5943600" cy="2157095"/>
+            <wp:effectExtent l="0" t="0" r="0" b="0"/>
+            <wp:docPr id="22567067" name="Picture 1" descr="A screenshot of a computer&#10;&#10;Description automatically generated"/>
+            <wp:cNvGraphicFramePr>
+              <a:graphicFrameLocks xmlns:a="http://schemas.openxmlformats.org/drawingml/2006/main" noChangeAspect="1"/>
+            </wp:cNvGraphicFramePr>
+            <a:graphic xmlns:a="http://schemas.openxmlformats.org/drawingml/2006/main">
+              <a:graphicData uri="http://schemas.openxmlformats.org/drawingml/2006/picture">
+                <pic:pic xmlns:pic="http://schemas.openxmlformats.org/drawingml/2006/picture">
+                  <pic:nvPicPr>
+                    <pic:cNvPr id="22567067" name="Picture 1" descr="A screenshot of a computer&#10;&#10;Description automatically generated"/>
+                    <pic:cNvPicPr/>
+                  </pic:nvPicPr>
+                  <pic:blipFill>
+                    <a:blip r:embed="rId6"/>
+                    <a:stretch>
+                      <a:fillRect/>
+                    </a:stretch>
+                  </pic:blipFill>
+                  <pic:spPr>
+                    <a:xfrm>
+                      <a:off x="0" y="0"/>
+                      <a:ext cx="5943600" cy="2157095"/>
+                    </a:xfrm>
+                    <a:prstGeom prst="rect">
+                      <a:avLst/>
+                    </a:prstGeom>
+                  </pic:spPr>
+                </pic:pic>
+              </a:graphicData>
+            </a:graphic>
+          </wp:inline>
+        </w:drawing>
+      </w:r>
+    </w:p>
+    <w:p>
+      <w:pPr>
+        <w:rPr>
+          <w:b/>
+          <w:bCs/>
+        </w:rPr>
+      </w:pPr>
+      <w:r>
+        <w:rPr>
+          <w:b/>
+          <w:bCs/>
+        </w:rPr>
+        <w:t>Errors:</w:t>
+      </w:r>
+    </w:p>
+    <w:p>
+      <w:pPr>
+        <w:pStyle w:val="ListParagraph"/>
+        <w:numPr>
+          <w:ilvl w:val="0"/>
+          <w:numId w:val="2"/>
+        </w:numPr>
+      </w:pPr>
+      <w:r>
+        <w:t>Only 25 patients matched the MGS-PCR data. The guidelines says there is 26 participants.</w:t>
+      </w:r>
+      <w:r>
+        <w:t xml:space="preserve"> The missing files </w:t>
+      </w:r>
+      <w:r>
+        <w:t>correspond to</w:t>
+      </w:r>
+      <w:r>
+        <w:t xml:space="preserve"> </w:t>
+      </w:r>
+      <w:r>
+        <w:t xml:space="preserve">the label ID  </w:t>
+      </w:r>
+      <w:r>
+        <w:t>SCO2453</w:t>
+      </w:r>
+      <w:r>
+        <w:t>.</w:t>
+      </w:r>
+    </w:p>
+    <w:p>
+      <w:pPr>
+        <w:pStyle w:val="ListParagraph"/>
+        <w:numPr>
+          <w:ilvl w:val="0"/>
+          <w:numId w:val="2"/>
+        </w:numPr>
+      </w:pPr>
+      <w:r>
+        <w:t xml:space="preserve">I think the slide with the figures for </w:t>
+      </w:r>
+      <w:r>
+        <w:t>Hit count</w:t>
+      </w:r>
+      <w:r>
+        <w:t xml:space="preserve"> is wrong. </w:t>
       </w:r>
     </w:p>
     <w:p>
       <w:r>
-        <w:t>A2.</w:t>
-      </w:r>
-    </w:p>
-    <w:p/>
-    <w:p/>
-    <w:p>
-      <w:r>
-        <w:t xml:space="preserve">Step 1 </w:t>
-      </w:r>
-      <w:r>
-        <w:sym w:font="Wingdings" w:char="F0E0"/>
-      </w:r>
-      <w:r>
-        <w:t xml:space="preserve"> collect bed files (60)</w:t>
-      </w:r>
-    </w:p>
-    <w:p>
-      <w:r>
-        <w:t xml:space="preserve">Step 2 </w:t>
-      </w:r>
-      <w:r>
-        <w:sym w:font="Wingdings" w:char="F0E0"/>
-      </w:r>
-      <w:r>
-        <w:t xml:space="preserve"> merge bed files</w:t>
-      </w:r>
-    </w:p>
-    <w:p>
-      <w:r>
-        <w:t xml:space="preserve">Step 3 </w:t>
-      </w:r>
-      <w:r>
-        <w:sym w:font="Wingdings" w:char="F0E0"/>
-      </w:r>
-      <w:r>
-        <w:t xml:space="preserve"> annotate peaks</w:t>
-      </w:r>
-    </w:p>
-    <w:p>
-      <w:r>
-        <w:t xml:space="preserve">Step 4 </w:t>
-      </w:r>
-      <w:r>
-        <w:sym w:font="Wingdings" w:char="F0E0"/>
-      </w:r>
-      <w:r>
-        <w:t xml:space="preserve"> merge open chromatine peaks with clinical hiv insertion</w:t>
+        <w:t>Code</w:t>
       </w:r>
     </w:p>
     <w:sectPr>
@@ -1186,6 +2154,287 @@
     </w:sectPr>
   </w:body>
 </w:document>
+</file>
+
+<file path=word/numbering.xml><?xml version="1.0" encoding="utf-8"?>
+<w:numbering xmlns:wpc="http://schemas.microsoft.com/office/word/2010/wordprocessingCanvas" xmlns:cx="http://schemas.microsoft.com/office/drawing/2014/chartex" xmlns:cx1="http://schemas.microsoft.com/office/drawing/2015/9/8/chartex" xmlns:cx2="http://schemas.microsoft.com/office/drawing/2015/10/21/chartex" xmlns:cx3="http://schemas.microsoft.com/office/drawing/2016/5/9/chartex" xmlns:cx4="http://schemas.microsoft.com/office/drawing/2016/5/10/chartex" xmlns:cx5="http://schemas.microsoft.com/office/drawing/2016/5/11/chartex" xmlns:cx6="http://schemas.microsoft.com/office/drawing/2016/5/12/chartex" xmlns:cx7="http://schemas.microsoft.com/office/drawing/2016/5/13/chartex" xmlns:cx8="http://schemas.microsoft.com/office/drawing/2016/5/14/chartex" xmlns:mc="http://schemas.openxmlformats.org/markup-compatibility/2006" xmlns:aink="http://schemas.microsoft.com/office/drawing/2016/ink" xmlns:am3d="http://schemas.microsoft.com/office/drawing/2017/model3d" xmlns:o="urn:schemas-microsoft-com:office:office" xmlns:oel="http://schemas.microsoft.com/office/2019/extlst" xmlns:r="http://schemas.openxmlformats.org/officeDocument/2006/relationships" xmlns:m="http://schemas.openxmlformats.org/officeDocument/2006/math" xmlns:v="urn:schemas-microsoft-com:vml" xmlns:wp14="http://schemas.microsoft.com/office/word/2010/wordprocessingDrawing" xmlns:wp="http://schemas.openxmlformats.org/drawingml/2006/wordprocessingDrawing" xmlns:w10="urn:schemas-microsoft-com:office:word" xmlns:w="http://schemas.openxmlformats.org/wordprocessingml/2006/main" xmlns:w14="http://schemas.microsoft.com/office/word/2010/wordml" xmlns:w15="http://schemas.microsoft.com/office/word/2012/wordml" xmlns:w16cex="http://schemas.microsoft.com/office/word/2018/wordml/cex" xmlns:w16cid="http://schemas.microsoft.com/office/word/2016/wordml/cid" xmlns:w16="http://schemas.microsoft.com/office/word/2018/wordml" xmlns:w16du="http://schemas.microsoft.com/office/word/2023/wordml/word16du" xmlns:w16sdtdh="http://schemas.microsoft.com/office/word/2020/wordml/sdtdatahash" xmlns:w16se="http://schemas.microsoft.com/office/word/2015/wordml/symex" xmlns:wpg="http://schemas.microsoft.com/office/word/2010/wordprocessingGroup" xmlns:wpi="http://schemas.microsoft.com/office/word/2010/wordprocessingInk" xmlns:wne="http://schemas.microsoft.com/office/word/2006/wordml" xmlns:wps="http://schemas.microsoft.com/office/word/2010/wordprocessingShape" mc:Ignorable="w14 w15 w16se w16cid w16 w16cex w16sdtdh w16du wp14">
+  <w:abstractNum w:abstractNumId="0" w15:restartNumberingAfterBreak="0">
+    <w:nsid w:val="07D23B14"/>
+    <w:multiLevelType w:val="hybridMultilevel"/>
+    <w:tmpl w:val="C7908F74"/>
+    <w:lvl w:ilvl="0" w:tplc="0409000F">
+      <w:start w:val="1"/>
+      <w:numFmt w:val="decimal"/>
+      <w:lvlText w:val="%1."/>
+      <w:lvlJc w:val="left"/>
+      <w:pPr>
+        <w:ind w:left="720" w:hanging="360"/>
+      </w:pPr>
+      <w:rPr>
+        <w:rFonts w:hint="default"/>
+      </w:rPr>
+    </w:lvl>
+    <w:lvl w:ilvl="1" w:tplc="04090019" w:tentative="1">
+      <w:start w:val="1"/>
+      <w:numFmt w:val="lowerLetter"/>
+      <w:lvlText w:val="%2."/>
+      <w:lvlJc w:val="left"/>
+      <w:pPr>
+        <w:ind w:left="1440" w:hanging="360"/>
+      </w:pPr>
+    </w:lvl>
+    <w:lvl w:ilvl="2" w:tplc="0409001B" w:tentative="1">
+      <w:start w:val="1"/>
+      <w:numFmt w:val="lowerRoman"/>
+      <w:lvlText w:val="%3."/>
+      <w:lvlJc w:val="right"/>
+      <w:pPr>
+        <w:ind w:left="2160" w:hanging="180"/>
+      </w:pPr>
+    </w:lvl>
+    <w:lvl w:ilvl="3" w:tplc="0409000F" w:tentative="1">
+      <w:start w:val="1"/>
+      <w:numFmt w:val="decimal"/>
+      <w:lvlText w:val="%4."/>
+      <w:lvlJc w:val="left"/>
+      <w:pPr>
+        <w:ind w:left="2880" w:hanging="360"/>
+      </w:pPr>
+    </w:lvl>
+    <w:lvl w:ilvl="4" w:tplc="04090019" w:tentative="1">
+      <w:start w:val="1"/>
+      <w:numFmt w:val="lowerLetter"/>
+      <w:lvlText w:val="%5."/>
+      <w:lvlJc w:val="left"/>
+      <w:pPr>
+        <w:ind w:left="3600" w:hanging="360"/>
+      </w:pPr>
+    </w:lvl>
+    <w:lvl w:ilvl="5" w:tplc="0409001B" w:tentative="1">
+      <w:start w:val="1"/>
+      <w:numFmt w:val="lowerRoman"/>
+      <w:lvlText w:val="%6."/>
+      <w:lvlJc w:val="right"/>
+      <w:pPr>
+        <w:ind w:left="4320" w:hanging="180"/>
+      </w:pPr>
+    </w:lvl>
+    <w:lvl w:ilvl="6" w:tplc="0409000F" w:tentative="1">
+      <w:start w:val="1"/>
+      <w:numFmt w:val="decimal"/>
+      <w:lvlText w:val="%7."/>
+      <w:lvlJc w:val="left"/>
+      <w:pPr>
+        <w:ind w:left="5040" w:hanging="360"/>
+      </w:pPr>
+    </w:lvl>
+    <w:lvl w:ilvl="7" w:tplc="04090019" w:tentative="1">
+      <w:start w:val="1"/>
+      <w:numFmt w:val="lowerLetter"/>
+      <w:lvlText w:val="%8."/>
+      <w:lvlJc w:val="left"/>
+      <w:pPr>
+        <w:ind w:left="5760" w:hanging="360"/>
+      </w:pPr>
+    </w:lvl>
+    <w:lvl w:ilvl="8" w:tplc="0409001B" w:tentative="1">
+      <w:start w:val="1"/>
+      <w:numFmt w:val="lowerRoman"/>
+      <w:lvlText w:val="%9."/>
+      <w:lvlJc w:val="right"/>
+      <w:pPr>
+        <w:ind w:left="6480" w:hanging="180"/>
+      </w:pPr>
+    </w:lvl>
+  </w:abstractNum>
+  <w:abstractNum w:abstractNumId="1" w15:restartNumberingAfterBreak="0">
+    <w:nsid w:val="51A31BAE"/>
+    <w:multiLevelType w:val="hybridMultilevel"/>
+    <w:tmpl w:val="E1621896"/>
+    <w:lvl w:ilvl="0" w:tplc="0409000F">
+      <w:start w:val="1"/>
+      <w:numFmt w:val="decimal"/>
+      <w:lvlText w:val="%1."/>
+      <w:lvlJc w:val="left"/>
+      <w:pPr>
+        <w:ind w:left="720" w:hanging="360"/>
+      </w:pPr>
+      <w:rPr>
+        <w:rFonts w:hint="default"/>
+      </w:rPr>
+    </w:lvl>
+    <w:lvl w:ilvl="1" w:tplc="04090019" w:tentative="1">
+      <w:start w:val="1"/>
+      <w:numFmt w:val="lowerLetter"/>
+      <w:lvlText w:val="%2."/>
+      <w:lvlJc w:val="left"/>
+      <w:pPr>
+        <w:ind w:left="1440" w:hanging="360"/>
+      </w:pPr>
+    </w:lvl>
+    <w:lvl w:ilvl="2" w:tplc="0409001B" w:tentative="1">
+      <w:start w:val="1"/>
+      <w:numFmt w:val="lowerRoman"/>
+      <w:lvlText w:val="%3."/>
+      <w:lvlJc w:val="right"/>
+      <w:pPr>
+        <w:ind w:left="2160" w:hanging="180"/>
+      </w:pPr>
+    </w:lvl>
+    <w:lvl w:ilvl="3" w:tplc="0409000F" w:tentative="1">
+      <w:start w:val="1"/>
+      <w:numFmt w:val="decimal"/>
+      <w:lvlText w:val="%4."/>
+      <w:lvlJc w:val="left"/>
+      <w:pPr>
+        <w:ind w:left="2880" w:hanging="360"/>
+      </w:pPr>
+    </w:lvl>
+    <w:lvl w:ilvl="4" w:tplc="04090019" w:tentative="1">
+      <w:start w:val="1"/>
+      <w:numFmt w:val="lowerLetter"/>
+      <w:lvlText w:val="%5."/>
+      <w:lvlJc w:val="left"/>
+      <w:pPr>
+        <w:ind w:left="3600" w:hanging="360"/>
+      </w:pPr>
+    </w:lvl>
+    <w:lvl w:ilvl="5" w:tplc="0409001B" w:tentative="1">
+      <w:start w:val="1"/>
+      <w:numFmt w:val="lowerRoman"/>
+      <w:lvlText w:val="%6."/>
+      <w:lvlJc w:val="right"/>
+      <w:pPr>
+        <w:ind w:left="4320" w:hanging="180"/>
+      </w:pPr>
+    </w:lvl>
+    <w:lvl w:ilvl="6" w:tplc="0409000F" w:tentative="1">
+      <w:start w:val="1"/>
+      <w:numFmt w:val="decimal"/>
+      <w:lvlText w:val="%7."/>
+      <w:lvlJc w:val="left"/>
+      <w:pPr>
+        <w:ind w:left="5040" w:hanging="360"/>
+      </w:pPr>
+    </w:lvl>
+    <w:lvl w:ilvl="7" w:tplc="04090019" w:tentative="1">
+      <w:start w:val="1"/>
+      <w:numFmt w:val="lowerLetter"/>
+      <w:lvlText w:val="%8."/>
+      <w:lvlJc w:val="left"/>
+      <w:pPr>
+        <w:ind w:left="5760" w:hanging="360"/>
+      </w:pPr>
+    </w:lvl>
+    <w:lvl w:ilvl="8" w:tplc="0409001B" w:tentative="1">
+      <w:start w:val="1"/>
+      <w:numFmt w:val="lowerRoman"/>
+      <w:lvlText w:val="%9."/>
+      <w:lvlJc w:val="right"/>
+      <w:pPr>
+        <w:ind w:left="6480" w:hanging="180"/>
+      </w:pPr>
+    </w:lvl>
+  </w:abstractNum>
+  <w:abstractNum w:abstractNumId="2" w15:restartNumberingAfterBreak="0">
+    <w:nsid w:val="634052CD"/>
+    <w:multiLevelType w:val="hybridMultilevel"/>
+    <w:tmpl w:val="6B90DD16"/>
+    <w:lvl w:ilvl="0" w:tplc="0409000F">
+      <w:start w:val="1"/>
+      <w:numFmt w:val="decimal"/>
+      <w:lvlText w:val="%1."/>
+      <w:lvlJc w:val="left"/>
+      <w:pPr>
+        <w:ind w:left="720" w:hanging="360"/>
+      </w:pPr>
+      <w:rPr>
+        <w:rFonts w:hint="default"/>
+      </w:rPr>
+    </w:lvl>
+    <w:lvl w:ilvl="1" w:tplc="04090019" w:tentative="1">
+      <w:start w:val="1"/>
+      <w:numFmt w:val="lowerLetter"/>
+      <w:lvlText w:val="%2."/>
+      <w:lvlJc w:val="left"/>
+      <w:pPr>
+        <w:ind w:left="1440" w:hanging="360"/>
+      </w:pPr>
+    </w:lvl>
+    <w:lvl w:ilvl="2" w:tplc="0409001B" w:tentative="1">
+      <w:start w:val="1"/>
+      <w:numFmt w:val="lowerRoman"/>
+      <w:lvlText w:val="%3."/>
+      <w:lvlJc w:val="right"/>
+      <w:pPr>
+        <w:ind w:left="2160" w:hanging="180"/>
+      </w:pPr>
+    </w:lvl>
+    <w:lvl w:ilvl="3" w:tplc="0409000F" w:tentative="1">
+      <w:start w:val="1"/>
+      <w:numFmt w:val="decimal"/>
+      <w:lvlText w:val="%4."/>
+      <w:lvlJc w:val="left"/>
+      <w:pPr>
+        <w:ind w:left="2880" w:hanging="360"/>
+      </w:pPr>
+    </w:lvl>
+    <w:lvl w:ilvl="4" w:tplc="04090019" w:tentative="1">
+      <w:start w:val="1"/>
+      <w:numFmt w:val="lowerLetter"/>
+      <w:lvlText w:val="%5."/>
+      <w:lvlJc w:val="left"/>
+      <w:pPr>
+        <w:ind w:left="3600" w:hanging="360"/>
+      </w:pPr>
+    </w:lvl>
+    <w:lvl w:ilvl="5" w:tplc="0409001B" w:tentative="1">
+      <w:start w:val="1"/>
+      <w:numFmt w:val="lowerRoman"/>
+      <w:lvlText w:val="%6."/>
+      <w:lvlJc w:val="right"/>
+      <w:pPr>
+        <w:ind w:left="4320" w:hanging="180"/>
+      </w:pPr>
+    </w:lvl>
+    <w:lvl w:ilvl="6" w:tplc="0409000F" w:tentative="1">
+      <w:start w:val="1"/>
+      <w:numFmt w:val="decimal"/>
+      <w:lvlText w:val="%7."/>
+      <w:lvlJc w:val="left"/>
+      <w:pPr>
+        <w:ind w:left="5040" w:hanging="360"/>
+      </w:pPr>
+    </w:lvl>
+    <w:lvl w:ilvl="7" w:tplc="04090019" w:tentative="1">
+      <w:start w:val="1"/>
+      <w:numFmt w:val="lowerLetter"/>
+      <w:lvlText w:val="%8."/>
+      <w:lvlJc w:val="left"/>
+      <w:pPr>
+        <w:ind w:left="5760" w:hanging="360"/>
+      </w:pPr>
+    </w:lvl>
+    <w:lvl w:ilvl="8" w:tplc="0409001B" w:tentative="1">
+      <w:start w:val="1"/>
+      <w:numFmt w:val="lowerRoman"/>
+      <w:lvlText w:val="%9."/>
+      <w:lvlJc w:val="right"/>
+      <w:pPr>
+        <w:ind w:left="6480" w:hanging="180"/>
+      </w:pPr>
+    </w:lvl>
+  </w:abstractNum>
+  <w:num w:numId="1" w16cid:durableId="455569301">
+    <w:abstractNumId w:val="1"/>
+  </w:num>
+  <w:num w:numId="2" w16cid:durableId="2146317262">
+    <w:abstractNumId w:val="2"/>
+  </w:num>
+  <w:num w:numId="3" w16cid:durableId="832524882">
+    <w:abstractNumId w:val="0"/>
+  </w:num>
+</w:numbering>
 </file>
 
 <file path=word/styles.xml><?xml version="1.0" encoding="utf-8"?>
@@ -2105,7 +3354,774 @@
       <w:spacing w:val="5"/>
     </w:rPr>
   </w:style>
+  <w:style w:type="character" w:styleId="PlaceholderText">
+    <w:name w:val="Placeholder Text"/>
+    <w:basedOn w:val="DefaultParagraphFont"/>
+    <w:uiPriority w:val="99"/>
+    <w:semiHidden/>
+    <w:rsid w:val="00107EA2"/>
+    <w:rPr>
+      <w:color w:val="666666"/>
+    </w:rPr>
+  </w:style>
+  <w:style w:type="table" w:styleId="ListTable4-Accent1">
+    <w:name w:val="List Table 4 Accent 1"/>
+    <w:basedOn w:val="TableNormal"/>
+    <w:uiPriority w:val="49"/>
+    <w:rsid w:val="00577A22"/>
+    <w:pPr>
+      <w:spacing w:after="0" w:line="240" w:lineRule="auto"/>
+    </w:pPr>
+    <w:tblPr>
+      <w:tblStyleRowBandSize w:val="1"/>
+      <w:tblStyleColBandSize w:val="1"/>
+      <w:tblBorders>
+        <w:top w:val="single" w:sz="4" w:space="0" w:color="45B0E1" w:themeColor="accent1" w:themeTint="99"/>
+        <w:left w:val="single" w:sz="4" w:space="0" w:color="45B0E1" w:themeColor="accent1" w:themeTint="99"/>
+        <w:bottom w:val="single" w:sz="4" w:space="0" w:color="45B0E1" w:themeColor="accent1" w:themeTint="99"/>
+        <w:right w:val="single" w:sz="4" w:space="0" w:color="45B0E1" w:themeColor="accent1" w:themeTint="99"/>
+        <w:insideH w:val="single" w:sz="4" w:space="0" w:color="45B0E1" w:themeColor="accent1" w:themeTint="99"/>
+      </w:tblBorders>
+    </w:tblPr>
+    <w:tblStylePr w:type="firstRow">
+      <w:rPr>
+        <w:b/>
+        <w:bCs/>
+        <w:color w:val="FFFFFF" w:themeColor="background1"/>
+      </w:rPr>
+      <w:tblPr/>
+      <w:tcPr>
+        <w:tcBorders>
+          <w:top w:val="single" w:sz="4" w:space="0" w:color="156082" w:themeColor="accent1"/>
+          <w:left w:val="single" w:sz="4" w:space="0" w:color="156082" w:themeColor="accent1"/>
+          <w:bottom w:val="single" w:sz="4" w:space="0" w:color="156082" w:themeColor="accent1"/>
+          <w:right w:val="single" w:sz="4" w:space="0" w:color="156082" w:themeColor="accent1"/>
+          <w:insideH w:val="nil"/>
+        </w:tcBorders>
+        <w:shd w:val="clear" w:color="auto" w:fill="156082" w:themeFill="accent1"/>
+      </w:tcPr>
+    </w:tblStylePr>
+    <w:tblStylePr w:type="lastRow">
+      <w:rPr>
+        <w:b/>
+        <w:bCs/>
+      </w:rPr>
+      <w:tblPr/>
+      <w:tcPr>
+        <w:tcBorders>
+          <w:top w:val="double" w:sz="4" w:space="0" w:color="45B0E1" w:themeColor="accent1" w:themeTint="99"/>
+        </w:tcBorders>
+      </w:tcPr>
+    </w:tblStylePr>
+    <w:tblStylePr w:type="firstCol">
+      <w:rPr>
+        <w:b/>
+        <w:bCs/>
+      </w:rPr>
+    </w:tblStylePr>
+    <w:tblStylePr w:type="lastCol">
+      <w:rPr>
+        <w:b/>
+        <w:bCs/>
+      </w:rPr>
+    </w:tblStylePr>
+    <w:tblStylePr w:type="band1Vert">
+      <w:tblPr/>
+      <w:tcPr>
+        <w:shd w:val="clear" w:color="auto" w:fill="C1E4F5" w:themeFill="accent1" w:themeFillTint="33"/>
+      </w:tcPr>
+    </w:tblStylePr>
+    <w:tblStylePr w:type="band1Horz">
+      <w:tblPr/>
+      <w:tcPr>
+        <w:shd w:val="clear" w:color="auto" w:fill="C1E4F5" w:themeFill="accent1" w:themeFillTint="33"/>
+      </w:tcPr>
+    </w:tblStylePr>
+  </w:style>
+  <w:style w:type="table" w:styleId="ListTable3">
+    <w:name w:val="List Table 3"/>
+    <w:basedOn w:val="TableNormal"/>
+    <w:uiPriority w:val="48"/>
+    <w:rsid w:val="00577A22"/>
+    <w:pPr>
+      <w:spacing w:after="0" w:line="240" w:lineRule="auto"/>
+    </w:pPr>
+    <w:tblPr>
+      <w:tblStyleRowBandSize w:val="1"/>
+      <w:tblStyleColBandSize w:val="1"/>
+      <w:tblBorders>
+        <w:top w:val="single" w:sz="4" w:space="0" w:color="000000" w:themeColor="text1"/>
+        <w:left w:val="single" w:sz="4" w:space="0" w:color="000000" w:themeColor="text1"/>
+        <w:bottom w:val="single" w:sz="4" w:space="0" w:color="000000" w:themeColor="text1"/>
+        <w:right w:val="single" w:sz="4" w:space="0" w:color="000000" w:themeColor="text1"/>
+      </w:tblBorders>
+    </w:tblPr>
+    <w:tblStylePr w:type="firstRow">
+      <w:rPr>
+        <w:b/>
+        <w:bCs/>
+        <w:color w:val="FFFFFF" w:themeColor="background1"/>
+      </w:rPr>
+      <w:tblPr/>
+      <w:tcPr>
+        <w:shd w:val="clear" w:color="auto" w:fill="000000" w:themeFill="text1"/>
+      </w:tcPr>
+    </w:tblStylePr>
+    <w:tblStylePr w:type="lastRow">
+      <w:rPr>
+        <w:b/>
+        <w:bCs/>
+      </w:rPr>
+      <w:tblPr/>
+      <w:tcPr>
+        <w:tcBorders>
+          <w:top w:val="double" w:sz="4" w:space="0" w:color="000000" w:themeColor="text1"/>
+        </w:tcBorders>
+        <w:shd w:val="clear" w:color="auto" w:fill="FFFFFF" w:themeFill="background1"/>
+      </w:tcPr>
+    </w:tblStylePr>
+    <w:tblStylePr w:type="firstCol">
+      <w:rPr>
+        <w:b/>
+        <w:bCs/>
+      </w:rPr>
+      <w:tblPr/>
+      <w:tcPr>
+        <w:tcBorders>
+          <w:right w:val="nil"/>
+        </w:tcBorders>
+        <w:shd w:val="clear" w:color="auto" w:fill="FFFFFF" w:themeFill="background1"/>
+      </w:tcPr>
+    </w:tblStylePr>
+    <w:tblStylePr w:type="lastCol">
+      <w:rPr>
+        <w:b/>
+        <w:bCs/>
+      </w:rPr>
+      <w:tblPr/>
+      <w:tcPr>
+        <w:tcBorders>
+          <w:left w:val="nil"/>
+        </w:tcBorders>
+        <w:shd w:val="clear" w:color="auto" w:fill="FFFFFF" w:themeFill="background1"/>
+      </w:tcPr>
+    </w:tblStylePr>
+    <w:tblStylePr w:type="band1Vert">
+      <w:tblPr/>
+      <w:tcPr>
+        <w:tcBorders>
+          <w:left w:val="single" w:sz="4" w:space="0" w:color="000000" w:themeColor="text1"/>
+          <w:right w:val="single" w:sz="4" w:space="0" w:color="000000" w:themeColor="text1"/>
+        </w:tcBorders>
+      </w:tcPr>
+    </w:tblStylePr>
+    <w:tblStylePr w:type="band1Horz">
+      <w:tblPr/>
+      <w:tcPr>
+        <w:tcBorders>
+          <w:top w:val="single" w:sz="4" w:space="0" w:color="000000" w:themeColor="text1"/>
+          <w:bottom w:val="single" w:sz="4" w:space="0" w:color="000000" w:themeColor="text1"/>
+          <w:insideH w:val="nil"/>
+        </w:tcBorders>
+      </w:tcPr>
+    </w:tblStylePr>
+    <w:tblStylePr w:type="neCell">
+      <w:tblPr/>
+      <w:tcPr>
+        <w:tcBorders>
+          <w:left w:val="nil"/>
+          <w:bottom w:val="nil"/>
+        </w:tcBorders>
+      </w:tcPr>
+    </w:tblStylePr>
+    <w:tblStylePr w:type="nwCell">
+      <w:tblPr/>
+      <w:tcPr>
+        <w:tcBorders>
+          <w:bottom w:val="nil"/>
+          <w:right w:val="nil"/>
+        </w:tcBorders>
+      </w:tcPr>
+    </w:tblStylePr>
+    <w:tblStylePr w:type="seCell">
+      <w:tblPr/>
+      <w:tcPr>
+        <w:tcBorders>
+          <w:top w:val="double" w:sz="4" w:space="0" w:color="000000" w:themeColor="text1"/>
+          <w:left w:val="nil"/>
+        </w:tcBorders>
+      </w:tcPr>
+    </w:tblStylePr>
+    <w:tblStylePr w:type="swCell">
+      <w:tblPr/>
+      <w:tcPr>
+        <w:tcBorders>
+          <w:top w:val="double" w:sz="4" w:space="0" w:color="000000" w:themeColor="text1"/>
+          <w:right w:val="nil"/>
+        </w:tcBorders>
+      </w:tcPr>
+    </w:tblStylePr>
+  </w:style>
 </w:styles>
+</file>
+
+<file path=word/glossary/document.xml><?xml version="1.0" encoding="utf-8"?>
+<w:glossaryDocument xmlns:wpc="http://schemas.microsoft.com/office/word/2010/wordprocessingCanvas" xmlns:cx="http://schemas.microsoft.com/office/drawing/2014/chartex" xmlns:cx1="http://schemas.microsoft.com/office/drawing/2015/9/8/chartex" xmlns:cx2="http://schemas.microsoft.com/office/drawing/2015/10/21/chartex" xmlns:cx3="http://schemas.microsoft.com/office/drawing/2016/5/9/chartex" xmlns:cx4="http://schemas.microsoft.com/office/drawing/2016/5/10/chartex" xmlns:cx5="http://schemas.microsoft.com/office/drawing/2016/5/11/chartex" xmlns:cx6="http://schemas.microsoft.com/office/drawing/2016/5/12/chartex" xmlns:cx7="http://schemas.microsoft.com/office/drawing/2016/5/13/chartex" xmlns:cx8="http://schemas.microsoft.com/office/drawing/2016/5/14/chartex" xmlns:mc="http://schemas.openxmlformats.org/markup-compatibility/2006" xmlns:aink="http://schemas.microsoft.com/office/drawing/2016/ink" xmlns:am3d="http://schemas.microsoft.com/office/drawing/2017/model3d" xmlns:o="urn:schemas-microsoft-com:office:office" xmlns:oel="http://schemas.microsoft.com/office/2019/extlst" xmlns:r="http://schemas.openxmlformats.org/officeDocument/2006/relationships" xmlns:m="http://schemas.openxmlformats.org/officeDocument/2006/math" xmlns:v="urn:schemas-microsoft-com:vml" xmlns:wp14="http://schemas.microsoft.com/office/word/2010/wordprocessingDrawing" xmlns:wp="http://schemas.openxmlformats.org/drawingml/2006/wordprocessingDrawing" xmlns:w10="urn:schemas-microsoft-com:office:word" xmlns:w="http://schemas.openxmlformats.org/wordprocessingml/2006/main" xmlns:w14="http://schemas.microsoft.com/office/word/2010/wordml" xmlns:w15="http://schemas.microsoft.com/office/word/2012/wordml" xmlns:w16cex="http://schemas.microsoft.com/office/word/2018/wordml/cex" xmlns:w16cid="http://schemas.microsoft.com/office/word/2016/wordml/cid" xmlns:w16="http://schemas.microsoft.com/office/word/2018/wordml" xmlns:w16du="http://schemas.microsoft.com/office/word/2023/wordml/word16du" xmlns:w16sdtdh="http://schemas.microsoft.com/office/word/2020/wordml/sdtdatahash" xmlns:w16se="http://schemas.microsoft.com/office/word/2015/wordml/symex" xmlns:wpg="http://schemas.microsoft.com/office/word/2010/wordprocessingGroup" xmlns:wpi="http://schemas.microsoft.com/office/word/2010/wordprocessingInk" xmlns:wne="http://schemas.microsoft.com/office/word/2006/wordml" xmlns:wps="http://schemas.microsoft.com/office/word/2010/wordprocessingShape" mc:Ignorable="w14 w15 w16se w16cid w16 w16cex w16sdtdh w16du wp14">
+  <w:docParts>
+    <w:docPart>
+      <w:docPartPr>
+        <w:name w:val="DefaultPlaceholder_-1854013440"/>
+        <w:category>
+          <w:name w:val="General"/>
+          <w:gallery w:val="placeholder"/>
+        </w:category>
+        <w:types>
+          <w:type w:val="bbPlcHdr"/>
+        </w:types>
+        <w:behaviors>
+          <w:behavior w:val="content"/>
+        </w:behaviors>
+        <w:guid w:val="{12A874A1-1CAB-4EE2-85EC-B49197565748}"/>
+      </w:docPartPr>
+      <w:docPartBody>
+        <w:p>
+          <w:r>
+            <w:rPr>
+              <w:rStyle w:val="PlaceholderText"/>
+            </w:rPr>
+            <w:t>Click or tap here to enter text.</w:t>
+          </w:r>
+        </w:p>
+      </w:docPartBody>
+    </w:docPart>
+  </w:docParts>
+</w:glossaryDocument>
+</file>
+
+<file path=word/glossary/fontTable.xml><?xml version="1.0" encoding="utf-8"?>
+<w:fonts xmlns:mc="http://schemas.openxmlformats.org/markup-compatibility/2006" xmlns:r="http://schemas.openxmlformats.org/officeDocument/2006/relationships" xmlns:w="http://schemas.openxmlformats.org/wordprocessingml/2006/main" xmlns:w14="http://schemas.microsoft.com/office/word/2010/wordml" xmlns:w15="http://schemas.microsoft.com/office/word/2012/wordml" xmlns:w16cex="http://schemas.microsoft.com/office/word/2018/wordml/cex" xmlns:w16cid="http://schemas.microsoft.com/office/word/2016/wordml/cid" xmlns:w16="http://schemas.microsoft.com/office/word/2018/wordml" xmlns:w16du="http://schemas.microsoft.com/office/word/2023/wordml/word16du" xmlns:w16sdtdh="http://schemas.microsoft.com/office/word/2020/wordml/sdtdatahash" xmlns:w16se="http://schemas.microsoft.com/office/word/2015/wordml/symex" mc:Ignorable="w14 w15 w16se w16cid w16 w16cex w16sdtdh w16du">
+  <w:font w:name="Times New Roman">
+    <w:panose1 w:val="02020603050405020304"/>
+    <w:charset w:val="00"/>
+    <w:family w:val="roman"/>
+    <w:pitch w:val="variable"/>
+    <w:sig w:usb0="E0002EFF" w:usb1="C000785B" w:usb2="00000009" w:usb3="00000000" w:csb0="000001FF" w:csb1="00000000"/>
+  </w:font>
+  <w:font w:name="Aptos">
+    <w:charset w:val="00"/>
+    <w:family w:val="swiss"/>
+    <w:pitch w:val="variable"/>
+    <w:sig w:usb0="20000287" w:usb1="00000003" w:usb2="00000000" w:usb3="00000000" w:csb0="0000019F" w:csb1="00000000"/>
+  </w:font>
+  <w:font w:name="Aptos Display">
+    <w:charset w:val="00"/>
+    <w:family w:val="swiss"/>
+    <w:pitch w:val="variable"/>
+    <w:sig w:usb0="20000287" w:usb1="00000003" w:usb2="00000000" w:usb3="00000000" w:csb0="0000019F" w:csb1="00000000"/>
+  </w:font>
+  <w:font w:name="Calibri Light">
+    <w:panose1 w:val="020F0302020204030204"/>
+    <w:charset w:val="00"/>
+    <w:family w:val="swiss"/>
+    <w:pitch w:val="variable"/>
+    <w:sig w:usb0="E4002EFF" w:usb1="C200247B" w:usb2="00000009" w:usb3="00000000" w:csb0="000001FF" w:csb1="00000000"/>
+  </w:font>
+  <w:font w:name="Aptos Narrow">
+    <w:charset w:val="00"/>
+    <w:family w:val="swiss"/>
+    <w:pitch w:val="variable"/>
+    <w:sig w:usb0="20000287" w:usb1="00000003" w:usb2="00000000" w:usb3="00000000" w:csb0="0000019F" w:csb1="00000000"/>
+  </w:font>
+</w:fonts>
+</file>
+
+<file path=word/glossary/settings.xml><?xml version="1.0" encoding="utf-8"?>
+<w:settings xmlns:mc="http://schemas.openxmlformats.org/markup-compatibility/2006" xmlns:o="urn:schemas-microsoft-com:office:office" xmlns:r="http://schemas.openxmlformats.org/officeDocument/2006/relationships" xmlns:m="http://schemas.openxmlformats.org/officeDocument/2006/math" xmlns:v="urn:schemas-microsoft-com:vml" xmlns:w10="urn:schemas-microsoft-com:office:word" xmlns:w="http://schemas.openxmlformats.org/wordprocessingml/2006/main" xmlns:w14="http://schemas.microsoft.com/office/word/2010/wordml" xmlns:w15="http://schemas.microsoft.com/office/word/2012/wordml" xmlns:w16cex="http://schemas.microsoft.com/office/word/2018/wordml/cex" xmlns:w16cid="http://schemas.microsoft.com/office/word/2016/wordml/cid" xmlns:w16="http://schemas.microsoft.com/office/word/2018/wordml" xmlns:w16du="http://schemas.microsoft.com/office/word/2023/wordml/word16du" xmlns:w16sdtdh="http://schemas.microsoft.com/office/word/2020/wordml/sdtdatahash" xmlns:w16se="http://schemas.microsoft.com/office/word/2015/wordml/symex" xmlns:sl="http://schemas.openxmlformats.org/schemaLibrary/2006/main" mc:Ignorable="w14 w15 w16se w16cid w16 w16cex w16sdtdh w16du">
+  <w:view w:val="normal"/>
+  <w:defaultTabStop w:val="720"/>
+  <w:characterSpacingControl w:val="doNotCompress"/>
+  <w:compat>
+    <w:useFELayout/>
+    <w:compatSetting w:name="compatibilityMode" w:uri="http://schemas.microsoft.com/office/word" w:val="15"/>
+    <w:compatSetting w:name="overrideTableStyleFontSizeAndJustification" w:uri="http://schemas.microsoft.com/office/word" w:val="1"/>
+    <w:compatSetting w:name="enableOpenTypeFeatures" w:uri="http://schemas.microsoft.com/office/word" w:val="1"/>
+    <w:compatSetting w:name="doNotFlipMirrorIndents" w:uri="http://schemas.microsoft.com/office/word" w:val="1"/>
+    <w:compatSetting w:name="differentiateMultirowTableHeaders" w:uri="http://schemas.microsoft.com/office/word" w:val="1"/>
+    <w:compatSetting w:name="useWord2013TrackBottomHyphenation" w:uri="http://schemas.microsoft.com/office/word" w:val="0"/>
+  </w:compat>
+  <w:rsids>
+    <w:rsidRoot w:val="002072E6"/>
+    <w:rsid w:val="002072E6"/>
+    <w:rsid w:val="00317FAD"/>
+    <w:rsid w:val="007C2664"/>
+  </w:rsids>
+  <m:mathPr>
+    <m:mathFont m:val="Cambria Math"/>
+    <m:brkBin m:val="before"/>
+    <m:brkBinSub m:val="--"/>
+    <m:smallFrac m:val="0"/>
+    <m:dispDef/>
+    <m:lMargin m:val="0"/>
+    <m:rMargin m:val="0"/>
+    <m:defJc m:val="centerGroup"/>
+    <m:wrapIndent m:val="1440"/>
+    <m:intLim m:val="subSup"/>
+    <m:naryLim m:val="undOvr"/>
+  </m:mathPr>
+  <w:themeFontLang w:val="en-US"/>
+  <w:clrSchemeMapping w:bg1="light1" w:t1="dark1" w:bg2="light2" w:t2="dark2" w:accent1="accent1" w:accent2="accent2" w:accent3="accent3" w:accent4="accent4" w:accent5="accent5" w:accent6="accent6" w:hyperlink="hyperlink" w:followedHyperlink="followedHyperlink"/>
+  <w:decimalSymbol w:val="."/>
+  <w:listSeparator w:val=","/>
+  <w15:chartTrackingRefBased/>
+</w:settings>
+</file>
+
+<file path=word/glossary/styles.xml><?xml version="1.0" encoding="utf-8"?>
+<w:styles xmlns:mc="http://schemas.openxmlformats.org/markup-compatibility/2006" xmlns:r="http://schemas.openxmlformats.org/officeDocument/2006/relationships" xmlns:w="http://schemas.openxmlformats.org/wordprocessingml/2006/main" xmlns:w14="http://schemas.microsoft.com/office/word/2010/wordml" xmlns:w15="http://schemas.microsoft.com/office/word/2012/wordml" xmlns:w16cex="http://schemas.microsoft.com/office/word/2018/wordml/cex" xmlns:w16cid="http://schemas.microsoft.com/office/word/2016/wordml/cid" xmlns:w16="http://schemas.microsoft.com/office/word/2018/wordml" xmlns:w16du="http://schemas.microsoft.com/office/word/2023/wordml/word16du" xmlns:w16sdtdh="http://schemas.microsoft.com/office/word/2020/wordml/sdtdatahash" xmlns:w16se="http://schemas.microsoft.com/office/word/2015/wordml/symex" mc:Ignorable="w14 w15 w16se w16cid w16 w16cex w16sdtdh w16du">
+  <w:docDefaults>
+    <w:rPrDefault>
+      <w:rPr>
+        <w:rFonts w:asciiTheme="minorHAnsi" w:eastAsiaTheme="minorEastAsia" w:hAnsiTheme="minorHAnsi" w:cstheme="minorBidi"/>
+        <w:kern w:val="2"/>
+        <w:sz w:val="24"/>
+        <w:szCs w:val="24"/>
+        <w:lang w:val="en-US" w:eastAsia="en-US" w:bidi="ar-SA"/>
+        <w14:ligatures w14:val="standardContextual"/>
+      </w:rPr>
+    </w:rPrDefault>
+    <w:pPrDefault>
+      <w:pPr>
+        <w:spacing w:after="160" w:line="278" w:lineRule="auto"/>
+      </w:pPr>
+    </w:pPrDefault>
+  </w:docDefaults>
+  <w:latentStyles w:defLockedState="0" w:defUIPriority="99" w:defSemiHidden="0" w:defUnhideWhenUsed="0" w:defQFormat="0" w:count="376">
+    <w:lsdException w:name="Normal" w:uiPriority="0" w:qFormat="1"/>
+    <w:lsdException w:name="heading 1" w:uiPriority="9" w:qFormat="1"/>
+    <w:lsdException w:name="heading 2" w:semiHidden="1" w:uiPriority="9" w:unhideWhenUsed="1" w:qFormat="1"/>
+    <w:lsdException w:name="heading 3" w:semiHidden="1" w:uiPriority="9" w:unhideWhenUsed="1" w:qFormat="1"/>
+    <w:lsdException w:name="heading 4" w:semiHidden="1" w:uiPriority="9" w:unhideWhenUsed="1" w:qFormat="1"/>
+    <w:lsdException w:name="heading 5" w:semiHidden="1" w:uiPriority="9" w:unhideWhenUsed="1" w:qFormat="1"/>
+    <w:lsdException w:name="heading 6" w:semiHidden="1" w:uiPriority="9" w:unhideWhenUsed="1" w:qFormat="1"/>
+    <w:lsdException w:name="heading 7" w:semiHidden="1" w:uiPriority="9" w:unhideWhenUsed="1" w:qFormat="1"/>
+    <w:lsdException w:name="heading 8" w:semiHidden="1" w:uiPriority="9" w:unhideWhenUsed="1" w:qFormat="1"/>
+    <w:lsdException w:name="heading 9" w:semiHidden="1" w:uiPriority="9" w:unhideWhenUsed="1" w:qFormat="1"/>
+    <w:lsdException w:name="index 1" w:semiHidden="1" w:unhideWhenUsed="1"/>
+    <w:lsdException w:name="index 2" w:semiHidden="1" w:unhideWhenUsed="1"/>
+    <w:lsdException w:name="index 3" w:semiHidden="1" w:unhideWhenUsed="1"/>
+    <w:lsdException w:name="index 4" w:semiHidden="1" w:unhideWhenUsed="1"/>
+    <w:lsdException w:name="index 5" w:semiHidden="1" w:unhideWhenUsed="1"/>
+    <w:lsdException w:name="index 6" w:semiHidden="1" w:unhideWhenUsed="1"/>
+    <w:lsdException w:name="index 7" w:semiHidden="1" w:unhideWhenUsed="1"/>
+    <w:lsdException w:name="index 8" w:semiHidden="1" w:unhideWhenUsed="1"/>
+    <w:lsdException w:name="index 9" w:semiHidden="1" w:unhideWhenUsed="1"/>
+    <w:lsdException w:name="toc 1" w:semiHidden="1" w:uiPriority="39" w:unhideWhenUsed="1"/>
+    <w:lsdException w:name="toc 2" w:semiHidden="1" w:uiPriority="39" w:unhideWhenUsed="1"/>
+    <w:lsdException w:name="toc 3" w:semiHidden="1" w:uiPriority="39" w:unhideWhenUsed="1"/>
+    <w:lsdException w:name="toc 4" w:semiHidden="1" w:uiPriority="39" w:unhideWhenUsed="1"/>
+    <w:lsdException w:name="toc 5" w:semiHidden="1" w:uiPriority="39" w:unhideWhenUsed="1"/>
+    <w:lsdException w:name="toc 6" w:semiHidden="1" w:uiPriority="39" w:unhideWhenUsed="1"/>
+    <w:lsdException w:name="toc 7" w:semiHidden="1" w:uiPriority="39" w:unhideWhenUsed="1"/>
+    <w:lsdException w:name="toc 8" w:semiHidden="1" w:uiPriority="39" w:unhideWhenUsed="1"/>
+    <w:lsdException w:name="toc 9" w:semiHidden="1" w:uiPriority="39" w:unhideWhenUsed="1"/>
+    <w:lsdException w:name="Normal Indent" w:semiHidden="1" w:unhideWhenUsed="1"/>
+    <w:lsdException w:name="footnote text" w:semiHidden="1" w:unhideWhenUsed="1"/>
+    <w:lsdException w:name="annotation text" w:semiHidden="1" w:unhideWhenUsed="1"/>
+    <w:lsdException w:name="header" w:semiHidden="1" w:unhideWhenUsed="1"/>
+    <w:lsdException w:name="footer" w:semiHidden="1" w:unhideWhenUsed="1"/>
+    <w:lsdException w:name="index heading" w:semiHidden="1" w:unhideWhenUsed="1"/>
+    <w:lsdException w:name="caption" w:semiHidden="1" w:uiPriority="35" w:unhideWhenUsed="1" w:qFormat="1"/>
+    <w:lsdException w:name="table of figures" w:semiHidden="1" w:unhideWhenUsed="1"/>
+    <w:lsdException w:name="envelope address" w:semiHidden="1" w:unhideWhenUsed="1"/>
+    <w:lsdException w:name="envelope return" w:semiHidden="1" w:unhideWhenUsed="1"/>
+    <w:lsdException w:name="footnote reference" w:semiHidden="1" w:unhideWhenUsed="1"/>
+    <w:lsdException w:name="annotation reference" w:semiHidden="1" w:unhideWhenUsed="1"/>
+    <w:lsdException w:name="line number" w:semiHidden="1" w:unhideWhenUsed="1"/>
+    <w:lsdException w:name="page number" w:semiHidden="1" w:unhideWhenUsed="1"/>
+    <w:lsdException w:name="endnote reference" w:semiHidden="1" w:unhideWhenUsed="1"/>
+    <w:lsdException w:name="endnote text" w:semiHidden="1" w:unhideWhenUsed="1"/>
+    <w:lsdException w:name="table of authorities" w:semiHidden="1" w:unhideWhenUsed="1"/>
+    <w:lsdException w:name="macro" w:semiHidden="1" w:unhideWhenUsed="1"/>
+    <w:lsdException w:name="toa heading" w:semiHidden="1" w:unhideWhenUsed="1"/>
+    <w:lsdException w:name="List" w:semiHidden="1" w:unhideWhenUsed="1"/>
+    <w:lsdException w:name="List Bullet" w:semiHidden="1" w:unhideWhenUsed="1"/>
+    <w:lsdException w:name="List Number" w:semiHidden="1" w:unhideWhenUsed="1"/>
+    <w:lsdException w:name="List 2" w:semiHidden="1" w:unhideWhenUsed="1"/>
+    <w:lsdException w:name="List 3" w:semiHidden="1" w:unhideWhenUsed="1"/>
+    <w:lsdException w:name="List 4" w:semiHidden="1" w:unhideWhenUsed="1"/>
+    <w:lsdException w:name="List 5" w:semiHidden="1" w:unhideWhenUsed="1"/>
+    <w:lsdException w:name="List Bullet 2" w:semiHidden="1" w:unhideWhenUsed="1"/>
+    <w:lsdException w:name="List Bullet 3" w:semiHidden="1" w:unhideWhenUsed="1"/>
+    <w:lsdException w:name="List Bullet 4" w:semiHidden="1" w:unhideWhenUsed="1"/>
+    <w:lsdException w:name="List Bullet 5" w:semiHidden="1" w:unhideWhenUsed="1"/>
+    <w:lsdException w:name="List Number 2" w:semiHidden="1" w:unhideWhenUsed="1"/>
+    <w:lsdException w:name="List Number 3" w:semiHidden="1" w:unhideWhenUsed="1"/>
+    <w:lsdException w:name="List Number 4" w:semiHidden="1" w:unhideWhenUsed="1"/>
+    <w:lsdException w:name="List Number 5" w:semiHidden="1" w:unhideWhenUsed="1"/>
+    <w:lsdException w:name="Title" w:uiPriority="10" w:qFormat="1"/>
+    <w:lsdException w:name="Closing" w:semiHidden="1" w:unhideWhenUsed="1"/>
+    <w:lsdException w:name="Signature" w:semiHidden="1" w:unhideWhenUsed="1"/>
+    <w:lsdException w:name="Default Paragraph Font" w:semiHidden="1" w:uiPriority="1" w:unhideWhenUsed="1"/>
+    <w:lsdException w:name="Body Text" w:semiHidden="1" w:unhideWhenUsed="1"/>
+    <w:lsdException w:name="Body Text Indent" w:semiHidden="1" w:unhideWhenUsed="1"/>
+    <w:lsdException w:name="List Continue" w:semiHidden="1" w:unhideWhenUsed="1"/>
+    <w:lsdException w:name="List Continue 2" w:semiHidden="1" w:unhideWhenUsed="1"/>
+    <w:lsdException w:name="List Continue 3" w:semiHidden="1" w:unhideWhenUsed="1"/>
+    <w:lsdException w:name="List Continue 4" w:semiHidden="1" w:unhideWhenUsed="1"/>
+    <w:lsdException w:name="List Continue 5" w:semiHidden="1" w:unhideWhenUsed="1"/>
+    <w:lsdException w:name="Message Header" w:semiHidden="1" w:unhideWhenUsed="1"/>
+    <w:lsdException w:name="Subtitle" w:uiPriority="11" w:qFormat="1"/>
+    <w:lsdException w:name="Salutation" w:semiHidden="1" w:unhideWhenUsed="1"/>
+    <w:lsdException w:name="Date" w:semiHidden="1" w:unhideWhenUsed="1"/>
+    <w:lsdException w:name="Body Text First Indent" w:semiHidden="1" w:unhideWhenUsed="1"/>
+    <w:lsdException w:name="Body Text First Indent 2" w:semiHidden="1" w:unhideWhenUsed="1"/>
+    <w:lsdException w:name="Note Heading" w:semiHidden="1" w:unhideWhenUsed="1"/>
+    <w:lsdException w:name="Body Text 2" w:semiHidden="1" w:unhideWhenUsed="1"/>
+    <w:lsdException w:name="Body Text 3" w:semiHidden="1" w:unhideWhenUsed="1"/>
+    <w:lsdException w:name="Body Text Indent 2" w:semiHidden="1" w:unhideWhenUsed="1"/>
+    <w:lsdException w:name="Body Text Indent 3" w:semiHidden="1" w:unhideWhenUsed="1"/>
+    <w:lsdException w:name="Block Text" w:semiHidden="1" w:unhideWhenUsed="1"/>
+    <w:lsdException w:name="Hyperlink" w:semiHidden="1" w:unhideWhenUsed="1"/>
+    <w:lsdException w:name="FollowedHyperlink" w:semiHidden="1" w:unhideWhenUsed="1"/>
+    <w:lsdException w:name="Strong" w:uiPriority="22" w:qFormat="1"/>
+    <w:lsdException w:name="Emphasis" w:uiPriority="20" w:qFormat="1"/>
+    <w:lsdException w:name="Document Map" w:semiHidden="1" w:unhideWhenUsed="1"/>
+    <w:lsdException w:name="Plain Text" w:semiHidden="1" w:unhideWhenUsed="1"/>
+    <w:lsdException w:name="E-mail Signature" w:semiHidden="1" w:unhideWhenUsed="1"/>
+    <w:lsdException w:name="HTML Top of Form" w:semiHidden="1" w:unhideWhenUsed="1"/>
+    <w:lsdException w:name="HTML Bottom of Form" w:semiHidden="1" w:unhideWhenUsed="1"/>
+    <w:lsdException w:name="Normal (Web)" w:semiHidden="1" w:unhideWhenUsed="1"/>
+    <w:lsdException w:name="HTML Acronym" w:semiHidden="1" w:unhideWhenUsed="1"/>
+    <w:lsdException w:name="HTML Address" w:semiHidden="1" w:unhideWhenUsed="1"/>
+    <w:lsdException w:name="HTML Cite" w:semiHidden="1" w:unhideWhenUsed="1"/>
+    <w:lsdException w:name="HTML Code" w:semiHidden="1" w:unhideWhenUsed="1"/>
+    <w:lsdException w:name="HTML Definition" w:semiHidden="1" w:unhideWhenUsed="1"/>
+    <w:lsdException w:name="HTML Keyboard" w:semiHidden="1" w:unhideWhenUsed="1"/>
+    <w:lsdException w:name="HTML Preformatted" w:semiHidden="1" w:unhideWhenUsed="1"/>
+    <w:lsdException w:name="HTML Sample" w:semiHidden="1" w:unhideWhenUsed="1"/>
+    <w:lsdException w:name="HTML Typewriter" w:semiHidden="1" w:unhideWhenUsed="1"/>
+    <w:lsdException w:name="HTML Variable" w:semiHidden="1" w:unhideWhenUsed="1"/>
+    <w:lsdException w:name="Normal Table" w:semiHidden="1" w:unhideWhenUsed="1"/>
+    <w:lsdException w:name="annotation subject" w:semiHidden="1" w:unhideWhenUsed="1"/>
+    <w:lsdException w:name="No List" w:semiHidden="1" w:unhideWhenUsed="1"/>
+    <w:lsdException w:name="Outline List 1" w:semiHidden="1" w:unhideWhenUsed="1"/>
+    <w:lsdException w:name="Outline List 2" w:semiHidden="1" w:unhideWhenUsed="1"/>
+    <w:lsdException w:name="Outline List 3" w:semiHidden="1" w:unhideWhenUsed="1"/>
+    <w:lsdException w:name="Table Simple 1" w:semiHidden="1" w:unhideWhenUsed="1"/>
+    <w:lsdException w:name="Table Simple 2" w:semiHidden="1" w:unhideWhenUsed="1"/>
+    <w:lsdException w:name="Table Simple 3" w:semiHidden="1" w:unhideWhenUsed="1"/>
+    <w:lsdException w:name="Table Classic 1" w:semiHidden="1" w:unhideWhenUsed="1"/>
+    <w:lsdException w:name="Table Classic 2" w:semiHidden="1" w:unhideWhenUsed="1"/>
+    <w:lsdException w:name="Table Classic 3" w:semiHidden="1" w:unhideWhenUsed="1"/>
+    <w:lsdException w:name="Table Classic 4" w:semiHidden="1" w:unhideWhenUsed="1"/>
+    <w:lsdException w:name="Table Colorful 1" w:semiHidden="1" w:unhideWhenUsed="1"/>
+    <w:lsdException w:name="Table Colorful 2" w:semiHidden="1" w:unhideWhenUsed="1"/>
+    <w:lsdException w:name="Table Colorful 3" w:semiHidden="1" w:unhideWhenUsed="1"/>
+    <w:lsdException w:name="Table Columns 1" w:semiHidden="1" w:unhideWhenUsed="1"/>
+    <w:lsdException w:name="Table Columns 2" w:semiHidden="1" w:unhideWhenUsed="1"/>
+    <w:lsdException w:name="Table Columns 3" w:semiHidden="1" w:unhideWhenUsed="1"/>
+    <w:lsdException w:name="Table Columns 4" w:semiHidden="1" w:unhideWhenUsed="1"/>
+    <w:lsdException w:name="Table Columns 5" w:semiHidden="1" w:unhideWhenUsed="1"/>
+    <w:lsdException w:name="Table Grid 1" w:semiHidden="1" w:unhideWhenUsed="1"/>
+    <w:lsdException w:name="Table Grid 2" w:semiHidden="1" w:unhideWhenUsed="1"/>
+    <w:lsdException w:name="Table Grid 3" w:semiHidden="1" w:unhideWhenUsed="1"/>
+    <w:lsdException w:name="Table Grid 4" w:semiHidden="1" w:unhideWhenUsed="1"/>
+    <w:lsdException w:name="Table Grid 5" w:semiHidden="1" w:unhideWhenUsed="1"/>
+    <w:lsdException w:name="Table Grid 6" w:semiHidden="1" w:unhideWhenUsed="1"/>
+    <w:lsdException w:name="Table Grid 7" w:semiHidden="1" w:unhideWhenUsed="1"/>
+    <w:lsdException w:name="Table Grid 8" w:semiHidden="1" w:unhideWhenUsed="1"/>
+    <w:lsdException w:name="Table List 1" w:semiHidden="1" w:unhideWhenUsed="1"/>
+    <w:lsdException w:name="Table List 2" w:semiHidden="1" w:unhideWhenUsed="1"/>
+    <w:lsdException w:name="Table List 3" w:semiHidden="1" w:unhideWhenUsed="1"/>
+    <w:lsdException w:name="Table List 4" w:semiHidden="1" w:unhideWhenUsed="1"/>
+    <w:lsdException w:name="Table List 5" w:semiHidden="1" w:unhideWhenUsed="1"/>
+    <w:lsdException w:name="Table List 6" w:semiHidden="1" w:unhideWhenUsed="1"/>
+    <w:lsdException w:name="Table List 7" w:semiHidden="1" w:unhideWhenUsed="1"/>
+    <w:lsdException w:name="Table List 8" w:semiHidden="1" w:unhideWhenUsed="1"/>
+    <w:lsdException w:name="Table 3D effects 1" w:semiHidden="1" w:unhideWhenUsed="1"/>
+    <w:lsdException w:name="Table 3D effects 2" w:semiHidden="1" w:unhideWhenUsed="1"/>
+    <w:lsdException w:name="Table 3D effects 3" w:semiHidden="1" w:unhideWhenUsed="1"/>
+    <w:lsdException w:name="Table Contemporary" w:semiHidden="1" w:unhideWhenUsed="1"/>
+    <w:lsdException w:name="Table Elegant" w:semiHidden="1" w:unhideWhenUsed="1"/>
+    <w:lsdException w:name="Table Professional" w:semiHidden="1" w:unhideWhenUsed="1"/>
+    <w:lsdException w:name="Table Subtle 1" w:semiHidden="1" w:unhideWhenUsed="1"/>
+    <w:lsdException w:name="Table Subtle 2" w:semiHidden="1" w:unhideWhenUsed="1"/>
+    <w:lsdException w:name="Table Web 1" w:semiHidden="1" w:unhideWhenUsed="1"/>
+    <w:lsdException w:name="Table Web 2" w:semiHidden="1" w:unhideWhenUsed="1"/>
+    <w:lsdException w:name="Table Web 3" w:semiHidden="1" w:unhideWhenUsed="1"/>
+    <w:lsdException w:name="Balloon Text" w:semiHidden="1" w:unhideWhenUsed="1"/>
+    <w:lsdException w:name="Table Grid" w:uiPriority="39"/>
+    <w:lsdException w:name="Table Theme" w:semiHidden="1" w:unhideWhenUsed="1"/>
+    <w:lsdException w:name="Placeholder Text" w:semiHidden="1"/>
+    <w:lsdException w:name="No Spacing" w:uiPriority="1" w:qFormat="1"/>
+    <w:lsdException w:name="Light Shading" w:uiPriority="60"/>
+    <w:lsdException w:name="Light List" w:uiPriority="61"/>
+    <w:lsdException w:name="Light Grid" w:uiPriority="62"/>
+    <w:lsdException w:name="Medium Shading 1" w:uiPriority="63"/>
+    <w:lsdException w:name="Medium Shading 2" w:uiPriority="64"/>
+    <w:lsdException w:name="Medium List 1" w:uiPriority="65"/>
+    <w:lsdException w:name="Medium List 2" w:uiPriority="66"/>
+    <w:lsdException w:name="Medium Grid 1" w:uiPriority="67"/>
+    <w:lsdException w:name="Medium Grid 2" w:uiPriority="68"/>
+    <w:lsdException w:name="Medium Grid 3" w:uiPriority="69"/>
+    <w:lsdException w:name="Dark List" w:uiPriority="70"/>
+    <w:lsdException w:name="Colorful Shading" w:uiPriority="71"/>
+    <w:lsdException w:name="Colorful List" w:uiPriority="72"/>
+    <w:lsdException w:name="Colorful Grid" w:uiPriority="73"/>
+    <w:lsdException w:name="Light Shading Accent 1" w:uiPriority="60"/>
+    <w:lsdException w:name="Light List Accent 1" w:uiPriority="61"/>
+    <w:lsdException w:name="Light Grid Accent 1" w:uiPriority="62"/>
+    <w:lsdException w:name="Medium Shading 1 Accent 1" w:uiPriority="63"/>
+    <w:lsdException w:name="Medium Shading 2 Accent 1" w:uiPriority="64"/>
+    <w:lsdException w:name="Medium List 1 Accent 1" w:uiPriority="65"/>
+    <w:lsdException w:name="Revision" w:semiHidden="1"/>
+    <w:lsdException w:name="List Paragraph" w:uiPriority="34" w:qFormat="1"/>
+    <w:lsdException w:name="Quote" w:uiPriority="29" w:qFormat="1"/>
+    <w:lsdException w:name="Intense Quote" w:uiPriority="30" w:qFormat="1"/>
+    <w:lsdException w:name="Medium List 2 Accent 1" w:uiPriority="66"/>
+    <w:lsdException w:name="Medium Grid 1 Accent 1" w:uiPriority="67"/>
+    <w:lsdException w:name="Medium Grid 2 Accent 1" w:uiPriority="68"/>
+    <w:lsdException w:name="Medium Grid 3 Accent 1" w:uiPriority="69"/>
+    <w:lsdException w:name="Dark List Accent 1" w:uiPriority="70"/>
+    <w:lsdException w:name="Colorful Shading Accent 1" w:uiPriority="71"/>
+    <w:lsdException w:name="Colorful List Accent 1" w:uiPriority="72"/>
+    <w:lsdException w:name="Colorful Grid Accent 1" w:uiPriority="73"/>
+    <w:lsdException w:name="Light Shading Accent 2" w:uiPriority="60"/>
+    <w:lsdException w:name="Light List Accent 2" w:uiPriority="61"/>
+    <w:lsdException w:name="Light Grid Accent 2" w:uiPriority="62"/>
+    <w:lsdException w:name="Medium Shading 1 Accent 2" w:uiPriority="63"/>
+    <w:lsdException w:name="Medium Shading 2 Accent 2" w:uiPriority="64"/>
+    <w:lsdException w:name="Medium List 1 Accent 2" w:uiPriority="65"/>
+    <w:lsdException w:name="Medium List 2 Accent 2" w:uiPriority="66"/>
+    <w:lsdException w:name="Medium Grid 1 Accent 2" w:uiPriority="67"/>
+    <w:lsdException w:name="Medium Grid 2 Accent 2" w:uiPriority="68"/>
+    <w:lsdException w:name="Medium Grid 3 Accent 2" w:uiPriority="69"/>
+    <w:lsdException w:name="Dark List Accent 2" w:uiPriority="70"/>
+    <w:lsdException w:name="Colorful Shading Accent 2" w:uiPriority="71"/>
+    <w:lsdException w:name="Colorful List Accent 2" w:uiPriority="72"/>
+    <w:lsdException w:name="Colorful Grid Accent 2" w:uiPriority="73"/>
+    <w:lsdException w:name="Light Shading Accent 3" w:uiPriority="60"/>
+    <w:lsdException w:name="Light List Accent 3" w:uiPriority="61"/>
+    <w:lsdException w:name="Light Grid Accent 3" w:uiPriority="62"/>
+    <w:lsdException w:name="Medium Shading 1 Accent 3" w:uiPriority="63"/>
+    <w:lsdException w:name="Medium Shading 2 Accent 3" w:uiPriority="64"/>
+    <w:lsdException w:name="Medium List 1 Accent 3" w:uiPriority="65"/>
+    <w:lsdException w:name="Medium List 2 Accent 3" w:uiPriority="66"/>
+    <w:lsdException w:name="Medium Grid 1 Accent 3" w:uiPriority="67"/>
+    <w:lsdException w:name="Medium Grid 2 Accent 3" w:uiPriority="68"/>
+    <w:lsdException w:name="Medium Grid 3 Accent 3" w:uiPriority="69"/>
+    <w:lsdException w:name="Dark List Accent 3" w:uiPriority="70"/>
+    <w:lsdException w:name="Colorful Shading Accent 3" w:uiPriority="71"/>
+    <w:lsdException w:name="Colorful List Accent 3" w:uiPriority="72"/>
+    <w:lsdException w:name="Colorful Grid Accent 3" w:uiPriority="73"/>
+    <w:lsdException w:name="Light Shading Accent 4" w:uiPriority="60"/>
+    <w:lsdException w:name="Light List Accent 4" w:uiPriority="61"/>
+    <w:lsdException w:name="Light Grid Accent 4" w:uiPriority="62"/>
+    <w:lsdException w:name="Medium Shading 1 Accent 4" w:uiPriority="63"/>
+    <w:lsdException w:name="Medium Shading 2 Accent 4" w:uiPriority="64"/>
+    <w:lsdException w:name="Medium List 1 Accent 4" w:uiPriority="65"/>
+    <w:lsdException w:name="Medium List 2 Accent 4" w:uiPriority="66"/>
+    <w:lsdException w:name="Medium Grid 1 Accent 4" w:uiPriority="67"/>
+    <w:lsdException w:name="Medium Grid 2 Accent 4" w:uiPriority="68"/>
+    <w:lsdException w:name="Medium Grid 3 Accent 4" w:uiPriority="69"/>
+    <w:lsdException w:name="Dark List Accent 4" w:uiPriority="70"/>
+    <w:lsdException w:name="Colorful Shading Accent 4" w:uiPriority="71"/>
+    <w:lsdException w:name="Colorful List Accent 4" w:uiPriority="72"/>
+    <w:lsdException w:name="Colorful Grid Accent 4" w:uiPriority="73"/>
+    <w:lsdException w:name="Light Shading Accent 5" w:uiPriority="60"/>
+    <w:lsdException w:name="Light List Accent 5" w:uiPriority="61"/>
+    <w:lsdException w:name="Light Grid Accent 5" w:uiPriority="62"/>
+    <w:lsdException w:name="Medium Shading 1 Accent 5" w:uiPriority="63"/>
+    <w:lsdException w:name="Medium Shading 2 Accent 5" w:uiPriority="64"/>
+    <w:lsdException w:name="Medium List 1 Accent 5" w:uiPriority="65"/>
+    <w:lsdException w:name="Medium List 2 Accent 5" w:uiPriority="66"/>
+    <w:lsdException w:name="Medium Grid 1 Accent 5" w:uiPriority="67"/>
+    <w:lsdException w:name="Medium Grid 2 Accent 5" w:uiPriority="68"/>
+    <w:lsdException w:name="Medium Grid 3 Accent 5" w:uiPriority="69"/>
+    <w:lsdException w:name="Dark List Accent 5" w:uiPriority="70"/>
+    <w:lsdException w:name="Colorful Shading Accent 5" w:uiPriority="71"/>
+    <w:lsdException w:name="Colorful List Accent 5" w:uiPriority="72"/>
+    <w:lsdException w:name="Colorful Grid Accent 5" w:uiPriority="73"/>
+    <w:lsdException w:name="Light Shading Accent 6" w:uiPriority="60"/>
+    <w:lsdException w:name="Light List Accent 6" w:uiPriority="61"/>
+    <w:lsdException w:name="Light Grid Accent 6" w:uiPriority="62"/>
+    <w:lsdException w:name="Medium Shading 1 Accent 6" w:uiPriority="63"/>
+    <w:lsdException w:name="Medium Shading 2 Accent 6" w:uiPriority="64"/>
+    <w:lsdException w:name="Medium List 1 Accent 6" w:uiPriority="65"/>
+    <w:lsdException w:name="Medium List 2 Accent 6" w:uiPriority="66"/>
+    <w:lsdException w:name="Medium Grid 1 Accent 6" w:uiPriority="67"/>
+    <w:lsdException w:name="Medium Grid 2 Accent 6" w:uiPriority="68"/>
+    <w:lsdException w:name="Medium Grid 3 Accent 6" w:uiPriority="69"/>
+    <w:lsdException w:name="Dark List Accent 6" w:uiPriority="70"/>
+    <w:lsdException w:name="Colorful Shading Accent 6" w:uiPriority="71"/>
+    <w:lsdException w:name="Colorful List Accent 6" w:uiPriority="72"/>
+    <w:lsdException w:name="Colorful Grid Accent 6" w:uiPriority="73"/>
+    <w:lsdException w:name="Subtle Emphasis" w:uiPriority="19" w:qFormat="1"/>
+    <w:lsdException w:name="Intense Emphasis" w:uiPriority="21" w:qFormat="1"/>
+    <w:lsdException w:name="Subtle Reference" w:uiPriority="31" w:qFormat="1"/>
+    <w:lsdException w:name="Intense Reference" w:uiPriority="32" w:qFormat="1"/>
+    <w:lsdException w:name="Book Title" w:uiPriority="33" w:qFormat="1"/>
+    <w:lsdException w:name="Bibliography" w:semiHidden="1" w:uiPriority="37" w:unhideWhenUsed="1"/>
+    <w:lsdException w:name="TOC Heading" w:semiHidden="1" w:uiPriority="39" w:unhideWhenUsed="1" w:qFormat="1"/>
+    <w:lsdException w:name="Plain Table 1" w:uiPriority="41"/>
+    <w:lsdException w:name="Plain Table 2" w:uiPriority="42"/>
+    <w:lsdException w:name="Plain Table 3" w:uiPriority="43"/>
+    <w:lsdException w:name="Plain Table 4" w:uiPriority="44"/>
+    <w:lsdException w:name="Plain Table 5" w:uiPriority="45"/>
+    <w:lsdException w:name="Grid Table Light" w:uiPriority="40"/>
+    <w:lsdException w:name="Grid Table 1 Light" w:uiPriority="46"/>
+    <w:lsdException w:name="Grid Table 2" w:uiPriority="47"/>
+    <w:lsdException w:name="Grid Table 3" w:uiPriority="48"/>
+    <w:lsdException w:name="Grid Table 4" w:uiPriority="49"/>
+    <w:lsdException w:name="Grid Table 5 Dark" w:uiPriority="50"/>
+    <w:lsdException w:name="Grid Table 6 Colorful" w:uiPriority="51"/>
+    <w:lsdException w:name="Grid Table 7 Colorful" w:uiPriority="52"/>
+    <w:lsdException w:name="Grid Table 1 Light Accent 1" w:uiPriority="46"/>
+    <w:lsdException w:name="Grid Table 2 Accent 1" w:uiPriority="47"/>
+    <w:lsdException w:name="Grid Table 3 Accent 1" w:uiPriority="48"/>
+    <w:lsdException w:name="Grid Table 4 Accent 1" w:uiPriority="49"/>
+    <w:lsdException w:name="Grid Table 5 Dark Accent 1" w:uiPriority="50"/>
+    <w:lsdException w:name="Grid Table 6 Colorful Accent 1" w:uiPriority="51"/>
+    <w:lsdException w:name="Grid Table 7 Colorful Accent 1" w:uiPriority="52"/>
+    <w:lsdException w:name="Grid Table 1 Light Accent 2" w:uiPriority="46"/>
+    <w:lsdException w:name="Grid Table 2 Accent 2" w:uiPriority="47"/>
+    <w:lsdException w:name="Grid Table 3 Accent 2" w:uiPriority="48"/>
+    <w:lsdException w:name="Grid Table 4 Accent 2" w:uiPriority="49"/>
+    <w:lsdException w:name="Grid Table 5 Dark Accent 2" w:uiPriority="50"/>
+    <w:lsdException w:name="Grid Table 6 Colorful Accent 2" w:uiPriority="51"/>
+    <w:lsdException w:name="Grid Table 7 Colorful Accent 2" w:uiPriority="52"/>
+    <w:lsdException w:name="Grid Table 1 Light Accent 3" w:uiPriority="46"/>
+    <w:lsdException w:name="Grid Table 2 Accent 3" w:uiPriority="47"/>
+    <w:lsdException w:name="Grid Table 3 Accent 3" w:uiPriority="48"/>
+    <w:lsdException w:name="Grid Table 4 Accent 3" w:uiPriority="49"/>
+    <w:lsdException w:name="Grid Table 5 Dark Accent 3" w:uiPriority="50"/>
+    <w:lsdException w:name="Grid Table 6 Colorful Accent 3" w:uiPriority="51"/>
+    <w:lsdException w:name="Grid Table 7 Colorful Accent 3" w:uiPriority="52"/>
+    <w:lsdException w:name="Grid Table 1 Light Accent 4" w:uiPriority="46"/>
+    <w:lsdException w:name="Grid Table 2 Accent 4" w:uiPriority="47"/>
+    <w:lsdException w:name="Grid Table 3 Accent 4" w:uiPriority="48"/>
+    <w:lsdException w:name="Grid Table 4 Accent 4" w:uiPriority="49"/>
+    <w:lsdException w:name="Grid Table 5 Dark Accent 4" w:uiPriority="50"/>
+    <w:lsdException w:name="Grid Table 6 Colorful Accent 4" w:uiPriority="51"/>
+    <w:lsdException w:name="Grid Table 7 Colorful Accent 4" w:uiPriority="52"/>
+    <w:lsdException w:name="Grid Table 1 Light Accent 5" w:uiPriority="46"/>
+    <w:lsdException w:name="Grid Table 2 Accent 5" w:uiPriority="47"/>
+    <w:lsdException w:name="Grid Table 3 Accent 5" w:uiPriority="48"/>
+    <w:lsdException w:name="Grid Table 4 Accent 5" w:uiPriority="49"/>
+    <w:lsdException w:name="Grid Table 5 Dark Accent 5" w:uiPriority="50"/>
+    <w:lsdException w:name="Grid Table 6 Colorful Accent 5" w:uiPriority="51"/>
+    <w:lsdException w:name="Grid Table 7 Colorful Accent 5" w:uiPriority="52"/>
+    <w:lsdException w:name="Grid Table 1 Light Accent 6" w:uiPriority="46"/>
+    <w:lsdException w:name="Grid Table 2 Accent 6" w:uiPriority="47"/>
+    <w:lsdException w:name="Grid Table 3 Accent 6" w:uiPriority="48"/>
+    <w:lsdException w:name="Grid Table 4 Accent 6" w:uiPriority="49"/>
+    <w:lsdException w:name="Grid Table 5 Dark Accent 6" w:uiPriority="50"/>
+    <w:lsdException w:name="Grid Table 6 Colorful Accent 6" w:uiPriority="51"/>
+    <w:lsdException w:name="Grid Table 7 Colorful Accent 6" w:uiPriority="52"/>
+    <w:lsdException w:name="List Table 1 Light" w:uiPriority="46"/>
+    <w:lsdException w:name="List Table 2" w:uiPriority="47"/>
+    <w:lsdException w:name="List Table 3" w:uiPriority="48"/>
+    <w:lsdException w:name="List Table 4" w:uiPriority="49"/>
+    <w:lsdException w:name="List Table 5 Dark" w:uiPriority="50"/>
+    <w:lsdException w:name="List Table 6 Colorful" w:uiPriority="51"/>
+    <w:lsdException w:name="List Table 7 Colorful" w:uiPriority="52"/>
+    <w:lsdException w:name="List Table 1 Light Accent 1" w:uiPriority="46"/>
+    <w:lsdException w:name="List Table 2 Accent 1" w:uiPriority="47"/>
+    <w:lsdException w:name="List Table 3 Accent 1" w:uiPriority="48"/>
+    <w:lsdException w:name="List Table 4 Accent 1" w:uiPriority="49"/>
+    <w:lsdException w:name="List Table 5 Dark Accent 1" w:uiPriority="50"/>
+    <w:lsdException w:name="List Table 6 Colorful Accent 1" w:uiPriority="51"/>
+    <w:lsdException w:name="List Table 7 Colorful Accent 1" w:uiPriority="52"/>
+    <w:lsdException w:name="List Table 1 Light Accent 2" w:uiPriority="46"/>
+    <w:lsdException w:name="List Table 2 Accent 2" w:uiPriority="47"/>
+    <w:lsdException w:name="List Table 3 Accent 2" w:uiPriority="48"/>
+    <w:lsdException w:name="List Table 4 Accent 2" w:uiPriority="49"/>
+    <w:lsdException w:name="List Table 5 Dark Accent 2" w:uiPriority="50"/>
+    <w:lsdException w:name="List Table 6 Colorful Accent 2" w:uiPriority="51"/>
+    <w:lsdException w:name="List Table 7 Colorful Accent 2" w:uiPriority="52"/>
+    <w:lsdException w:name="List Table 1 Light Accent 3" w:uiPriority="46"/>
+    <w:lsdException w:name="List Table 2 Accent 3" w:uiPriority="47"/>
+    <w:lsdException w:name="List Table 3 Accent 3" w:uiPriority="48"/>
+    <w:lsdException w:name="List Table 4 Accent 3" w:uiPriority="49"/>
+    <w:lsdException w:name="List Table 5 Dark Accent 3" w:uiPriority="50"/>
+    <w:lsdException w:name="List Table 6 Colorful Accent 3" w:uiPriority="51"/>
+    <w:lsdException w:name="List Table 7 Colorful Accent 3" w:uiPriority="52"/>
+    <w:lsdException w:name="List Table 1 Light Accent 4" w:uiPriority="46"/>
+    <w:lsdException w:name="List Table 2 Accent 4" w:uiPriority="47"/>
+    <w:lsdException w:name="List Table 3 Accent 4" w:uiPriority="48"/>
+    <w:lsdException w:name="List Table 4 Accent 4" w:uiPriority="49"/>
+    <w:lsdException w:name="List Table 5 Dark Accent 4" w:uiPriority="50"/>
+    <w:lsdException w:name="List Table 6 Colorful Accent 4" w:uiPriority="51"/>
+    <w:lsdException w:name="List Table 7 Colorful Accent 4" w:uiPriority="52"/>
+    <w:lsdException w:name="List Table 1 Light Accent 5" w:uiPriority="46"/>
+    <w:lsdException w:name="List Table 2 Accent 5" w:uiPriority="47"/>
+    <w:lsdException w:name="List Table 3 Accent 5" w:uiPriority="48"/>
+    <w:lsdException w:name="List Table 4 Accent 5" w:uiPriority="49"/>
+    <w:lsdException w:name="List Table 5 Dark Accent 5" w:uiPriority="50"/>
+    <w:lsdException w:name="List Table 6 Colorful Accent 5" w:uiPriority="51"/>
+    <w:lsdException w:name="List Table 7 Colorful Accent 5" w:uiPriority="52"/>
+    <w:lsdException w:name="List Table 1 Light Accent 6" w:uiPriority="46"/>
+    <w:lsdException w:name="List Table 2 Accent 6" w:uiPriority="47"/>
+    <w:lsdException w:name="List Table 3 Accent 6" w:uiPriority="48"/>
+    <w:lsdException w:name="List Table 4 Accent 6" w:uiPriority="49"/>
+    <w:lsdException w:name="List Table 5 Dark Accent 6" w:uiPriority="50"/>
+    <w:lsdException w:name="List Table 6 Colorful Accent 6" w:uiPriority="51"/>
+    <w:lsdException w:name="List Table 7 Colorful Accent 6" w:uiPriority="52"/>
+    <w:lsdException w:name="Mention" w:semiHidden="1" w:unhideWhenUsed="1"/>
+    <w:lsdException w:name="Smart Hyperlink" w:semiHidden="1" w:unhideWhenUsed="1"/>
+    <w:lsdException w:name="Hashtag" w:semiHidden="1" w:unhideWhenUsed="1"/>
+    <w:lsdException w:name="Unresolved Mention" w:semiHidden="1" w:unhideWhenUsed="1"/>
+    <w:lsdException w:name="Smart Link" w:semiHidden="1" w:unhideWhenUsed="1"/>
+  </w:latentStyles>
+  <w:style w:type="paragraph" w:default="1" w:styleId="Normal">
+    <w:name w:val="Normal"/>
+    <w:qFormat/>
+  </w:style>
+  <w:style w:type="character" w:default="1" w:styleId="DefaultParagraphFont">
+    <w:name w:val="Default Paragraph Font"/>
+    <w:uiPriority w:val="1"/>
+    <w:semiHidden/>
+    <w:unhideWhenUsed/>
+  </w:style>
+  <w:style w:type="table" w:default="1" w:styleId="TableNormal">
+    <w:name w:val="Normal Table"/>
+    <w:uiPriority w:val="99"/>
+    <w:semiHidden/>
+    <w:unhideWhenUsed/>
+    <w:tblPr>
+      <w:tblInd w:w="0" w:type="dxa"/>
+      <w:tblCellMar>
+        <w:top w:w="0" w:type="dxa"/>
+        <w:left w:w="108" w:type="dxa"/>
+        <w:bottom w:w="0" w:type="dxa"/>
+        <w:right w:w="108" w:type="dxa"/>
+      </w:tblCellMar>
+    </w:tblPr>
+  </w:style>
+  <w:style w:type="numbering" w:default="1" w:styleId="NoList">
+    <w:name w:val="No List"/>
+    <w:uiPriority w:val="99"/>
+    <w:semiHidden/>
+    <w:unhideWhenUsed/>
+  </w:style>
+  <w:style w:type="character" w:styleId="PlaceholderText">
+    <w:name w:val="Placeholder Text"/>
+    <w:basedOn w:val="DefaultParagraphFont"/>
+    <w:uiPriority w:val="99"/>
+    <w:semiHidden/>
+    <w:rsid w:val="002072E6"/>
+    <w:rPr>
+      <w:color w:val="666666"/>
+    </w:rPr>
+  </w:style>
+</w:styles>
+</file>
+
+<file path=word/glossary/webSettings.xml><?xml version="1.0" encoding="utf-8"?>
+<w:webSettings xmlns:mc="http://schemas.openxmlformats.org/markup-compatibility/2006" xmlns:r="http://schemas.openxmlformats.org/officeDocument/2006/relationships" xmlns:w="http://schemas.openxmlformats.org/wordprocessingml/2006/main" xmlns:w14="http://schemas.microsoft.com/office/word/2010/wordml" xmlns:w15="http://schemas.microsoft.com/office/word/2012/wordml" xmlns:w16cex="http://schemas.microsoft.com/office/word/2018/wordml/cex" xmlns:w16cid="http://schemas.microsoft.com/office/word/2016/wordml/cid" xmlns:w16="http://schemas.microsoft.com/office/word/2018/wordml" xmlns:w16du="http://schemas.microsoft.com/office/word/2023/wordml/word16du" xmlns:w16sdtdh="http://schemas.microsoft.com/office/word/2020/wordml/sdtdatahash" xmlns:w16se="http://schemas.microsoft.com/office/word/2015/wordml/symex" mc:Ignorable="w14 w15 w16se w16cid w16 w16cex w16sdtdh w16du">
+  <w:optimizeForBrowser/>
+  <w:allowPNG/>
+</w:webSettings>
 </file>
 
 <file path=word/theme/theme1.xml><?xml version="1.0" encoding="utf-8"?>
@@ -2401,4 +4417,39 @@
     </a:ext>
   </a:extLst>
 </a:theme>
+</file>
+
+<file path=word/webextensions/taskpanes.xml><?xml version="1.0" encoding="utf-8"?>
+<wetp:taskpanes xmlns:wetp="http://schemas.microsoft.com/office/webextensions/taskpanes/2010/11">
+  <wetp:taskpane dockstate="right" visibility="0" width="350" row="3">
+    <wetp:webextensionref xmlns:r="http://schemas.openxmlformats.org/officeDocument/2006/relationships" r:id="rId1"/>
+  </wetp:taskpane>
+</wetp:taskpanes>
+</file>
+
+<file path=word/webextensions/webextension1.xml><?xml version="1.0" encoding="utf-8"?>
+<we:webextension xmlns:we="http://schemas.microsoft.com/office/webextensions/webextension/2010/11" id="{B610D2DC-9DD3-41A5-ACCB-995824CEFE0A}">
+  <we:reference id="wa104382081" version="1.55.1.0" store="en-US" storeType="OMEX"/>
+  <we:alternateReferences>
+    <we:reference id="wa104382081" version="1.55.1.0" store="en-US" storeType="OMEX"/>
+  </we:alternateReferences>
+  <we:properties>
+    <we:property name="MENDELEY_CITATIONS" value="[{&quot;citationID&quot;:&quot;MENDELEY_CITATION_cbf704ee-9ad6-4363-bf52-cee2af2756a1&quot;,&quot;properties&quot;:{&quot;noteIndex&quot;:0},&quot;isEdited&quot;:false,&quot;manualOverride&quot;:{&quot;isManuallyOverridden&quot;:false,&quot;citeprocText&quot;:&quot;(1)&quot;,&quot;manualOverrideText&quot;:&quot;&quot;},&quot;citationTag&quot;:&quot;MENDELEY_CITATION_v3_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&quot;,&quot;citationItems&quot;:[{&quot;id&quot;:&quot;9c6e252a-d422-3183-bb6a-669fef6aa064&quot;,&quot;itemData&quot;:{&quot;type&quot;:&quot;article-journal&quot;,&quot;id&quot;:&quot;9c6e252a-d422-3183-bb6a-669fef6aa064&quot;,&quot;title&quot;:&quot;Transposition of native chromatin for fast and sensitive epigenomic profiling of open chromatin, DNA-binding proteins and nucleosome position&quot;,&quot;author&quot;:[{&quot;family&quot;:&quot;Buenrostro&quot;,&quot;given&quot;:&quot;Jason D.&quot;,&quot;parse-names&quot;:false,&quot;dropping-particle&quot;:&quot;&quot;,&quot;non-dropping-particle&quot;:&quot;&quot;},{&quot;family&quot;:&quot;Giresi&quot;,&quot;given&quot;:&quot;Paul G.&quot;,&quot;parse-names&quot;:false,&quot;dropping-particle&quot;:&quot;&quot;,&quot;non-dropping-particle&quot;:&quot;&quot;},{&quot;family&quot;:&quot;Zaba&quot;,&quot;given&quot;:&quot;Lisa C.&quot;,&quot;parse-names&quot;:false,&quot;dropping-particle&quot;:&quot;&quot;,&quot;non-dropping-particle&quot;:&quot;&quot;},{&quot;family&quot;:&quot;Chang&quot;,&quot;given&quot;:&quot;Howard Y.&quot;,&quot;parse-names&quot;:false,&quot;dropping-particle&quot;:&quot;&quot;,&quot;non-dropping-particle&quot;:&quot;&quot;},{&quot;family&quot;:&quot;Greenleaf&quot;,&quot;given&quot;:&quot;William J.&quot;,&quot;parse-names&quot;:false,&quot;dropping-particle&quot;:&quot;&quot;,&quot;non-dropping-particle&quot;:&quot;&quot;}],&quot;container-title&quot;:&quot;Nature Methods&quot;,&quot;container-title-short&quot;:&quot;Nat Methods&quot;,&quot;DOI&quot;:&quot;10.1038/nmeth.2688&quot;,&quot;ISSN&quot;:&quot;15487091&quot;,&quot;PMID&quot;:&quot;24097267&quot;,&quot;issued&quot;:{&quot;date-parts&quot;:[[2013,12]]},&quot;page&quot;:&quot;1213-1218&quot;,&quot;abstract&quot;:&quot;We describe an assay for transposase-accessible chromatin using sequencing (ATAC-seq), based on direct in vitro transposition of sequencing adaptors into native chromatin, as a rapid and sensitive method for integrative epigenomic analysis. ATAC-seq captures open chromatin sites using a simple two-step protocol with 500-50,000 cells and reveals the interplay between genomic locations of open chromatin, DNA-binding proteins, individual nucleosomes and chromatin compaction at nucleotide resolution. We discovered classes of DNA-binding factors that strictly avoided, could tolerate or tended to overlap with nucleosomes. Using ATAC-seq maps of human CD4+ T cells from a proband obtained on consecutive days, we demonstrated the feasibility of analyzing an individual's epigenome on a timescale compatible with clinical decision-making. © 2013 Nature America, Inc.&quot;,&quot;issue&quot;:&quot;12&quot;,&quot;volume&quot;:&quot;10&quot;},&quot;isTemporary&quot;:false}]},{&quot;citationID&quot;:&quot;MENDELEY_CITATION_a100f58c-d095-4886-a1fa-249647ea4bd5&quot;,&quot;properties&quot;:{&quot;noteIndex&quot;:0},&quot;isEdited&quot;:false,&quot;manualOverride&quot;:{&quot;isManuallyOverridden&quot;:false,&quot;citeprocText&quot;:&quot;(2)&quot;,&quot;manualOverrideText&quot;:&quot;&quot;},&quot;citationTag&quot;:&quot;MENDELEY_CITATION_v3_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&quot;,&quot;citationItems&quot;:[{&quot;id&quot;:&quot;3eeff57b-92a1-36d2-ad87-32d71edddd1f&quot;,&quot;itemData&quot;:{&quot;type&quot;:&quot;article&quot;,&quot;id&quot;:&quot;3eeff57b-92a1-36d2-ad87-32d71edddd1f&quot;,&quot;title&quot;:&quot;ChIP-seq: Advantages and challenges of a maturing technology&quot;,&quot;author&quot;:[{&quot;family&quot;:&quot;Park&quot;,&quot;given&quot;:&quot;Peter J.&quot;,&quot;parse-names&quot;:false,&quot;dropping-particle&quot;:&quot;&quot;,&quot;non-dropping-particle&quot;:&quot;&quot;}],&quot;container-title&quot;:&quot;Nature Reviews Genetics&quot;,&quot;container-title-short&quot;:&quot;Nat Rev Genet&quot;,&quot;DOI&quot;:&quot;10.1038/nrg2641&quot;,&quot;ISSN&quot;:&quot;14710056&quot;,&quot;PMID&quot;:&quot;19736561&quot;,&quot;issued&quot;:{&quot;date-parts&quot;:[[2009,10]]},&quot;page&quot;:&quot;669-680&quot;,&quot;abstract&quot;:&quot;Chromatin immunoprecipitation followed by sequencing (ChIP-seq) is a technique for genome-wide profiling of DNA-binding proteins, histone modifications or nucleosomes. Owing to the tremendous progress in next-generation sequencing technology, ChIP-seq offers higher resolution, less noise and greater coverage than its array-based predecessor ChIP-chip. With the decreasing cost of sequencing, ChIP-seq has become an indispensable tool for studying gene regulation and epigenetic mechanisms. In this Review, I describe the benefits and challenges in harnessing this technique with an emphasis on issues related to experimental design and data analysis. ChIP-seq experiments generate large quantities of data, and effective computational analysis will be crucial for uncovering biological mechanisms. © 2009 Macmillan Publishers Limited. All rights reserved.&quot;,&quot;issue&quot;:&quot;10&quot;,&quot;volume&quot;:&quot;10&quot;},&quot;isTemporary&quot;:false}]},{&quot;citationID&quot;:&quot;MENDELEY_CITATION_8204e2cc-b3f4-45f3-9f6d-c56b64973b02&quot;,&quot;properties&quot;:{&quot;noteIndex&quot;:0},&quot;isEdited&quot;:false,&quot;manualOverride&quot;:{&quot;isManuallyOverridden&quot;:false,&quot;citeprocText&quot;:&quot;(3)&quot;,&quot;manualOverrideText&quot;:&quot;&quot;},&quot;citationTag&quot;:&quot;MENDELEY_CITATION_v3_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&quot;,&quot;citationItems&quot;:[{&quot;id&quot;:&quot;e29536c9-bfb2-39fa-8def-6eb448edb7a1&quot;,&quot;itemData&quot;:{&quot;type&quot;:&quot;article-journal&quot;,&quot;id&quot;:&quot;e29536c9-bfb2-39fa-8def-6eb448edb7a1&quot;,&quot;title&quot;:&quot;High-Resolution Mapping and Characterization of Open Chromatin across the Genome&quot;,&quot;author&quot;:[{&quot;family&quot;:&quot;Boyle&quot;,&quot;given&quot;:&quot;Alan P.&quot;,&quot;parse-names&quot;:false,&quot;dropping-particle&quot;:&quot;&quot;,&quot;non-dropping-particle&quot;:&quot;&quot;},{&quot;family&quot;:&quot;Davis&quot;,&quot;given&quot;:&quot;Sean&quot;,&quot;parse-names&quot;:false,&quot;dropping-particle&quot;:&quot;&quot;,&quot;non-dropping-particle&quot;:&quot;&quot;},{&quot;family&quot;:&quot;Shulha&quot;,&quot;given&quot;:&quot;Hennady P.&quot;,&quot;parse-names&quot;:false,&quot;dropping-particle&quot;:&quot;&quot;,&quot;non-dropping-particle&quot;:&quot;&quot;},{&quot;family&quot;:&quot;Meltzer&quot;,&quot;given&quot;:&quot;Paul&quot;,&quot;parse-names&quot;:false,&quot;dropping-particle&quot;:&quot;&quot;,&quot;non-dropping-particle&quot;:&quot;&quot;},{&quot;family&quot;:&quot;Margulies&quot;,&quot;given&quot;:&quot;Elliott H.&quot;,&quot;parse-names&quot;:false,&quot;dropping-particle&quot;:&quot;&quot;,&quot;non-dropping-particle&quot;:&quot;&quot;},{&quot;family&quot;:&quot;Weng&quot;,&quot;given&quot;:&quot;Zhiping&quot;,&quot;parse-names&quot;:false,&quot;dropping-particle&quot;:&quot;&quot;,&quot;non-dropping-particle&quot;:&quot;&quot;},{&quot;family&quot;:&quot;Furey&quot;,&quot;given&quot;:&quot;Terrence S.&quot;,&quot;parse-names&quot;:false,&quot;dropping-particle&quot;:&quot;&quot;,&quot;non-dropping-particle&quot;:&quot;&quot;},{&quot;family&quot;:&quot;Crawford&quot;,&quot;given&quot;:&quot;Gregory E.&quot;,&quot;parse-names&quot;:false,&quot;dropping-particle&quot;:&quot;&quot;,&quot;non-dropping-particle&quot;:&quot;&quot;}],&quot;container-title&quot;:&quot;Cell&quot;,&quot;container-title-short&quot;:&quot;Cell&quot;,&quot;DOI&quot;:&quot;10.1016/j.cell.2007.12.014&quot;,&quot;ISSN&quot;:&quot;00928674&quot;,&quot;PMID&quot;:&quot;18243105&quot;,&quot;issued&quot;:{&quot;date-parts&quot;:[[2008,1,25]]},&quot;page&quot;:&quot;311-322&quot;,&quot;abstract&quot;:&quot;Mapping DNase I hypersensitive (HS) sites is an accurate method of identifying the location of genetic regulatory elements, including promoters, enhancers, silencers, insulators, and locus control regions. We employed high-throughput sequencing and whole-genome tiled array strategies to identify DNase I HS sites within human primary CD4+ T cells. Combining these two technologies, we have created a comprehensive and accurate genome-wide open chromatin map. Surprisingly, only 16%-21% of the identified 94,925 DNase I HS sites are found in promoters or first exons of known genes, but nearly half of the most open sites are in these regions. In conjunction with expression, motif, and chromatin immunoprecipitation data, we find evidence of cell-type-specific characteristics, including the ability to identify transcription start sites and locations of different chromatin marks utilized in these cells. In addition, and unexpectedly, our analyses have uncovered detailed features of nucleosome structure. © 2008 Elsevier Inc. All rights reserved.&quot;,&quot;publisher&quot;:&quot;Elsevier B.V.&quot;,&quot;issue&quot;:&quot;2&quot;,&quot;volume&quot;:&quot;132&quot;},&quot;isTemporary&quot;:false}]},{&quot;citationID&quot;:&quot;MENDELEY_CITATION_006ea0e7-069b-40f2-b949-3a8aa894c2f0&quot;,&quot;properties&quot;:{&quot;noteIndex&quot;:0},&quot;isEdited&quot;:false,&quot;manualOverride&quot;:{&quot;isManuallyOverridden&quot;:false,&quot;citeprocText&quot;:&quot;(4,5)&quot;,&quot;manualOverrideText&quot;:&quot;&quot;},&quot;citationTag&quot;:&quot;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&quot;,&quot;citationItems&quot;:[{&quot;id&quot;:&quot;26639ece-adfa-3ded-a17e-59f437afb129&quot;,&quot;itemData&quot;:{&quot;type&quot;:&quot;article-journal&quot;,&quot;id&quot;:&quot;26639ece-adfa-3ded-a17e-59f437afb129&quot;,&quot;title&quot;:&quot;HIV-1 replication complexes accumulate in nuclear speckles and integrate into speckle-associated genomic domains&quot;,&quot;author&quot;:[{&quot;family&quot;:&quot;Francis&quot;,&quot;given&quot;:&quot;Ashwanth C.&quot;,&quot;parse-names&quot;:false,&quot;dropping-particle&quot;:&quot;&quot;,&quot;non-dropping-particle&quot;:&quot;&quot;},{&quot;family&quot;:&quot;Marin&quot;,&quot;given&quot;:&quot;Mariana&quot;,&quot;parse-names&quot;:false,&quot;dropping-particle&quot;:&quot;&quot;,&quot;non-dropping-particle&quot;:&quot;&quot;},{&quot;family&quot;:&quot;Singh&quot;,&quot;given&quot;:&quot;Parmit K.&quot;,&quot;parse-names&quot;:false,&quot;dropping-particle&quot;:&quot;&quot;,&quot;non-dropping-particle&quot;:&quot;&quot;},{&quot;family&quot;:&quot;Achuthan&quot;,&quot;given&quot;:&quot;Vasudevan&quot;,&quot;parse-names&quot;:false,&quot;dropping-particle&quot;:&quot;&quot;,&quot;non-dropping-particle&quot;:&quot;&quot;},{&quot;family&quot;:&quot;Prellberg&quot;,&quot;given&quot;:&quot;Mathew J.&quot;,&quot;parse-names&quot;:false,&quot;dropping-particle&quot;:&quot;&quot;,&quot;non-dropping-particle&quot;:&quot;&quot;},{&quot;family&quot;:&quot;Palermino-Rowland&quot;,&quot;given&quot;:&quot;Kristina&quot;,&quot;parse-names&quot;:false,&quot;dropping-particle&quot;:&quot;&quot;,&quot;non-dropping-particle&quot;:&quot;&quot;},{&quot;family&quot;:&quot;Lan&quot;,&quot;given&quot;:&quot;Shuiyun&quot;,&quot;parse-names&quot;:false,&quot;dropping-particle&quot;:&quot;&quot;,&quot;non-dropping-particle&quot;:&quot;&quot;},{&quot;family&quot;:&quot;Tedbury&quot;,&quot;given&quot;:&quot;Philip R.&quot;,&quot;parse-names&quot;:false,&quot;dropping-particle&quot;:&quot;&quot;,&quot;non-dropping-particle&quot;:&quot;&quot;},{&quot;family&quot;:&quot;Sarafianos&quot;,&quot;given&quot;:&quot;Stefan G.&quot;,&quot;parse-names&quot;:false,&quot;dropping-particle&quot;:&quot;&quot;,&quot;non-dropping-particle&quot;:&quot;&quot;},{&quot;family&quot;:&quot;Engelman&quot;,&quot;given&quot;:&quot;Alan N.&quot;,&quot;parse-names&quot;:false,&quot;dropping-particle&quot;:&quot;&quot;,&quot;non-dropping-particle&quot;:&quot;&quot;},{&quot;family&quot;:&quot;Melikyan&quot;,&quot;given&quot;:&quot;Gregory B.&quot;,&quot;parse-names&quot;:false,&quot;dropping-particle&quot;:&quot;&quot;,&quot;non-dropping-particle&quot;:&quot;&quot;}],&quot;container-title&quot;:&quot;Nature Communications&quot;,&quot;container-title-short&quot;:&quot;Nat Commun&quot;,&quot;DOI&quot;:&quot;10.1038/s41467-020-17256-8&quot;,&quot;ISSN&quot;:&quot;20411723&quot;,&quot;PMID&quot;:&quot;32665593&quot;,&quot;issued&quot;:{&quot;date-parts&quot;:[[2020,12,1]]},&quot;abstract&quot;:&quot;The early steps of HIV-1 infection, such as uncoating, reverse transcription, nuclear import, and transport to integration sites are incompletely understood. Here, we imaged nuclear entry and transport of HIV-1 replication complexes in cell lines, primary monocyte-derived macrophages (MDMs) and CD4+ T cells. We show that viral replication complexes traffic to and accumulate within nuclear speckles and that these steps precede the completion of viral DNA synthesis. HIV-1 transport to nuclear speckles is dependent on the interaction of the capsid proteins with host cleavage and polyadenylation specificity factor 6 (CPSF6), which is also required to stabilize the association of the viral replication complexes with nuclear speckles. Importantly, integration site analyses reveal a strong preference for HIV-1 to integrate into speckle-associated genomic domains. Collectively, our results demonstrate that nuclear speckles provide an architectural basis for nuclear homing of HIV-1 replication complexes and subsequent integration into associated genomic loci.&quot;,&quot;publisher&quot;:&quot;Nature Research&quot;,&quot;issue&quot;:&quot;1&quot;,&quot;volume&quot;:&quot;11&quot;},&quot;isTemporary&quot;:false},{&quot;id&quot;:&quot;61c8d3b0-df15-36bb-bbe3-1b7fdc713cef&quot;,&quot;itemData&quot;:{&quot;type&quot;:&quot;article-journal&quot;,&quot;id&quot;:&quot;61c8d3b0-df15-36bb-bbe3-1b7fdc713cef&quot;,&quot;title&quot;:&quot;Spatially clustered loci with multiple enhancers are frequent targets of HIV-1 integration&quot;,&quot;author&quot;:[{&quot;family&quot;:&quot;Lucic&quot;,&quot;given&quot;:&quot;Bojana&quot;,&quot;parse-names&quot;:false,&quot;dropping-particle&quot;:&quot;&quot;,&quot;non-dropping-particle&quot;:&quot;&quot;},{&quot;family&quot;:&quot;Chen&quot;,&quot;given&quot;:&quot;Heng Chang&quot;,&quot;parse-names&quot;:false,&quot;dropping-particle&quot;:&quot;&quot;,&quot;non-dropping-particle&quot;:&quot;&quot;},{&quot;family&quot;:&quot;Kuzman&quot;,&quot;given&quot;:&quot;Maja&quot;,&quot;parse-names&quot;:false,&quot;dropping-particle&quot;:&quot;&quot;,&quot;non-dropping-particle&quot;:&quot;&quot;},{&quot;family&quot;:&quot;Zorita&quot;,&quot;given&quot;:&quot;Eduard&quot;,&quot;parse-names&quot;:false,&quot;dropping-particle&quot;:&quot;&quot;,&quot;non-dropping-particle&quot;:&quot;&quot;},{&quot;family&quot;:&quot;Wegner&quot;,&quot;given&quot;:&quot;Julia&quot;,&quot;parse-names&quot;:false,&quot;dropping-particle&quot;:&quot;&quot;,&quot;non-dropping-particle&quot;:&quot;&quot;},{&quot;family&quot;:&quot;Minneker&quot;,&quot;given&quot;:&quot;Vera&quot;,&quot;parse-names&quot;:false,&quot;dropping-particle&quot;:&quot;&quot;,&quot;non-dropping-particle&quot;:&quot;&quot;},{&quot;family&quot;:&quot;Wang&quot;,&quot;given&quot;:&quot;Wei&quot;,&quot;parse-names&quot;:false,&quot;dropping-particle&quot;:&quot;&quot;,&quot;non-dropping-particle&quot;:&quot;&quot;},{&quot;family&quot;:&quot;Fronza&quot;,&quot;given&quot;:&quot;Raffaele&quot;,&quot;parse-names&quot;:false,&quot;dropping-particle&quot;:&quot;&quot;,&quot;non-dropping-particle&quot;:&quot;&quot;},{&quot;family&quot;:&quot;Laufs&quot;,&quot;given&quot;:&quot;Stefanie&quot;,&quot;parse-names&quot;:false,&quot;dropping-particle&quot;:&quot;&quot;,&quot;non-dropping-particle&quot;:&quot;&quot;},{&quot;family&quot;:&quot;Schmidt&quot;,&quot;given&quot;:&quot;Manfred&quot;,&quot;parse-names&quot;:false,&quot;dropping-particle&quot;:&quot;&quot;,&quot;non-dropping-particle&quot;:&quot;&quot;},{&quot;family&quot;:&quot;Stadhouders&quot;,&quot;given&quot;:&quot;Ralph&quot;,&quot;parse-names&quot;:false,&quot;dropping-particle&quot;:&quot;&quot;,&quot;non-dropping-particle&quot;:&quot;&quot;},{&quot;family&quot;:&quot;Roukos&quot;,&quot;given&quot;:&quot;Vassilis&quot;,&quot;parse-names&quot;:false,&quot;dropping-particle&quot;:&quot;&quot;,&quot;non-dropping-particle&quot;:&quot;&quot;},{&quot;family&quot;:&quot;Vlahovicek&quot;,&quot;given&quot;:&quot;Kristian&quot;,&quot;parse-names&quot;:false,&quot;dropping-particle&quot;:&quot;&quot;,&quot;non-dropping-particle&quot;:&quot;&quot;},{&quot;family&quot;:&quot;Filion&quot;,&quot;given&quot;:&quot;Guillaume J.&quot;,&quot;parse-names&quot;:false,&quot;dropping-particle&quot;:&quot;&quot;,&quot;non-dropping-particle&quot;:&quot;&quot;},{&quot;family&quot;:&quot;Lusic&quot;,&quot;given&quot;:&quot;Marina&quot;,&quot;parse-names&quot;:false,&quot;dropping-particle&quot;:&quot;&quot;,&quot;non-dropping-particle&quot;:&quot;&quot;}],&quot;container-title&quot;:&quot;Nature Communications&quot;,&quot;container-title-short&quot;:&quot;Nat Commun&quot;,&quot;DOI&quot;:&quot;10.1038/s41467-019-12046-3&quot;,&quot;ISSN&quot;:&quot;20411723&quot;,&quot;PMID&quot;:&quot;31492853&quot;,&quot;issued&quot;:{&quot;date-parts&quot;:[[2019,12,1]]},&quot;abstract&quot;:&quot;HIV-1 recurrently targets active genes and integrates in the proximity of the nuclear pore compartment in CD4+ T cells. However, the genomic features of these genes and the relevance of their transcriptional activity for HIV-1 integration have so far remained unclear. Here we show that recurrently targeted genes are proximal to super-enhancer genomic elements and that they cluster in specific spatial compartments of the T cell nucleus. We further show that these gene clusters acquire their location during the activation of T cells. The clustering of these genes along with their transcriptional activity are the major determinants of HIV-1 integration in T cells. Our results provide evidence of the relevance of the spatial compartmentalization of the genome for HIV-1 integration, thus further strengthening the role of nuclear architecture in viral infection.&quot;,&quot;publisher&quot;:&quot;Nature Publishing Group&quot;,&quot;issue&quot;:&quot;1&quot;,&quot;volume&quot;:&quot;10&quot;},&quot;isTemporary&quot;:false}]},{&quot;citationID&quot;:&quot;MENDELEY_CITATION_9a6495ef-a8fb-44b1-9cef-2cb6cd1de65a&quot;,&quot;properties&quot;:{&quot;noteIndex&quot;:0},&quot;isEdited&quot;:false,&quot;manualOverride&quot;:{&quot;isManuallyOverridden&quot;:false,&quot;citeprocText&quot;:&quot;(6)&quot;,&quot;manualOverrideText&quot;:&quot;&quot;},&quot;citationTag&quot;:&quot;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&quot;,&quot;citationItems&quot;:[{&quot;id&quot;:&quot;98505884-7eb5-38aa-8802-c99d4f62520c&quot;,&quot;itemData&quot;:{&quot;type&quot;:&quot;article-journal&quot;,&quot;id&quot;:&quot;98505884-7eb5-38aa-8802-c99d4f62520c&quot;,&quot;title&quot;:&quot;An integrated encyclopedia of DNA elements in the human genome&quot;,&quot;author&quot;:[{&quot;family&quot;:&quot;Dunham&quot;,&quot;given&quot;:&quot;Ian&quot;,&quot;parse-names&quot;:false,&quot;dropping-particle&quot;:&quot;&quot;,&quot;non-dropping-particle&quot;:&quot;&quot;},{&quot;family&quot;:&quot;Kundaje&quot;,&quot;given&quot;:&quot;Anshul&quot;,&quot;parse-names&quot;:false,&quot;dropping-particle&quot;:&quot;&quot;,&quot;non-dropping-particle&quot;:&quot;&quot;},{&quot;family&quot;:&quot;Aldred&quot;,&quot;given&quot;:&quot;Shelley F.&quot;,&quot;parse-names&quot;:false,&quot;dropping-particle&quot;:&quot;&quot;,&quot;non-dropping-particle&quot;:&quot;&quot;},{&quot;family&quot;:&quot;Collins&quot;,&quot;given&quot;:&quot;Patrick J.&quot;,&quot;parse-names&quot;:false,&quot;dropping-particle&quot;:&quot;&quot;,&quot;non-dropping-particle&quot;:&quot;&quot;},{&quot;family&quot;:&quot;Davis&quot;,&quot;given&quot;:&quot;Carrie A.&quot;,&quot;parse-names&quot;:false,&quot;dropping-particle&quot;:&quot;&quot;,&quot;non-dropping-particle&quot;:&quot;&quot;},{&quot;family&quot;:&quot;Doyle&quot;,&quot;given&quot;:&quot;Francis&quot;,&quot;parse-names&quot;:false,&quot;dropping-particle&quot;:&quot;&quot;,&quot;non-dropping-particle&quot;:&quot;&quot;},{&quot;family&quot;:&quot;Epstein&quot;,&quot;given&quot;:&quot;Charles B.&quot;,&quot;parse-names&quot;:false,&quot;dropping-particle&quot;:&quot;&quot;,&quot;non-dropping-particle&quot;:&quot;&quot;},{&quot;family&quot;:&quot;Frietze&quot;,&quot;given&quot;:&quot;Seth&quot;,&quot;parse-names&quot;:false,&quot;dropping-particle&quot;:&quot;&quot;,&quot;non-dropping-particle&quot;:&quot;&quot;},{&quot;family&quot;:&quot;Harrow&quot;,&quot;given&quot;:&quot;Jennifer&quot;,&quot;parse-names&quot;:false,&quot;dropping-particle&quot;:&quot;&quot;,&quot;non-dropping-particle&quot;:&quot;&quot;},{&quot;family&quot;:&quot;Kaul&quot;,&quot;given&quot;:&quot;Rajinder&quot;,&quot;parse-names&quot;:false,&quot;dropping-particle&quot;:&quot;&quot;,&quot;non-dropping-particle&quot;:&quot;&quot;},{&quot;family&quot;:&quot;Khatun&quot;,&quot;given&quot;:&quot;Jainab&quot;,&quot;parse-names&quot;:false,&quot;dropping-particle&quot;:&quot;&quot;,&quot;non-dropping-particle&quot;:&quot;&quot;},{&quot;family&quot;:&quot;Lajoie&quot;,&quot;given&quot;:&quot;Bryan R.&quot;,&quot;parse-names&quot;:false,&quot;dropping-particle&quot;:&quot;&quot;,&quot;non-dropping-particle&quot;:&quot;&quot;},{&quot;family&quot;:&quot;Landt&quot;,&quot;given&quot;:&quot;Stephen G.&quot;,&quot;parse-names&quot;:false,&quot;dropping-particle&quot;:&quot;&quot;,&quot;non-dropping-particle&quot;:&quot;&quot;},{&quot;family&quot;:&quot;Lee&quot;,&quot;given&quot;:&quot;Bum Kyu&quot;,&quot;parse-names&quot;:false,&quot;dropping-particle&quot;:&quot;&quot;,&quot;non-dropping-particle&quot;:&quot;&quot;},{&quot;family&quot;:&quot;Pauli&quot;,&quot;given&quot;:&quot;Florencia&quot;,&quot;parse-names&quot;:false,&quot;dropping-particle&quot;:&quot;&quot;,&quot;non-dropping-particle&quot;:&quot;&quot;},{&quot;family&quot;:&quot;Rosenbloom&quot;,&quot;given&quot;:&quot;Kate R.&quot;,&quot;parse-names&quot;:false,&quot;dropping-particle&quot;:&quot;&quot;,&quot;non-dropping-particle&quot;:&quot;&quot;},{&quot;family&quot;:&quot;Sabo&quot;,&quot;given&quot;:&quot;Peter&quot;,&quot;parse-names&quot;:false,&quot;dropping-particle&quot;:&quot;&quot;,&quot;non-dropping-particle&quot;:&quot;&quot;},{&quot;family&quot;:&quot;Safi&quot;,&quot;given&quot;:&quot;Alexias&quot;,&quot;parse-names&quot;:false,&quot;dropping-particle&quot;:&quot;&quot;,&quot;non-dropping-particle&quot;:&quot;&quot;},{&quot;family&quot;:&quot;Sanyal&quot;,&quot;given&quot;:&quot;Amartya&quot;,&quot;parse-names&quot;:false,&quot;dropping-particle&quot;:&quot;&quot;,&quot;non-dropping-particle&quot;:&quot;&quot;},{&quot;family&quot;:&quot;Shoresh&quot;,&quot;given&quot;:&quot;Noam&quot;,&quot;parse-names&quot;:false,&quot;dropping-particle&quot;:&quot;&quot;,&quot;non-dropping-particle&quot;:&quot;&quot;},{&quot;family&quot;:&quot;Simon&quot;,&quot;given&quot;:&quot;Jeremy M.&quot;,&quot;parse-names&quot;:false,&quot;dropping-particle&quot;:&quot;&quot;,&quot;non-dropping-particle&quot;:&quot;&quot;},{&quot;family&quot;:&quot;Song&quot;,&quot;given&quot;:&quot;Lingyun&quot;,&quot;parse-names&quot;:false,&quot;dropping-particle&quot;:&quot;&quot;,&quot;non-dropping-particle&quot;:&quot;&quot;},{&quot;family&quot;:&quot;Trinklein&quot;,&quot;given&quot;:&quot;Nathan D.&quot;,&quot;parse-names&quot;:false,&quot;dropping-particle&quot;:&quot;&quot;,&quot;non-dropping-particle&quot;:&quot;&quot;},{&quot;family&quot;:&quot;Altshuler&quot;,&quot;given&quot;:&quot;Robert C.&quot;,&quot;parse-names&quot;:false,&quot;dropping-particle&quot;:&quot;&quot;,&quot;non-dropping-particle&quot;:&quot;&quot;},{&quot;family&quot;:&quot;Birney&quot;,&quot;given&quot;:&quot;Ewan&quot;,&quot;parse-names&quot;:false,&quot;dropping-particle&quot;:&quot;&quot;,&quot;non-dropping-particle&quot;:&quot;&quot;},{&quot;family&quot;:&quot;Brown&quot;,&quot;given&quot;:&quot;James B.&quot;,&quot;parse-names&quot;:false,&quot;dropping-particle&quot;:&quot;&quot;,&quot;non-dropping-particle&quot;:&quot;&quot;},{&quot;family&quot;:&quot;Cheng&quot;,&quot;given&quot;:&quot;Chao&quot;,&quot;parse-names&quot;:false,&quot;dropping-particle&quot;:&quot;&quot;,&quot;non-dropping-particle&quot;:&quot;&quot;},{&quot;family&quot;:&quot;Djebali&quot;,&quot;given&quot;:&quot;Sarah&quot;,&quot;parse-names&quot;:false,&quot;dropping-particle&quot;:&quot;&quot;,&quot;non-dropping-particle&quot;:&quot;&quot;},{&quot;family&quot;:&quot;Dong&quot;,&quot;given&quot;:&quot;Xianjun&quot;,&quot;parse-names&quot;:false,&quot;dropping-particle&quot;:&quot;&quot;,&quot;non-dropping-particle&quot;:&quot;&quot;},{&quot;family&quot;:&quot;Ernst&quot;,&quot;given&quot;:&quot;Jason&quot;,&quot;parse-names&quot;:false,&quot;dropping-particle&quot;:&quot;&quot;,&quot;non-dropping-particle&quot;:&quot;&quot;},{&quot;family&quot;:&quot;Furey&quot;,&quot;given&quot;:&quot;Terrence S.&quot;,&quot;parse-names&quot;:false,&quot;dropping-particle&quot;:&quot;&quot;,&quot;non-dropping-particle&quot;:&quot;&quot;},{&quot;family&quot;:&quot;Gerstein&quot;,&quot;given&quot;:&quot;Mark&quot;,&quot;parse-names&quot;:false,&quot;dropping-particle&quot;:&quot;&quot;,&quot;non-dropping-particle&quot;:&quot;&quot;},{&quot;family&quot;:&quot;Giardine&quot;,&quot;given&quot;:&quot;Belinda&quot;,&quot;parse-names&quot;:false,&quot;dropping-particle&quot;:&quot;&quot;,&quot;non-dropping-particle&quot;:&quot;&quot;},{&quot;family&quot;:&quot;Greven&quot;,&quot;given&quot;:&quot;Melissa&quot;,&quot;parse-names&quot;:false,&quot;dropping-particle&quot;:&quot;&quot;,&quot;non-dropping-particle&quot;:&quot;&quot;},{&quot;family&quot;:&quot;Hardison&quot;,&quot;given&quot;:&quot;Ross C.&quot;,&quot;parse-names&quot;:false,&quot;dropping-particle&quot;:&quot;&quot;,&quot;non-dropping-particle&quot;:&quot;&quot;},{&quot;family&quot;:&quot;Harris&quot;,&quot;given&quot;:&quot;Robert S.&quot;,&quot;parse-names&quot;:false,&quot;dropping-particle&quot;:&quot;&quot;,&quot;non-dropping-particle&quot;:&quot;&quot;},{&quot;family&quot;:&quot;Herrero&quot;,&quot;given&quot;:&quot;Javier&quot;,&quot;parse-names&quot;:false,&quot;dropping-particle&quot;:&quot;&quot;,&quot;non-dropping-particle&quot;:&quot;&quot;},{&quot;family&quot;:&quot;Hoffman&quot;,&quot;given&quot;:&quot;Michael M.&quot;,&quot;parse-names&quot;:false,&quot;dropping-particle&quot;:&quot;&quot;,&quot;non-dropping-particle&quot;:&quot;&quot;},{&quot;family&quot;:&quot;Iyer&quot;,&quot;given&quot;:&quot;Sowmya&quot;,&quot;parse-names&quot;:false,&quot;dropping-particle&quot;:&quot;&quot;,&quot;non-dropping-particle&quot;:&quot;&quot;},{&quot;family&quot;:&quot;Kellis&quot;,&quot;given&quot;:&quot;Manolis&quot;,&quot;parse-names&quot;:false,&quot;dropping-particle&quot;:&quot;&quot;,&quot;non-dropping-particle&quot;:&quot;&quot;},{&quot;family&quot;:&quot;Kheradpour&quot;,&quot;given&quot;:&quot;Pouya&quot;,&quot;parse-names&quot;:false,&quot;dropping-particle&quot;:&quot;&quot;,&quot;non-dropping-particle&quot;:&quot;&quot;},{&quot;family&quot;:&quot;Lassmann&quot;,&quot;given&quot;:&quot;Timo&quot;,&quot;parse-names&quot;:false,&quot;dropping-particle&quot;:&quot;&quot;,&quot;non-dropping-particle&quot;:&quot;&quot;},{&quot;family&quot;:&quot;Li&quot;,&quot;given&quot;:&quot;Qunhua&quot;,&quot;parse-names&quot;:false,&quot;dropping-particle&quot;:&quot;&quot;,&quot;non-dropping-particle&quot;:&quot;&quot;},{&quot;family&quot;:&quot;Lin&quot;,&quot;given&quot;:&quot;Xinying&quot;,&quot;parse-names&quot;:false,&quot;dropping-particle&quot;:&quot;&quot;,&quot;non-dropping-particle&quot;:&quot;&quot;},{&quot;family&quot;:&quot;Marinov&quot;,&quot;given&quot;:&quot;Georgi K.&quot;,&quot;parse-names&quot;:false,&quot;dropping-particle&quot;:&quot;&quot;,&quot;non-dropping-particle&quot;:&quot;&quot;},{&quot;family&quot;:&quot;Merkel&quot;,&quot;given&quot;:&quot;Angelika&quot;,&quot;parse-names&quot;:false,&quot;dropping-particle&quot;:&quot;&quot;,&quot;non-dropping-particle&quot;:&quot;&quot;},{&quot;family&quot;:&quot;Mortazavi&quot;,&quot;given&quot;:&quot;Ali&quot;,&quot;parse-names&quot;:false,&quot;dropping-particle&quot;:&quot;&quot;,&quot;non-dropping-particle&quot;:&quot;&quot;},{&quot;family&quot;:&quot;Parker&quot;,&quot;given&quot;:&quot;Stephen C.J.&quot;,&quot;parse-names&quot;:false,&quot;dropping-particle&quot;:&quot;&quot;,&quot;non-dropping-particle&quot;:&quot;&quot;},{&quot;family&quot;:&quot;Reddy&quot;,&quot;given&quot;:&quot;Timothy E.&quot;,&quot;parse-names&quot;:false,&quot;dropping-particle&quot;:&quot;&quot;,&quot;non-dropping-particle&quot;:&quot;&quot;},{&quot;family&quot;:&quot;Rozowsky&quot;,&quot;given&quot;:&quot;Joel&quot;,&quot;parse-names&quot;:false,&quot;dropping-particle&quot;:&quot;&quot;,&quot;non-dropping-particle&quot;:&quot;&quot;},{&quot;family&quot;:&quot;Schlesinger&quot;,&quot;given&quot;:&quot;Felix&quot;,&quot;parse-names&quot;:false,&quot;dropping-particle&quot;:&quot;&quot;,&quot;non-dropping-particle&quot;:&quot;&quot;},{&quot;family&quot;:&quot;Thurman&quot;,&quot;given&quot;:&quot;Robert E.&quot;,&quot;parse-names&quot;:false,&quot;dropping-particle&quot;:&quot;&quot;,&quot;non-dropping-particle&quot;:&quot;&quot;},{&quot;family&quot;:&quot;Wang&quot;,&quot;given&quot;:&quot;Jie&quot;,&quot;parse-names&quot;:false,&quot;dropping-particle&quot;:&quot;&quot;,&quot;non-dropping-particle&quot;:&quot;&quot;},{&quot;family&quot;:&quot;Ward&quot;,&quot;given&quot;:&quot;Lucas D.&quot;,&quot;parse-names&quot;:false,&quot;dropping-particle&quot;:&quot;&quot;,&quot;non-dropping-particle&quot;:&quot;&quot;},{&quot;family&quot;:&quot;Whitfield&quot;,&quot;given&quot;:&quot;Troy W.&quot;,&quot;parse-names&quot;:false,&quot;dropping-particle&quot;:&quot;&quot;,&quot;non-dropping-particle&quot;:&quot;&quot;},{&quot;family&quot;:&quot;Wilder&quot;,&quot;given&quot;:&quot;Steven P.&quot;,&quot;parse-names&quot;:false,&quot;dropping-particle&quot;:&quot;&quot;,&quot;non-dropping-particle&quot;:&quot;&quot;},{&quot;family&quot;:&quot;Wu&quot;,&quot;given&quot;:&quot;Weisheng&quot;,&quot;parse-names&quot;:false,&quot;dropping-particle&quot;:&quot;&quot;,&quot;non-dropping-particle&quot;:&quot;&quot;},{&quot;family&quot;:&quot;Xi&quot;,&quot;given&quot;:&quot;Hualin S.&quot;,&quot;parse-names&quot;:false,&quot;dropping-particle&quot;:&quot;&quot;,&quot;non-dropping-particle&quot;:&quot;&quot;},{&quot;family&quot;:&quot;Yip&quot;,&quot;given&quot;:&quot;Kevin Y.&quot;,&quot;parse-names&quot;:false,&quot;dropping-particle&quot;:&quot;&quot;,&quot;non-dropping-particle&quot;:&quot;&quot;},{&quot;family&quot;:&quot;Zhuang&quot;,&quot;given&quot;:&quot;Jiali&quot;,&quot;parse-names&quot;:false,&quot;dropping-particle&quot;:&quot;&quot;,&quot;non-dropping-particle&quot;:&quot;&quot;},{&quot;family&quot;:&quot;Bernstein&quot;,&quot;given&quot;:&quot;Bradley E.&quot;,&quot;parse-names&quot;:false,&quot;dropping-particle&quot;:&quot;&quot;,&quot;non-dropping-particle&quot;:&quot;&quot;},{&quot;family&quot;:&quot;Green&quot;,&quot;given&quot;:&quot;Eric D.&quot;,&quot;parse-names&quot;:false,&quot;dropping-particle&quot;:&quot;&quot;,&quot;non-dropping-particle&quot;:&quot;&quot;},{&quot;family&quot;:&quot;Gunter&quot;,&quot;given&quot;:&quot;Chris&quot;,&quot;parse-names&quot;:false,&quot;dropping-particle&quot;:&quot;&quot;,&quot;non-dropping-particle&quot;:&quot;&quot;},{&quot;family&quot;:&quot;Snyder&quot;,&quot;given&quot;:&quot;Michael&quot;,&quot;parse-names&quot;:false,&quot;dropping-particle&quot;:&quot;&quot;,&quot;non-dropping-particle&quot;:&quot;&quot;},{&quot;family&quot;:&quot;Pazin&quot;,&quot;given&quot;:&quot;Michael J.&quot;,&quot;parse-names&quot;:false,&quot;dropping-particle&quot;:&quot;&quot;,&quot;non-dropping-particle&quot;:&quot;&quot;},{&quot;family&quot;:&quot;Lowdon&quot;,&quot;given&quot;:&quot;Rebecca F.&quot;,&quot;parse-names&quot;:false,&quot;dropping-particle&quot;:&quot;&quot;,&quot;non-dropping-particle&quot;:&quot;&quot;},{&quot;family&quot;:&quot;Dillon&quot;,&quot;given&quot;:&quot;Laura A.L.&quot;,&quot;parse-names&quot;:false,&quot;dropping-particle&quot;:&quot;&quot;,&quot;non-dropping-particle&quot;:&quot;&quot;},{&quot;family&quot;:&quot;Adams&quot;,&quot;given&quot;:&quot;Leslie B.&quot;,&quot;parse-names&quot;:false,&quot;dropping-particle&quot;:&quot;&quot;,&quot;non-dropping-particle&quot;:&quot;&quot;},{&quot;family&quot;:&quot;Kelly&quot;,&quot;given&quot;:&quot;Caroline J.&quot;,&quot;parse-names&quot;:false,&quot;dropping-particle&quot;:&quot;&quot;,&quot;non-dropping-particle&quot;:&quot;&quot;},{&quot;family&quot;:&quot;Zhang&quot;,&quot;given&quot;:&quot;Julia&quot;,&quot;parse-names&quot;:false,&quot;dropping-particle&quot;:&quot;&quot;,&quot;non-dropping-particle&quot;:&quot;&quot;},{&quot;family&quot;:&quot;Wexler&quot;,&quot;given&quot;:&quot;Judith R.&quot;,&quot;parse-names&quot;:false,&quot;dropping-particle&quot;:&quot;&quot;,&quot;non-dropping-particle&quot;:&quot;&quot;},{&quot;family&quot;:&quot;Good&quot;,&quot;given&quot;:&quot;Peter J.&quot;,&quot;parse-names&quot;:false,&quot;dropping-particle&quot;:&quot;&quot;,&quot;non-dropping-particle&quot;:&quot;&quot;},{&quot;family&quot;:&quot;Feingold&quot;,&quot;given&quot;:&quot;Elise A.&quot;,&quot;parse-names&quot;:false,&quot;dropping-particle&quot;:&quot;&quot;,&quot;non-dropping-particle&quot;:&quot;&quot;},{&quot;family&quot;:&quot;Crawford&quot;,&quot;given&quot;:&quot;Gregory E.&quot;,&quot;parse-names&quot;:false,&quot;dropping-particle&quot;:&quot;&quot;,&quot;non-dropping-particle&quot;:&quot;&quot;},{&quot;family&quot;:&quot;Dekker&quot;,&quot;given&quot;:&quot;Job&quot;,&quot;parse-names&quot;:false,&quot;dropping-particle&quot;:&quot;&quot;,&quot;non-dropping-particle&quot;:&quot;&quot;},{&quot;family&quot;:&quot;Elnitski&quot;,&quot;given&quot;:&quot;Laura&quot;,&quot;parse-names&quot;:false,&quot;dropping-particle&quot;:&quot;&quot;,&quot;non-dropping-particle&quot;:&quot;&quot;},{&quot;family&quot;:&quot;Farnham&quot;,&quot;given&quot;:&quot;Peggy J.&quot;,&quot;parse-names&quot;:false,&quot;dropping-particle&quot;:&quot;&quot;,&quot;non-dropping-particle&quot;:&quot;&quot;},{&quot;family&quot;:&quot;Giddings&quot;,&quot;given&quot;:&quot;Morgan C.&quot;,&quot;parse-names&quot;:false,&quot;dropping-particle&quot;:&quot;&quot;,&quot;non-dropping-particle&quot;:&quot;&quot;},{&quot;family&quot;:&quot;Gingeras&quot;,&quot;given&quot;:&quot;Thomas R.&quot;,&quot;parse-names&quot;:false,&quot;dropping-particle&quot;:&quot;&quot;,&quot;non-dropping-particle&quot;:&quot;&quot;},{&quot;family&quot;:&quot;Guigó&quot;,&quot;given&quot;:&quot;Roderic&quot;,&quot;parse-names&quot;:false,&quot;dropping-particle&quot;:&quot;&quot;,&quot;non-dropping-particle&quot;:&quot;&quot;},{&quot;family&quot;:&quot;Hubbard&quot;,&quot;given&quot;:&quot;Timothy J.&quot;,&quot;parse-names&quot;:false,&quot;dropping-particle&quot;:&quot;&quot;,&quot;non-dropping-particle&quot;:&quot;&quot;},{&quot;family&quot;:&quot;Kent&quot;,&quot;given&quot;:&quot;W. James&quot;,&quot;parse-names&quot;:false,&quot;dropping-particle&quot;:&quot;&quot;,&quot;non-dropping-particle&quot;:&quot;&quot;},{&quot;family&quot;:&quot;Lieb&quot;,&quot;given&quot;:&quot;Jason D.&quot;,&quot;parse-names&quot;:false,&quot;dropping-particle&quot;:&quot;&quot;,&quot;non-dropping-particle&quot;:&quot;&quot;},{&quot;family&quot;:&quot;Margulies&quot;,&quot;given&quot;:&quot;Elliott H.&quot;,&quot;parse-names&quot;:false,&quot;dropping-particle&quot;:&quot;&quot;,&quot;non-dropping-particle&quot;:&quot;&quot;},{&quot;family&quot;:&quot;Myers&quot;,&quot;given&quot;:&quot;Richard M.&quot;,&quot;parse-names&quot;:false,&quot;dropping-particle&quot;:&quot;&quot;,&quot;non-dropping-particle&quot;:&quot;&quot;},{&quot;family&quot;:&quot;Stamatoyannopoulos&quot;,&quot;given&quot;:&quot;John A.&quot;,&quot;parse-names&quot;:false,&quot;dropping-particle&quot;:&quot;&quot;,&quot;non-dropping-particle&quot;:&quot;&quot;},{&quot;family&quot;:&quot;Tenenbaum&quot;,&quot;given&quot;:&quot;Scott A.&quot;,&quot;parse-names&quot;:false,&quot;dropping-particle&quot;:&quot;&quot;,&quot;non-dropping-particle&quot;:&quot;&quot;},{&quot;family&quot;:&quot;Weng&quot;,&quot;given&quot;:&quot;Zhiping&quot;,&quot;parse-names&quot;:false,&quot;dropping-particle&quot;:&quot;&quot;,&quot;non-dropping-particle&quot;:&quot;&quot;},{&quot;family&quot;:&quot;White&quot;,&quot;given&quot;:&quot;Kevin P.&quot;,&quot;parse-names&quot;:false,&quot;dropping-particle&quot;:&quot;&quot;,&quot;non-dropping-particle&quot;:&quot;&quot;},{&quot;family&quot;:&quot;Wold&quot;,&quot;given&quot;:&quot;Barbara&quot;,&quot;parse-names&quot;:false,&quot;dropping-particle&quot;:&quot;&quot;,&quot;non-dropping-particle&quot;:&quot;&quot;},{&quot;family&quot;:&quot;Yu&quot;,&quot;given&quot;:&quot;Yanbao&quot;,&quot;parse-names&quot;:false,&quot;dropping-particle&quot;:&quot;&quot;,&quot;non-dropping-particle&quot;:&quot;&quot;},{&quot;family&quot;:&quot;Wrobel&quot;,&quot;given&quot;:&quot;John&quot;,&quot;parse-names&quot;:false,&quot;dropping-particle&quot;:&quot;&quot;,&quot;non-dropping-particle&quot;:&quot;&quot;},{&quot;family&quot;:&quot;Risk&quot;,&quot;given&quot;:&quot;Brian A.&quot;,&quot;parse-names&quot;:false,&quot;dropping-particle&quot;:&quot;&quot;,&quot;non-dropping-particle&quot;:&quot;&quot;},{&quot;family&quot;:&quot;Gunawardena&quot;,&quot;given&quot;:&quot;Harsha P.&quot;,&quot;parse-names&quot;:false,&quot;dropping-particle&quot;:&quot;&quot;,&quot;non-dropping-particle&quot;:&quot;&quot;},{&quot;family&quot;:&quot;Kuiper&quot;,&quot;given&quot;:&quot;Heather C.&quot;,&quot;parse-names&quot;:false,&quot;dropping-particle&quot;:&quot;&quot;,&quot;non-dropping-particle&quot;:&quot;&quot;},{&quot;family&quot;:&quot;Maier&quot;,&quot;given&quot;:&quot;Christopher W.&quot;,&quot;parse-names&quot;:false,&quot;dropping-particle&quot;:&quot;&quot;,&quot;non-dropping-particle&quot;:&quot;&quot;},{&quot;family&quot;:&quot;Xie&quot;,&quot;given&quot;:&quot;Ling&quot;,&quot;parse-names&quot;:false,&quot;dropping-particle&quot;:&quot;&quot;,&quot;non-dropping-particle&quot;:&quot;&quot;},{&quot;family&quot;:&quot;Chen&quot;,&quot;given&quot;:&quot;Xian&quot;,&quot;parse-names&quot;:false,&quot;dropping-particle&quot;:&quot;&quot;,&quot;non-dropping-particle&quot;:&quot;&quot;},{&quot;family&quot;:&quot;Mikkelsen&quot;,&quot;given&quot;:&quot;Tarjei S.&quot;,&quot;parse-names&quot;:false,&quot;dropping-particle&quot;:&quot;&quot;,&quot;non-dropping-particle&quot;:&quot;&quot;},{&quot;family&quot;:&quot;Gillespie&quot;,&quot;given&quot;:&quot;Shawn&quot;,&quot;parse-names&quot;:false,&quot;dropping-particle&quot;:&quot;&quot;,&quot;non-dropping-particle&quot;:&quot;&quot;},{&quot;family&quot;:&quot;Goren&quot;,&quot;given&quot;:&quot;Alon&quot;,&quot;parse-names&quot;:false,&quot;dropping-particle&quot;:&quot;&quot;,&quot;non-dropping-particle&quot;:&quot;&quot;},{&quot;family&quot;:&quot;Ram&quot;,&quot;given&quot;:&quot;Oren&quot;,&quot;parse-names&quot;:false,&quot;dropping-particle&quot;:&quot;&quot;,&quot;non-dropping-particle&quot;:&quot;&quot;},{&quot;family&quot;:&quot;Zhang&quot;,&quot;given&quot;:&quot;Xiaolan&quot;,&quot;parse-names&quot;:false,&quot;dropping-particle&quot;:&quot;&quot;,&quot;non-dropping-particle&quot;:&quot;&quot;},{&quot;family&quot;:&quot;Wang&quot;,&quot;given&quot;:&quot;Li&quot;,&quot;parse-names&quot;:false,&quot;dropping-particle&quot;:&quot;&quot;,&quot;non-dropping-particle&quot;:&quot;&quot;},{&quot;family&quot;:&quot;Issner&quot;,&quot;given&quot;:&quot;Robbyn&quot;,&quot;parse-names&quot;:false,&quot;dropping-particle&quot;:&quot;&quot;,&quot;non-dropping-particle&quot;:&quot;&quot;},{&quot;family&quot;:&quot;Coyne&quot;,&quot;given&quot;:&quot;Michael J.&quot;,&quot;parse-names&quot;:false,&quot;dropping-particle&quot;:&quot;&quot;,&quot;non-dropping-particle&quot;:&quot;&quot;},{&quot;family&quot;:&quot;Durham&quot;,&quot;given&quot;:&quot;Timothy&quot;,&quot;parse-names&quot;:false,&quot;dropping-particle&quot;:&quot;&quot;,&quot;non-dropping-particle&quot;:&quot;&quot;},{&quot;family&quot;:&quot;Ku&quot;,&quot;given&quot;:&quot;Manching&quot;,&quot;parse-names&quot;:false,&quot;dropping-particle&quot;:&quot;&quot;,&quot;non-dropping-particle&quot;:&quot;&quot;},{&quot;family&quot;:&quot;Truong&quot;,&quot;given&quot;:&quot;Thanh&quot;,&quot;parse-names&quot;:false,&quot;dropping-particle&quot;:&quot;&quot;,&quot;non-dropping-particle&quot;:&quot;&quot;},{&quot;family&quot;:&quot;Eaton&quot;,&quot;given&quot;:&quot;Matthew L.&quot;,&quot;parse-names&quot;:false,&quot;dropping-particle&quot;:&quot;&quot;,&quot;non-dropping-particle&quot;:&quot;&quot;},{&quot;family&quot;:&quot;Dobin&quot;,&quot;given&quot;:&quot;Alex&quot;,&quot;parse-names&quot;:false,&quot;dropping-particle&quot;:&quot;&quot;,&quot;non-dropping-particle&quot;:&quot;&quot;},{&quot;family&quot;:&quot;Tanzer&quot;,&quot;given&quot;:&quot;Andrea&quot;,&quot;parse-names&quot;:false,&quot;dropping-particle&quot;:&quot;&quot;,&quot;non-dropping-particle&quot;:&quot;&quot;},{&quot;family&quot;:&quot;Lagarde&quot;,&quot;given&quot;:&quot;Julien&quot;,&quot;parse-names&quot;:false,&quot;dropping-particle&quot;:&quot;&quot;,&quot;non-dropping-particle&quot;:&quot;&quot;},{&quot;family&quot;:&quot;Lin&quot;,&quot;given&quot;:&quot;Wei&quot;,&quot;parse-names&quot;:false,&quot;dropping-particle&quot;:&quot;&quot;,&quot;non-dropping-particle&quot;:&quot;&quot;},{&quot;family&quot;:&quot;Xue&quot;,&quot;given&quot;:&quot;Chenghai&quot;,&quot;parse-names&quot;:false,&quot;dropping-particle&quot;:&quot;&quot;,&quot;non-dropping-particle&quot;:&quot;&quot;},{&quot;family&quot;:&quot;Williams&quot;,&quot;given&quot;:&quot;Brian A.&quot;,&quot;parse-names&quot;:false,&quot;dropping-particle&quot;:&quot;&quot;,&quot;non-dropping-particle&quot;:&quot;&quot;},{&quot;family&quot;:&quot;Zaleski&quot;,&quot;given&quot;:&quot;Chris&quot;,&quot;parse-names&quot;:false,&quot;dropping-particle&quot;:&quot;&quot;,&quot;non-dropping-particle&quot;:&quot;&quot;},{&quot;family&quot;:&quot;Röder&quot;,&quot;given&quot;:&quot;Maik&quot;,&quot;parse-names&quot;:false,&quot;dropping-particle&quot;:&quot;&quot;,&quot;non-dropping-particle&quot;:&quot;&quot;},{&quot;family&quot;:&quot;Kokocinski&quot;,&quot;given&quot;:&quot;Felix&quot;,&quot;parse-names&quot;:false,&quot;dropping-particle&quot;:&quot;&quot;,&quot;non-dropping-particle&quot;:&quot;&quot;},{&quot;family&quot;:&quot;Abdelhamid&quot;,&quot;given&quot;:&quot;Rehab F.&quot;,&quot;parse-names&quot;:false,&quot;dropping-particle&quot;:&quot;&quot;,&quot;non-dropping-particle&quot;:&quot;&quot;},{&quot;family&quot;:&quot;Alioto&quot;,&quot;given&quot;:&quot;Tyler&quot;,&quot;parse-names&quot;:false,&quot;dropping-particle&quot;:&quot;&quot;,&quot;non-dropping-particle&quot;:&quot;&quot;},{&quot;family&quot;:&quot;Antoshechkin&quot;,&quot;given&quot;:&quot;Igor&quot;,&quot;parse-names&quot;:false,&quot;dropping-particle&quot;:&quot;&quot;,&quot;non-dropping-particle&quot;:&quot;&quot;},{&quot;family&quot;:&quot;Baer&quot;,&quot;given&quot;:&quot;Michael T.&quot;,&quot;parse-names&quot;:false,&quot;dropping-particle&quot;:&quot;&quot;,&quot;non-dropping-particle&quot;:&quot;&quot;},{&quot;family&quot;:&quot;Batut&quot;,&quot;given&quot;:&quot;Philippe&quot;,&quot;parse-names&quot;:false,&quot;dropping-particle&quot;:&quot;&quot;,&quot;non-dropping-particle&quot;:&quot;&quot;},{&quot;family&quot;:&quot;Bell&quot;,&quot;given&quot;:&quot;Ian&quot;,&quot;parse-names&quot;:false,&quot;dropping-particle&quot;:&quot;&quot;,&quot;non-dropping-particle&quot;:&quot;&quot;},{&quot;family&quot;:&quot;Bell&quot;,&quot;given&quot;:&quot;Kimberly&quot;,&quot;parse-names&quot;:false,&quot;dropping-particle&quot;:&quot;&quot;,&quot;non-dropping-particle&quot;:&quot;&quot;},{&quot;family&quot;:&quot;Chakrabortty&quot;,&quot;given&quot;:&quot;Sudipto&quot;,&quot;parse-names&quot;:false,&quot;dropping-particle&quot;:&quot;&quot;,&quot;non-dropping-particle&quot;:&quot;&quot;},{&quot;family&quot;:&quot;Chrast&quot;,&quot;given&quot;:&quot;Jacqueline&quot;,&quot;parse-names&quot;:false,&quot;dropping-particle&quot;:&quot;&quot;,&quot;non-dropping-particle&quot;:&quot;&quot;},{&quot;family&quot;:&quot;Curado&quot;,&quot;given&quot;:&quot;Joao&quot;,&quot;parse-names&quot;:false,&quot;dropping-particle&quot;:&quot;&quot;,&quot;non-dropping-particle&quot;:&quot;&quot;},{&quot;family&quot;:&quot;Derrien&quot;,&quot;given&quot;:&quot;Thomas&quot;,&quot;parse-names&quot;:false,&quot;dropping-particle&quot;:&quot;&quot;,&quot;non-dropping-particle&quot;:&quot;&quot;},{&quot;family&quot;:&quot;Drenkow&quot;,&quot;given&quot;:&quot;Jorg&quot;,&quot;parse-names&quot;:false,&quot;dropping-particle&quot;:&quot;&quot;,&quot;non-dropping-particle&quot;:&quot;&quot;},{&quot;family&quot;:&quot;Dumais&quot;,&quot;given&quot;:&quot;Erica&quot;,&quot;parse-names&quot;:false,&quot;dropping-particle&quot;:&quot;&quot;,&quot;non-dropping-particle&quot;:&quot;&quot;},{&quot;family&quot;:&quot;Dumais&quot;,&quot;given&quot;:&quot;Jackie&quot;,&quot;parse-names&quot;:false,&quot;dropping-particle&quot;:&quot;&quot;,&quot;non-dropping-particle&quot;:&quot;&quot;},{&quot;family&quot;:&quot;Duttagupta&quot;,&quot;given&quot;:&quot;Radha&quot;,&quot;parse-names&quot;:false,&quot;dropping-particle&quot;:&quot;&quot;,&quot;non-dropping-particle&quot;:&quot;&quot;},{&quot;family&quot;:&quot;Fastuca&quot;,&quot;given&quot;:&quot;Megan&quot;,&quot;parse-names&quot;:false,&quot;dropping-particle&quot;:&quot;&quot;,&quot;non-dropping-particle&quot;:&quot;&quot;},{&quot;family&quot;:&quot;Fejes-Toth&quot;,&quot;given&quot;:&quot;Kata&quot;,&quot;parse-names&quot;:false,&quot;dropping-particle&quot;:&quot;&quot;,&quot;non-dropping-particle&quot;:&quot;&quot;},{&quot;family&quot;:&quot;Ferreira&quot;,&quot;given&quot;:&quot;Pedro&quot;,&quot;parse-names&quot;:false,&quot;dropping-particle&quot;:&quot;&quot;,&quot;non-dropping-particle&quot;:&quot;&quot;},{&quot;family&quot;:&quot;Foissac&quot;,&quot;given&quot;:&quot;Sylvain&quot;,&quot;parse-names&quot;:false,&quot;dropping-particle&quot;:&quot;&quot;,&quot;non-dropping-particle&quot;:&quot;&quot;},{&quot;family&quot;:&quot;Fullwood&quot;,&quot;given&quot;:&quot;Melissa J.&quot;,&quot;parse-names&quot;:false,&quot;dropping-particle&quot;:&quot;&quot;,&quot;non-dropping-particle&quot;:&quot;&quot;},{&quot;family&quot;:&quot;Gao&quot;,&quot;given&quot;:&quot;Hui&quot;,&quot;parse-names&quot;:false,&quot;dropping-particle&quot;:&quot;&quot;,&quot;non-dropping-particle&quot;:&quot;&quot;},{&quot;family&quot;:&quot;Gonzalez&quot;,&quot;given&quot;:&quot;David&quot;,&quot;parse-names&quot;:false,&quot;dropping-particle&quot;:&quot;&quot;,&quot;non-dropping-particle&quot;:&quot;&quot;},{&quot;family&quot;:&quot;Gordon&quot;,&quot;given&quot;:&quot;Assaf&quot;,&quot;parse-names&quot;:false,&quot;dropping-particle&quot;:&quot;&quot;,&quot;non-dropping-particle&quot;:&quot;&quot;},{&quot;family&quot;:&quot;Howald&quot;,&quot;given&quot;:&quot;Cédric&quot;,&quot;parse-names&quot;:false,&quot;dropping-particle&quot;:&quot;&quot;,&quot;non-dropping-particle&quot;:&quot;&quot;},{&quot;family&quot;:&quot;Jha&quot;,&quot;given&quot;:&quot;Sonali&quot;,&quot;parse-names&quot;:false,&quot;dropping-particle&quot;:&quot;&quot;,&quot;non-dropping-particle&quot;:&quot;&quot;},{&quot;family&quot;:&quot;Johnson&quot;,&quot;given&quot;:&quot;Rory&quot;,&quot;parse-names&quot;:false,&quot;dropping-particle&quot;:&quot;&quot;,&quot;non-dropping-particle&quot;:&quot;&quot;},{&quot;family&quot;:&quot;Kapranov&quot;,&quot;given&quot;:&quot;Philipp&quot;,&quot;parse-names&quot;:false,&quot;dropping-particle&quot;:&quot;&quot;,&quot;non-dropping-particle&quot;:&quot;&quot;},{&quot;family&quot;:&quot;King&quot;,&quot;given&quot;:&quot;Brandon&quot;,&quot;parse-names&quot;:false,&quot;dropping-particle&quot;:&quot;&quot;,&quot;non-dropping-particle&quot;:&quot;&quot;},{&quot;family&quot;:&quot;Kingswood&quot;,&quot;given&quot;:&quot;Colin&quot;,&quot;parse-names&quot;:false,&quot;dropping-particle&quot;:&quot;&quot;,&quot;non-dropping-particle&quot;:&quot;&quot;},{&quot;family&quot;:&quot;Li&quot;,&quot;given&quot;:&quot;Guoliang&quot;,&quot;parse-names&quot;:false,&quot;dropping-particle&quot;:&quot;&quot;,&quot;non-dropping-particle&quot;:&quot;&quot;},{&quot;family&quot;:&quot;Luo&quot;,&quot;given&quot;:&quot;Oscar J.&quot;,&quot;parse-names&quot;:false,&quot;dropping-particle&quot;:&quot;&quot;,&quot;non-dropping-particle&quot;:&quot;&quot;},{&quot;family&quot;:&quot;Park&quot;,&quot;given&quot;:&quot;Eddie&quot;,&quot;parse-names&quot;:false,&quot;dropping-particle&quot;:&quot;&quot;,&quot;non-dropping-particle&quot;:&quot;&quot;},{&quot;family&quot;:&quot;Preall&quot;,&quot;given&quot;:&quot;Jonathan B.&quot;,&quot;parse-names&quot;:false,&quot;dropping-particle&quot;:&quot;&quot;,&quot;non-dropping-particle&quot;:&quot;&quot;},{&quot;family&quot;:&quot;Presaud&quot;,&quot;given&quot;:&quot;Kimberly&quot;,&quot;parse-names&quot;:false,&quot;dropping-particle&quot;:&quot;&quot;,&quot;non-dropping-particle&quot;:&quot;&quot;},{&quot;family&quot;:&quot;Ribeca&quot;,&quot;given&quot;:&quot;Paolo&quot;,&quot;parse-names&quot;:false,&quot;dropping-particle&quot;:&quot;&quot;,&quot;non-dropping-particle&quot;:&quot;&quot;},{&quot;family&quot;:&quot;Robyr&quot;,&quot;given&quot;:&quot;Daniel&quot;,&quot;parse-names&quot;:false,&quot;dropping-particle&quot;:&quot;&quot;,&quot;non-dropping-particle&quot;:&quot;&quot;},{&quot;family&quot;:&quot;Ruan&quot;,&quot;given&quot;:&quot;Xiaoan&quot;,&quot;parse-names&quot;:false,&quot;dropping-particle&quot;:&quot;&quot;,&quot;non-dropping-particle&quot;:&quot;&quot;},{&quot;family&quot;:&quot;Sammeth&quot;,&quot;given&quot;:&quot;Michael&quot;,&quot;parse-names&quot;:false,&quot;dropping-particle&quot;:&quot;&quot;,&quot;non-dropping-particle&quot;:&quot;&quot;},{&quot;family&quot;:&quot;Sandhu&quot;,&quot;given&quot;:&quot;Kuljeet Singh&quot;,&quot;parse-names&quot;:false,&quot;dropping-particle&quot;:&quot;&quot;,&quot;non-dropping-particle&quot;:&quot;&quot;},{&quot;family&quot;:&quot;Schaeffer&quot;,&quot;given&quot;:&quot;Lorain&quot;,&quot;parse-names&quot;:false,&quot;dropping-particle&quot;:&quot;&quot;,&quot;non-dropping-particle&quot;:&quot;&quot;},{&quot;family&quot;:&quot;See&quot;,&quot;given&quot;:&quot;Lei Hoon&quot;,&quot;parse-names&quot;:false,&quot;dropping-particle&quot;:&quot;&quot;,&quot;non-dropping-particle&quot;:&quot;&quot;},{&quot;family&quot;:&quot;Shahab&quot;,&quot;given&quot;:&quot;Atif&quot;,&quot;parse-names&quot;:false,&quot;dropping-particle&quot;:&quot;&quot;,&quot;non-dropping-particle&quot;:&quot;&quot;},{&quot;family&quot;:&quot;Skancke&quot;,&quot;given&quot;:&quot;Jorgen&quot;,&quot;parse-names&quot;:false,&quot;dropping-particle&quot;:&quot;&quot;,&quot;non-dropping-particle&quot;:&quot;&quot;},{&quot;family&quot;:&quot;Suzuki&quot;,&quot;given&quot;:&quot;Ana Maria&quot;,&quot;parse-names&quot;:false,&quot;dropping-particle&quot;:&quot;&quot;,&quot;non-dropping-particle&quot;:&quot;&quot;},{&quot;family&quot;:&quot;Takahashi&quot;,&quot;given&quot;:&quot;Hazuki&quot;,&quot;parse-names&quot;:false,&quot;dropping-particle&quot;:&quot;&quot;,&quot;non-dropping-particle&quot;:&quot;&quot;},{&quot;family&quot;:&quot;Tilgner&quot;,&quot;given&quot;:&quot;Hagen&quot;,&quot;parse-names&quot;:false,&quot;dropping-particle&quot;:&quot;&quot;,&quot;non-dropping-particle&quot;:&quot;&quot;},{&quot;family&quot;:&quot;Trout&quot;,&quot;given&quot;:&quot;Diane&quot;,&quot;parse-names&quot;:false,&quot;dropping-particle&quot;:&quot;&quot;,&quot;non-dropping-particle&quot;:&quot;&quot;},{&quot;family&quot;:&quot;Walters&quot;,&quot;given&quot;:&quot;Nathalie&quot;,&quot;parse-names&quot;:false,&quot;dropping-particle&quot;:&quot;&quot;,&quot;non-dropping-particle&quot;:&quot;&quot;},{&quot;family&quot;:&quot;Wang&quot;,&quot;given&quot;:&quot;Huaien&quot;,&quot;parse-names&quot;:false,&quot;dropping-particle&quot;:&quot;&quot;,&quot;non-dropping-particle&quot;:&quot;&quot;},{&quot;family&quot;:&quot;Hayashizaki&quot;,&quot;given&quot;:&quot;Yoshihide&quot;,&quot;parse-names&quot;:false,&quot;dropping-particle&quot;:&quot;&quot;,&quot;non-dropping-particle&quot;:&quot;&quot;},{&quot;family&quot;:&quot;Reymond&quot;,&quot;given&quot;:&quot;Alexandre&quot;,&quot;parse-names&quot;:false,&quot;dropping-particle&quot;:&quot;&quot;,&quot;non-dropping-particle&quot;:&quot;&quot;},{&quot;family&quot;:&quot;Antonarakis&quot;,&quot;given&quot;:&quot;Stylianos E.&quot;,&quot;parse-names&quot;:false,&quot;dropping-particle&quot;:&quot;&quot;,&quot;non-dropping-particle&quot;:&quot;&quot;},{&quot;family&quot;:&quot;Hannon&quot;,&quot;given&quot;:&quot;Gregory J.&quot;,&quot;parse-names&quot;:false,&quot;dropping-particle&quot;:&quot;&quot;,&quot;non-dropping-particle&quot;:&quot;&quot;},{&quot;family&quot;:&quot;Ruan&quot;,&quot;given&quot;:&quot;Yijun&quot;,&quot;parse-names&quot;:false,&quot;dropping-particle&quot;:&quot;&quot;,&quot;non-dropping-particle&quot;:&quot;&quot;},{&quot;family&quot;:&quot;Carninci&quot;,&quot;given&quot;:&quot;Piero&quot;,&quot;parse-names&quot;:false,&quot;dropping-particle&quot;:&quot;&quot;,&quot;non-dropping-particle&quot;:&quot;&quot;},{&quot;family&quot;:&quot;Sloan&quot;,&quot;given&quot;:&quot;Cricket A.&quot;,&quot;parse-names&quot;:false,&quot;dropping-particle&quot;:&quot;&quot;,&quot;non-dropping-particle&quot;:&quot;&quot;},{&quot;family&quot;:&quot;Learned&quot;,&quot;given&quot;:&quot;Katrina&quot;,&quot;parse-names&quot;:false,&quot;dropping-particle&quot;:&quot;&quot;,&quot;non-dropping-particle&quot;:&quot;&quot;},{&quot;family&quot;:&quot;Malladi&quot;,&quot;given&quot;:&quot;Venkat S.&quot;,&quot;parse-names&quot;:false,&quot;dropping-particle&quot;:&quot;&quot;,&quot;non-dropping-particle&quot;:&quot;&quot;},{&quot;family&quot;:&quot;Wong&quot;,&quot;given&quot;:&quot;Matthew C.&quot;,&quot;parse-names&quot;:false,&quot;dropping-particle&quot;:&quot;&quot;,&quot;non-dropping-particle&quot;:&quot;&quot;},{&quot;family&quot;:&quot;Barber&quot;,&quot;given&quot;:&quot;Galt P.&quot;,&quot;parse-names&quot;:false,&quot;dropping-particle&quot;:&quot;&quot;,&quot;non-dropping-particle&quot;:&quot;&quot;},{&quot;family&quot;:&quot;Cline&quot;,&quot;given&quot;:&quot;Melissa S.&quot;,&quot;parse-names&quot;:false,&quot;dropping-particle&quot;:&quot;&quot;,&quot;non-dropping-particle&quot;:&quot;&quot;},{&quot;family&quot;:&quot;Dreszer&quot;,&quot;given&quot;:&quot;Timothy R.&quot;,&quot;parse-names&quot;:false,&quot;dropping-particle&quot;:&quot;&quot;,&quot;non-dropping-particle&quot;:&quot;&quot;},{&quot;family&quot;:&quot;Heitner&quot;,&quot;given&quot;:&quot;Steven G.&quot;,&quot;parse-names&quot;:false,&quot;dropping-particle&quot;:&quot;&quot;,&quot;non-dropping-particle&quot;:&quot;&quot;},{&quot;family&quot;:&quot;Karolchik&quot;,&quot;given&quot;:&quot;Donna&quot;,&quot;parse-names&quot;:false,&quot;dropping-particle&quot;:&quot;&quot;,&quot;non-dropping-particle&quot;:&quot;&quot;},{&quot;family&quot;:&quot;Kirkup&quot;,&quot;given&quot;:&quot;Vanessa M.&quot;,&quot;parse-names&quot;:false,&quot;dropping-particle&quot;:&quot;&quot;,&quot;non-dropping-particle&quot;:&quot;&quot;},{&quot;family&quot;:&quot;Meyer&quot;,&quot;given&quot;:&quot;Laurence R.&quot;,&quot;parse-names&quot;:false,&quot;dropping-particle&quot;:&quot;&quot;,&quot;non-dropping-particle&quot;:&quot;&quot;},{&quot;family&quot;:&quot;Long&quot;,&quot;given&quot;:&quot;Jeffrey C.&quot;,&quot;parse-names&quot;:false,&quot;dropping-particle&quot;:&quot;&quot;,&quot;non-dropping-particle&quot;:&quot;&quot;},{&quot;family&quot;:&quot;Maddren&quot;,&quot;given&quot;:&quot;Morgan&quot;,&quot;parse-names&quot;:false,&quot;dropping-particle&quot;:&quot;&quot;,&quot;non-dropping-particle&quot;:&quot;&quot;},{&quot;family&quot;:&quot;Raney&quot;,&quot;given&quot;:&quot;Brian J.&quot;,&quot;parse-names&quot;:false,&quot;dropping-particle&quot;:&quot;&quot;,&quot;non-dropping-particle&quot;:&quot;&quot;},{&quot;family&quot;:&quot;Grasfeder&quot;,&quot;given&quot;:&quot;Linda L.&quot;,&quot;parse-names&quot;:false,&quot;dropping-particle&quot;:&quot;&quot;,&quot;non-dropping-particle&quot;:&quot;&quot;},{&quot;family&quot;:&quot;Giresi&quot;,&quot;given&quot;:&quot;Paul G.&quot;,&quot;parse-names&quot;:false,&quot;dropping-particle&quot;:&quot;&quot;,&quot;non-dropping-particle&quot;:&quot;&quot;},{&quot;family&quot;:&quot;Battenhouse&quot;,&quot;given&quot;:&quot;Anna&quot;,&quot;parse-names&quot;:false,&quot;dropping-particle&quot;:&quot;&quot;,&quot;non-dropping-particle&quot;:&quot;&quot;},{&quot;family&quot;:&quot;Sheffield&quot;,&quot;given&quot;:&quot;Nathan C.&quot;,&quot;parse-names&quot;:false,&quot;dropping-particle&quot;:&quot;&quot;,&quot;non-dropping-particle&quot;:&quot;&quot;},{&quot;family&quot;:&quot;Showers&quot;,&quot;given&quot;:&quot;Kimberly A.&quot;,&quot;parse-names&quot;:false,&quot;dropping-particle&quot;:&quot;&quot;,&quot;non-dropping-particle&quot;:&quot;&quot;},{&quot;family&quot;:&quot;London&quot;,&quot;given&quot;:&quot;Darin&quot;,&quot;parse-names&quot;:false,&quot;dropping-particle&quot;:&quot;&quot;,&quot;non-dropping-particle&quot;:&quot;&quot;},{&quot;family&quot;:&quot;Bhinge&quot;,&quot;given&quot;:&quot;Akshay A.&quot;,&quot;parse-names&quot;:false,&quot;dropping-particle&quot;:&quot;&quot;,&quot;non-dropping-particle&quot;:&quot;&quot;},{&quot;family&quot;:&quot;Shestak&quot;,&quot;given&quot;:&quot;Christopher&quot;,&quot;parse-names&quot;:false,&quot;dropping-particle&quot;:&quot;&quot;,&quot;non-dropping-particle&quot;:&quot;&quot;},{&quot;family&quot;:&quot;Schaner&quot;,&quot;given&quot;:&quot;Matthew R.&quot;,&quot;parse-names&quot;:false,&quot;dropping-particle&quot;:&quot;&quot;,&quot;non-dropping-particle&quot;:&quot;&quot;},{&quot;family&quot;:&quot;Kim&quot;,&quot;given&quot;:&quot;Seul Ki&quot;,&quot;parse-names&quot;:false,&quot;dropping-particle&quot;:&quot;&quot;,&quot;non-dropping-particle&quot;:&quot;&quot;},{&quot;family&quot;:&quot;Zhang&quot;,&quot;given&quot;:&quot;Zhuzhu Z.&quot;,&quot;parse-names&quot;:false,&quot;dropping-particle&quot;:&quot;&quot;,&quot;non-dropping-particle&quot;:&quot;&quot;},{&quot;family&quot;:&quot;Mieczkowski&quot;,&quot;given&quot;:&quot;Piotr A.&quot;,&quot;parse-names&quot;:false,&quot;dropping-particle&quot;:&quot;&quot;,&quot;non-dropping-particle&quot;:&quot;&quot;},{&quot;family&quot;:&quot;Mieczkowska&quot;,&quot;given&quot;:&quot;Joanna O.&quot;,&quot;parse-names&quot;:false,&quot;dropping-particle&quot;:&quot;&quot;,&quot;non-dropping-particle&quot;:&quot;&quot;},{&quot;family&quot;:&quot;Liu&quot;,&quot;given&quot;:&quot;Zheng&quot;,&quot;parse-names&quot;:false,&quot;dropping-particle&quot;:&quot;&quot;,&quot;non-dropping-particle&quot;:&quot;&quot;},{&quot;family&quot;:&quot;McDaniell&quot;,&quot;given&quot;:&quot;Ryan M.&quot;,&quot;parse-names&quot;:false,&quot;dropping-particle&quot;:&quot;&quot;,&quot;non-dropping-particle&quot;:&quot;&quot;},{&quot;family&quot;:&quot;Ni&quot;,&quot;given&quot;:&quot;Yunyun&quot;,&quot;parse-names&quot;:false,&quot;dropping-particle&quot;:&quot;&quot;,&quot;non-dropping-particle&quot;:&quot;&quot;},{&quot;family&quot;:&quot;Rashid&quot;,&quot;given&quot;:&quot;Naim U.&quot;,&quot;parse-names&quot;:false,&quot;dropping-particle&quot;:&quot;&quot;,&quot;non-dropping-particle&quot;:&quot;&quot;},{&quot;family&quot;:&quot;Kim&quot;,&quot;given&quot;:&quot;Min Jae&quot;,&quot;parse-names&quot;:false,&quot;dropping-particle&quot;:&quot;&quot;,&quot;non-dropping-particle&quot;:&quot;&quot;},{&quot;family&quot;:&quot;Adar&quot;,&quot;given&quot;:&quot;Sheera&quot;,&quot;parse-names&quot;:false,&quot;dropping-particle&quot;:&quot;&quot;,&quot;non-dropping-particle&quot;:&quot;&quot;},{&quot;family&quot;:&quot;Zhang&quot;,&quot;given&quot;:&quot;Zhancheng&quot;,&quot;parse-names&quot;:false,&quot;dropping-particle&quot;:&quot;&quot;,&quot;non-dropping-particle&quot;:&quot;&quot;},{&quot;family&quot;:&quot;Wang&quot;,&quot;given&quot;:&quot;Tianyuan&quot;,&quot;parse-names&quot;:false,&quot;dropping-particle&quot;:&quot;&quot;,&quot;non-dropping-particle&quot;:&quot;&quot;},{&quot;family&quot;:&quot;Winter&quot;,&quot;given&quot;:&quot;Deborah&quot;,&quot;parse-names&quot;:false,&quot;dropping-particle&quot;:&quot;&quot;,&quot;non-dropping-particle&quot;:&quot;&quot;},{&quot;family&quot;:&quot;Keefe&quot;,&quot;given&quot;:&quot;Damian&quot;,&quot;parse-names&quot;:false,&quot;dropping-particle&quot;:&quot;&quot;,&quot;non-dropping-particle&quot;:&quot;&quot;},{&quot;family&quot;:&quot;Iyer&quot;,&quot;given&quot;:&quot;Vishwanath R.&quot;,&quot;parse-names&quot;:false,&quot;dropping-particle&quot;:&quot;&quot;,&quot;non-dropping-particle&quot;:&quot;&quot;},{&quot;family&quot;:&quot;Zheng&quot;,&quot;given&quot;:&quot;Meizhen&quot;,&quot;parse-names&quot;:false,&quot;dropping-particle&quot;:&quot;&quot;,&quot;non-dropping-particle&quot;:&quot;&quot;},{&quot;family&quot;:&quot;Wang&quot;,&quot;given&quot;:&quot;Ping&quot;,&quot;parse-names&quot;:false,&quot;dropping-particle&quot;:&quot;&quot;,&quot;non-dropping-particle&quot;:&quot;&quot;},{&quot;family&quot;:&quot;Gertz&quot;,&quot;given&quot;:&quot;Jason&quot;,&quot;parse-names&quot;:false,&quot;dropping-particle&quot;:&quot;&quot;,&quot;non-dropping-particle&quot;:&quot;&quot;},{&quot;family&quot;:&quot;Vielmetter&quot;,&quot;given&quot;:&quot;Jost&quot;,&quot;parse-names&quot;:false,&quot;dropping-particle&quot;:&quot;&quot;,&quot;non-dropping-particle&quot;:&quot;&quot;},{&quot;family&quot;:&quot;Partridge&quot;,&quot;given&quot;:&quot;E. Christopher&quot;,&quot;parse-names&quot;:false,&quot;dropping-particle&quot;:&quot;&quot;,&quot;non-dropping-particle&quot;:&quot;&quot;},{&quot;family&quot;:&quot;Varley&quot;,&quot;given&quot;:&quot;Katherine E.&quot;,&quot;parse-names&quot;:false,&quot;dropping-particle&quot;:&quot;&quot;,&quot;non-dropping-particle&quot;:&quot;&quot;},{&quot;family&quot;:&quot;Gasper&quot;,&quot;given&quot;:&quot;Clarke&quot;,&quot;parse-names&quot;:false,&quot;dropping-particle&quot;:&quot;&quot;,&quot;non-dropping-particle&quot;:&quot;&quot;},{&quot;family&quot;:&quot;Bansal&quot;,&quot;given&quot;:&quot;Anita&quot;,&quot;parse-names&quot;:false,&quot;dropping-particle&quot;:&quot;&quot;,&quot;non-dropping-particle&quot;:&quot;&quot;},{&quot;family&quot;:&quot;Pepke&quot;,&quot;given&quot;:&quot;Shirley&quot;,&quot;parse-names&quot;:false,&quot;dropping-particle&quot;:&quot;&quot;,&quot;non-dropping-particle&quot;:&quot;&quot;},{&quot;family&quot;:&quot;Jain&quot;,&quot;given&quot;:&quot;Preti&quot;,&quot;parse-names&quot;:false,&quot;dropping-particle&quot;:&quot;&quot;,&quot;non-dropping-particle&quot;:&quot;&quot;},{&quot;family&quot;:&quot;Amrhein&quot;,&quot;given&quot;:&quot;Henry&quot;,&quot;parse-names&quot;:false,&quot;dropping-particle&quot;:&quot;&quot;,&quot;non-dropping-particle&quot;:&quot;&quot;},{&quot;family&quot;:&quot;Bowling&quot;,&quot;given&quot;:&quot;Kevin M.&quot;,&quot;parse-names&quot;:false,&quot;dropping-particle&quot;:&quot;&quot;,&quot;non-dropping-particle&quot;:&quot;&quot;},{&quot;family&quot;:&quot;Anaya&quot;,&quot;given&quot;:&quot;Michael&quot;,&quot;parse-names&quot;:false,&quot;dropping-particle&quot;:&quot;&quot;,&quot;non-dropping-particle&quot;:&quot;&quot;},{&quot;family&quot;:&quot;Cross&quot;,&quot;given&quot;:&quot;Marie K.&quot;,&quot;parse-names&quot;:false,&quot;dropping-particle&quot;:&quot;&quot;,&quot;non-dropping-particle&quot;:&quot;&quot;},{&quot;family&quot;:&quot;Muratet&quot;,&quot;given&quot;:&quot;Michael A.&quot;,&quot;parse-names&quot;:false,&quot;dropping-particle&quot;:&quot;&quot;,&quot;non-dropping-particle&quot;:&quot;&quot;},{&quot;family&quot;:&quot;Newberry&quot;,&quot;given&quot;:&quot;Kimberly M.&quot;,&quot;parse-names&quot;:false,&quot;dropping-particle&quot;:&quot;&quot;,&quot;non-dropping-particle&quot;:&quot;&quot;},{&quot;family&quot;:&quot;McCue&quot;,&quot;given&quot;:&quot;Kenneth&quot;,&quot;parse-names&quot;:false,&quot;dropping-particle&quot;:&quot;&quot;,&quot;non-dropping-particle&quot;:&quot;&quot;},{&quot;family&quot;:&quot;Nesmith&quot;,&quot;given&quot;:&quot;Amy S.&quot;,&quot;parse-names&quot;:false,&quot;dropping-particle&quot;:&quot;&quot;,&quot;non-dropping-particle&quot;:&quot;&quot;},{&quot;family&quot;:&quot;Fisher-Aylor&quot;,&quot;given&quot;:&quot;Katherine I.&quot;,&quot;parse-names&quot;:false,&quot;dropping-particle&quot;:&quot;&quot;,&quot;non-dropping-particle&quot;:&quot;&quot;},{&quot;family&quot;:&quot;Pusey&quot;,&quot;given&quot;:&quot;Barbara&quot;,&quot;parse-names&quot;:false,&quot;dropping-particle&quot;:&quot;&quot;,&quot;non-dropping-particle&quot;:&quot;&quot;},{&quot;family&quot;:&quot;DeSalvo&quot;,&quot;given&quot;:&quot;Gilberto&quot;,&quot;parse-names&quot;:false,&quot;dropping-particle&quot;:&quot;&quot;,&quot;non-dropping-particle&quot;:&quot;&quot;},{&quot;family&quot;:&quot;Parker&quot;,&quot;given&quot;:&quot;Stephanie L.&quot;,&quot;parse-names&quot;:false,&quot;dropping-particle&quot;:&quot;&quot;,&quot;non-dropping-particle&quot;:&quot;&quot;},{&quot;family&quot;:&quot;Balasubramanian&quot;,&quot;given&quot;:&quot;Sreeram&quot;,&quot;parse-names&quot;:false,&quot;dropping-particle&quot;:&quot;&quot;,&quot;non-dropping-particle&quot;:&quot;&quot;},{&quot;family&quot;:&quot;Davis&quot;,&quot;given&quot;:&quot;Nicholas S.&quot;,&quot;parse-names&quot;:false,&quot;dropping-particle&quot;:&quot;&quot;,&quot;non-dropping-particle&quot;:&quot;&quot;},{&quot;family&quot;:&quot;Meadows&quot;,&quot;given&quot;:&quot;Sarah K.&quot;,&quot;parse-names&quot;:false,&quot;dropping-particle&quot;:&quot;&quot;,&quot;non-dropping-particle&quot;:&quot;&quot;},{&quot;family&quot;:&quot;Eggleston&quot;,&quot;given&quot;:&quot;Tracy&quot;,&quot;parse-names&quot;:false,&quot;dropping-particle&quot;:&quot;&quot;,&quot;non-dropping-particle&quot;:&quot;&quot;},{&quot;family&quot;:&quot;Newberry&quot;,&quot;given&quot;:&quot;J. Scott&quot;,&quot;parse-names&quot;:false,&quot;dropping-particle&quot;:&quot;&quot;,&quot;non-dropping-particle&quot;:&quot;&quot;},{&quot;family&quot;:&quot;Levy&quot;,&quot;given&quot;:&quot;Shawn E.&quot;,&quot;parse-names&quot;:false,&quot;dropping-particle&quot;:&quot;&quot;,&quot;non-dropping-particle&quot;:&quot;&quot;},{&quot;family&quot;:&quot;Absher&quot;,&quot;given&quot;:&quot;Devin M.&quot;,&quot;parse-names&quot;:false,&quot;dropping-particle&quot;:&quot;&quot;,&quot;non-dropping-particle&quot;:&quot;&quot;},{&quot;family&quot;:&quot;Wong&quot;,&quot;given&quot;:&quot;Wing H.&quot;,&quot;parse-names&quot;:false,&quot;dropping-particle&quot;:&quot;&quot;,&quot;non-dropping-particle&quot;:&quot;&quot;},{&quot;family&quot;:&quot;Blow&quot;,&quot;given&quot;:&quot;Matthew J.&quot;,&quot;parse-names&quot;:false,&quot;dropping-particle&quot;:&quot;&quot;,&quot;non-dropping-particle&quot;:&quot;&quot;},{&quot;family&quot;:&quot;Visel&quot;,&quot;given&quot;:&quot;Axel&quot;,&quot;parse-names&quot;:false,&quot;dropping-particle&quot;:&quot;&quot;,&quot;non-dropping-particle&quot;:&quot;&quot;},{&quot;family&quot;:&quot;Pennachio&quot;,&quot;given&quot;:&quot;Len A.&quot;,&quot;parse-names&quot;:false,&quot;dropping-particle&quot;:&quot;&quot;,&quot;non-dropping-particle&quot;:&quot;&quot;},{&quot;family&quot;:&quot;Petrykowska&quot;,&quot;given&quot;:&quot;Hanna M.&quot;,&quot;parse-names&quot;:false,&quot;dropping-particle&quot;:&quot;&quot;,&quot;non-dropping-particle&quot;:&quot;&quot;},{&quot;family&quot;:&quot;Abyzov&quot;,&quot;given&quot;:&quot;Alexej&quot;,&quot;parse-names&quot;:false,&quot;dropping-particle&quot;:&quot;&quot;,&quot;non-dropping-particle&quot;:&quot;&quot;},{&quot;family&quot;:&quot;Aken&quot;,&quot;given&quot;:&quot;Bronwen&quot;,&quot;parse-names&quot;:false,&quot;dropping-particle&quot;:&quot;&quot;,&quot;non-dropping-particle&quot;:&quot;&quot;},{&quot;family&quot;:&quot;Barrell&quot;,&quot;given&quot;:&quot;Daniel&quot;,&quot;parse-names&quot;:false,&quot;dropping-particle&quot;:&quot;&quot;,&quot;non-dropping-particle&quot;:&quot;&quot;},{&quot;family&quot;:&quot;Barson&quot;,&quot;given&quot;:&quot;Gemma&quot;,&quot;parse-names&quot;:false,&quot;dropping-particle&quot;:&quot;&quot;,&quot;non-dropping-particle&quot;:&quot;&quot;},{&quot;family&quot;:&quot;Berry&quot;,&quot;given&quot;:&quot;Andrew&quot;,&quot;parse-names&quot;:false,&quot;dropping-particle&quot;:&quot;&quot;,&quot;non-dropping-particle&quot;:&quot;&quot;},{&quot;family&quot;:&quot;Bignell&quot;,&quot;given&quot;:&quot;Alexandra&quot;,&quot;parse-names&quot;:false,&quot;dropping-particle&quot;:&quot;&quot;,&quot;non-dropping-particle&quot;:&quot;&quot;},{&quot;family&quot;:&quot;Boychenko&quot;,&quot;given&quot;:&quot;Veronika&quot;,&quot;parse-names&quot;:false,&quot;dropping-particle&quot;:&quot;&quot;,&quot;non-dropping-particle&quot;:&quot;&quot;},{&quot;family&quot;:&quot;Bussotti&quot;,&quot;given&quot;:&quot;Giovanni&quot;,&quot;parse-names&quot;:false,&quot;dropping-particle&quot;:&quot;&quot;,&quot;non-dropping-particle&quot;:&quot;&quot;},{&quot;family&quot;:&quot;Davidson&quot;,&quot;given&quot;:&quot;Claire&quot;,&quot;parse-names&quot;:false,&quot;dropping-particle&quot;:&quot;&quot;,&quot;non-dropping-particle&quot;:&quot;&quot;},{&quot;family&quot;:&quot;Despacio-Reyes&quot;,&quot;given&quot;:&quot;Gloria&quot;,&quot;parse-names&quot;:false,&quot;dropping-particle&quot;:&quot;&quot;,&quot;non-dropping-particle&quot;:&quot;&quot;},{&quot;family&quot;:&quot;Diekhans&quot;,&quot;given&quot;:&quot;Mark&quot;,&quot;parse-names&quot;:false,&quot;dropping-particle&quot;:&quot;&quot;,&quot;non-dropping-particle&quot;:&quot;&quot;},{&quot;family&quot;:&quot;Ezkurdia&quot;,&quot;given&quot;:&quot;Iakes&quot;,&quot;parse-names&quot;:false,&quot;dropping-particle&quot;:&quot;&quot;,&quot;non-dropping-particle&quot;:&quot;&quot;},{&quot;family&quot;:&quot;Frankish&quot;,&quot;given&quot;:&quot;Adam&quot;,&quot;parse-names&quot;:false,&quot;dropping-particle&quot;:&quot;&quot;,&quot;non-dropping-particle&quot;:&quot;&quot;},{&quot;family&quot;:&quot;Gilbert&quot;,&quot;given&quot;:&quot;James&quot;,&quot;parse-names&quot;:false,&quot;dropping-particle&quot;:&quot;&quot;,&quot;non-dropping-particle&quot;:&quot;&quot;},{&quot;family&quot;:&quot;Gonzalez&quot;,&quot;given&quot;:&quot;Jose Manuel&quot;,&quot;parse-names&quot;:false,&quot;dropping-particle&quot;:&quot;&quot;,&quot;non-dropping-particle&quot;:&quot;&quot;},{&quot;family&quot;:&quot;Griffiths&quot;,&quot;given&quot;:&quot;Ed&quot;,&quot;parse-names&quot;:false,&quot;dropping-particle&quot;:&quot;&quot;,&quot;non-dropping-particle&quot;:&quot;&quot;},{&quot;family&quot;:&quot;Harte&quot;,&quot;given&quot;:&quot;Rachel&quot;,&quot;parse-names&quot;:false,&quot;dropping-particle&quot;:&quot;&quot;,&quot;non-dropping-particle&quot;:&quot;&quot;},{&quot;family&quot;:&quot;Hendrix&quot;,&quot;given&quot;:&quot;David A.&quot;,&quot;parse-names&quot;:false,&quot;dropping-particle&quot;:&quot;&quot;,&quot;non-dropping-particle&quot;:&quot;&quot;},{&quot;family&quot;:&quot;Hunt&quot;,&quot;given&quot;:&quot;Toby&quot;,&quot;parse-names&quot;:false,&quot;dropping-particle&quot;:&quot;&quot;,&quot;non-dropping-particle&quot;:&quot;&quot;},{&quot;family&quot;:&quot;Jungreis&quot;,&quot;given&quot;:&quot;Irwin&quot;,&quot;parse-names&quot;:false,&quot;dropping-particle&quot;:&quot;&quot;,&quot;non-dropping-particle&quot;:&quot;&quot;},{&quot;family&quot;:&quot;Kay&quot;,&quot;given&quot;:&quot;Mike&quot;,&quot;parse-names&quot;:false,&quot;dropping-particle&quot;:&quot;&quot;,&quot;non-dropping-particle&quot;:&quot;&quot;},{&quot;family&quot;:&quot;Khurana&quot;,&quot;given&quot;:&quot;Ekta&quot;,&quot;parse-names&quot;:false,&quot;dropping-particle&quot;:&quot;&quot;,&quot;non-dropping-particle&quot;:&quot;&quot;},{&quot;family&quot;:&quot;Leng&quot;,&quot;given&quot;:&quot;Jing&quot;,&quot;parse-names&quot;:false,&quot;dropping-particle&quot;:&quot;&quot;,&quot;non-dropping-particle&quot;:&quot;&quot;},{&quot;family&quot;:&quot;Lin&quot;,&quot;given&quot;:&quot;Michael F.&quot;,&quot;parse-names&quot;:false,&quot;dropping-particle&quot;:&quot;&quot;,&quot;non-dropping-particle&quot;:&quot;&quot;},{&quot;family&quot;:&quot;Loveland&quot;,&quot;given&quot;:&quot;Jane&quot;,&quot;parse-names&quot;:false,&quot;dropping-particle&quot;:&quot;&quot;,&quot;non-dropping-particle&quot;:&quot;&quot;},{&quot;family&quot;:&quot;Lu&quot;,&quot;given&quot;:&quot;Zhi&quot;,&quot;parse-names&quot;:false,&quot;dropping-particle&quot;:&quot;&quot;,&quot;non-dropping-particle&quot;:&quot;&quot;},{&quot;family&quot;:&quot;Manthravadi&quot;,&quot;given&quot;:&quot;Deepa&quot;,&quot;parse-names&quot;:false,&quot;dropping-particle&quot;:&quot;&quot;,&quot;non-dropping-particle&quot;:&quot;&quot;},{&quot;family&quot;:&quot;Mariotti&quot;,&quot;given&quot;:&quot;Marco&quot;,&quot;parse-names&quot;:false,&quot;dropping-particle&quot;:&quot;&quot;,&quot;non-dropping-particle&quot;:&quot;&quot;},{&quot;family&quot;:&quot;Mudge&quot;,&quot;given&quot;:&quot;Jonathan&quot;,&quot;parse-names&quot;:false,&quot;dropping-particle&quot;:&quot;&quot;,&quot;non-dropping-particle&quot;:&quot;&quot;},{&quot;family&quot;:&quot;Mukherjee&quot;,&quot;given&quot;:&quot;Gaurab&quot;,&quot;parse-names&quot;:false,&quot;dropping-particle&quot;:&quot;&quot;,&quot;non-dropping-particle&quot;:&quot;&quot;},{&quot;family&quot;:&quot;Notredame&quot;,&quot;given&quot;:&quot;Cedric&quot;,&quot;parse-names&quot;:false,&quot;dropping-particle&quot;:&quot;&quot;,&quot;non-dropping-particle&quot;:&quot;&quot;},{&quot;family&quot;:&quot;Pei&quot;,&quot;given&quot;:&quot;Baikang&quot;,&quot;parse-names&quot;:false,&quot;dropping-particle&quot;:&quot;&quot;,&quot;non-dropping-particle&quot;:&quot;&quot;},{&quot;family&quot;:&quot;Rodriguez&quot;,&quot;given&quot;:&quot;Jose Manuel&quot;,&quot;parse-names&quot;:false,&quot;dropping-particle&quot;:&quot;&quot;,&quot;non-dropping-particle&quot;:&quot;&quot;},{&quot;family&quot;:&quot;Saunders&quot;,&quot;given&quot;:&quot;Gary&quot;,&quot;parse-names&quot;:false,&quot;dropping-particle&quot;:&quot;&quot;,&quot;non-dropping-particle&quot;:&quot;&quot;},{&quot;family&quot;:&quot;Sboner&quot;,&quot;given&quot;:&quot;Andrea&quot;,&quot;parse-names&quot;:false,&quot;dropping-particle&quot;:&quot;&quot;,&quot;non-dropping-particle&quot;:&quot;&quot;},{&quot;family&quot;:&quot;Searle&quot;,&quot;given&quot;:&quot;Stephen&quot;,&quot;parse-names&quot;:false,&quot;dropping-particle&quot;:&quot;&quot;,&quot;non-dropping-particle&quot;:&quot;&quot;},{&quot;family&quot;:&quot;Sisu&quot;,&quot;given&quot;:&quot;Cristina&quot;,&quot;parse-names&quot;:false,&quot;dropping-particle&quot;:&quot;&quot;,&quot;non-dropping-particle&quot;:&quot;&quot;},{&quot;family&quot;:&quot;Snow&quot;,&quot;given&quot;:&quot;Catherine&quot;,&quot;parse-names&quot;:false,&quot;dropping-particle&quot;:&quot;&quot;,&quot;non-dropping-particle&quot;:&quot;&quot;},{&quot;family&quot;:&quot;Steward&quot;,&quot;given&quot;:&quot;Charlie&quot;,&quot;parse-names&quot;:false,&quot;dropping-particle&quot;:&quot;&quot;,&quot;non-dropping-particle&quot;:&quot;&quot;},{&quot;family&quot;:&quot;Tapanari&quot;,&quot;given&quot;:&quot;Electra&quot;,&quot;parse-names&quot;:false,&quot;dropping-particle&quot;:&quot;&quot;,&quot;non-dropping-particle&quot;:&quot;&quot;},{&quot;family&quot;:&quot;Tress&quot;,&quot;given&quot;:&quot;Michael L.&quot;,&quot;parse-names&quot;:false,&quot;dropping-particle&quot;:&quot;&quot;,&quot;non-dropping-particle&quot;:&quot;&quot;},{&quot;family&quot;:&quot;Baren&quot;,&quot;given&quot;:&quot;Marijke J.&quot;,&quot;parse-names&quot;:false,&quot;dropping-particle&quot;:&quot;&quot;,&quot;non-dropping-particle&quot;:&quot;Van&quot;},{&quot;family&quot;:&quot;Washietl&quot;,&quot;given&quot;:&quot;Stefan&quot;,&quot;parse-names&quot;:false,&quot;dropping-particle&quot;:&quot;&quot;,&quot;non-dropping-particle&quot;:&quot;&quot;},{&quot;family&quot;:&quot;Wilming&quot;,&quot;given&quot;:&quot;Laurens&quot;,&quot;parse-names&quot;:false,&quot;dropping-particle&quot;:&quot;&quot;,&quot;non-dropping-particle&quot;:&quot;&quot;},{&quot;family&quot;:&quot;Zadissa&quot;,&quot;given&quot;:&quot;Amonida&quot;,&quot;parse-names&quot;:false,&quot;dropping-particle&quot;:&quot;&quot;,&quot;non-dropping-particle&quot;:&quot;&quot;},{&quot;family&quot;:&quot;Zhang&quot;,&quot;given&quot;:&quot;Zhengdong&quot;,&quot;parse-names&quot;:false,&quot;dropping-particle&quot;:&quot;&quot;,&quot;non-dropping-particle&quot;:&quot;&quot;},{&quot;family&quot;:&quot;Brent&quot;,&quot;given&quot;:&quot;Michael&quot;,&quot;parse-names&quot;:false,&quot;dropping-particle&quot;:&quot;&quot;,&quot;non-dropping-particle&quot;:&quot;&quot;},{&quot;family&quot;:&quot;Haussler&quot;,&quot;given&quot;:&quot;David&quot;,&quot;parse-names&quot;:false,&quot;dropping-particle&quot;:&quot;&quot;,&quot;non-dropping-particle&quot;:&quot;&quot;},{&quot;family&quot;:&quot;Valencia&quot;,&quot;given&quot;:&quot;Alfonso&quot;,&quot;parse-names&quot;:false,&quot;dropping-particle&quot;:&quot;&quot;,&quot;non-dropping-particle&quot;:&quot;&quot;},{&quot;family&quot;:&quot;Addleman&quot;,&quot;given&quot;:&quot;Nick&quot;,&quot;parse-names&quot;:false,&quot;dropping-particle&quot;:&quot;&quot;,&quot;non-dropping-particle&quot;:&quot;&quot;},{&quot;family&quot;:&quot;Alexander&quot;,&quot;given&quot;:&quot;Roger P.&quot;,&quot;parse-names&quot;:false,&quot;dropping-particle&quot;:&quot;&quot;,&quot;non-dropping-particle&quot;:&quot;&quot;},{&quot;family&quot;:&quot;Auerbach&quot;,&quot;given&quot;:&quot;Raymond K.&quot;,&quot;parse-names&quot;:false,&quot;dropping-particle&quot;:&quot;&quot;,&quot;non-dropping-particle&quot;:&quot;&quot;},{&quot;family&quot;:&quot;Balasubramanian&quot;,&quot;given&quot;:&quot;Suganthi&quot;,&quot;parse-names&quot;:false,&quot;dropping-particle&quot;:&quot;&quot;,&quot;non-dropping-particle&quot;:&quot;&quot;},{&quot;family&quot;:&quot;Bettinger&quot;,&quot;given&quot;:&quot;Keith&quot;,&quot;parse-names&quot;:false,&quot;dropping-particle&quot;:&quot;&quot;,&quot;non-dropping-particle&quot;:&quot;&quot;},{&quot;family&quot;:&quot;Bhardwaj&quot;,&quot;given&quot;:&quot;Nitin&quot;,&quot;parse-names&quot;:false,&quot;dropping-particle&quot;:&quot;&quot;,&quot;non-dropping-particle&quot;:&quot;&quot;},{&quot;family&quot;:&quot;Boyle&quot;,&quot;given&quot;:&quot;Alan P.&quot;,&quot;parse-names&quot;:false,&quot;dropping-particle&quot;:&quot;&quot;,&quot;non-dropping-particle&quot;:&quot;&quot;},{&quot;family&quot;:&quot;Cao&quot;,&quot;given&quot;:&quot;Alina R.&quot;,&quot;parse-names&quot;:false,&quot;dropping-particle&quot;:&quot;&quot;,&quot;non-dropping-particle&quot;:&quot;&quot;},{&quot;family&quot;:&quot;Cayting&quot;,&quot;given&quot;:&quot;Philip&quot;,&quot;parse-names&quot;:false,&quot;dropping-particle&quot;:&quot;&quot;,&quot;non-dropping-particle&quot;:&quot;&quot;},{&quot;family&quot;:&quot;Charos&quot;,&quot;given&quot;:&quot;Alexandra&quot;,&quot;parse-names&quot;:false,&quot;dropping-particle&quot;:&quot;&quot;,&quot;non-dropping-particle&quot;:&quot;&quot;},{&quot;family&quot;:&quot;Cheng&quot;,&quot;given&quot;:&quot;Yong&quot;,&quot;parse-names&quot;:false,&quot;dropping-particle&quot;:&quot;&quot;,&quot;non-dropping-particle&quot;:&quot;&quot;},{&quot;family&quot;:&quot;Eastman&quot;,&quot;given&quot;:&quot;Catharine&quot;,&quot;parse-names&quot;:false,&quot;dropping-particle&quot;:&quot;&quot;,&quot;non-dropping-particle&quot;:&quot;&quot;},{&quot;family&quot;:&quot;Euskirchen&quot;,&quot;given&quot;:&quot;Ghia&quot;,&quot;parse-names&quot;:false,&quot;dropping-particle&quot;:&quot;&quot;,&quot;non-dropping-particle&quot;:&quot;&quot;},{&quot;family&quot;:&quot;Fleming&quot;,&quot;given&quot;:&quot;Joseph D.&quot;,&quot;parse-names&quot;:false,&quot;dropping-particle&quot;:&quot;&quot;,&quot;non-dropping-particle&quot;:&quot;&quot;},{&quot;family&quot;:&quot;Grubert&quot;,&quot;given&quot;:&quot;Fabian&quot;,&quot;parse-names&quot;:false,&quot;dropping-particle&quot;:&quot;&quot;,&quot;non-dropping-particle&quot;:&quot;&quot;},{&quot;family&quot;:&quot;Habegger&quot;,&quot;given&quot;:&quot;Lukas&quot;,&quot;parse-names&quot;:false,&quot;dropping-particle&quot;:&quot;&quot;,&quot;non-dropping-particle&quot;:&quot;&quot;},{&quot;family&quot;:&quot;Hariharan&quot;,&quot;given&quot;:&quot;Manoj&quot;,&quot;parse-names&quot;:false,&quot;dropping-particle&quot;:&quot;&quot;,&quot;non-dropping-particle&quot;:&quot;&quot;},{&quot;family&quot;:&quot;Harmanci&quot;,&quot;given&quot;:&quot;Arif&quot;,&quot;parse-names&quot;:false,&quot;dropping-particle&quot;:&quot;&quot;,&quot;non-dropping-particle&quot;:&quot;&quot;},{&quot;family&quot;:&quot;Iyengar&quot;,&quot;given&quot;:&quot;Sushma&quot;,&quot;parse-names&quot;:false,&quot;dropping-particle&quot;:&quot;&quot;,&quot;non-dropping-particle&quot;:&quot;&quot;},{&quot;family&quot;:&quot;Jin&quot;,&quot;given&quot;:&quot;Victor X.&quot;,&quot;parse-names&quot;:false,&quot;dropping-particle&quot;:&quot;&quot;,&quot;non-dropping-particle&quot;:&quot;&quot;},{&quot;family&quot;:&quot;Karczewski&quot;,&quot;given&quot;:&quot;Konrad J.&quot;,&quot;parse-names&quot;:false,&quot;dropping-particle&quot;:&quot;&quot;,&quot;non-dropping-particle&quot;:&quot;&quot;},{&quot;family&quot;:&quot;Kasowski&quot;,&quot;given&quot;:&quot;Maya&quot;,&quot;parse-names&quot;:false,&quot;dropping-particle&quot;:&quot;&quot;,&quot;non-dropping-particle&quot;:&quot;&quot;},{&quot;family&quot;:&quot;Lacroute&quot;,&quot;given&quot;:&quot;Phil&quot;,&quot;parse-names&quot;:false,&quot;dropping-particle&quot;:&quot;&quot;,&quot;non-dropping-particle&quot;:&quot;&quot;},{&quot;family&quot;:&quot;Lam&quot;,&quot;given&quot;:&quot;Hugo&quot;,&quot;parse-names&quot;:false,&quot;dropping-particle&quot;:&quot;&quot;,&quot;non-dropping-particle&quot;:&quot;&quot;},{&quot;family&quot;:&quot;Lamarre-Vincent&quot;,&quot;given&quot;:&quot;Nathan&quot;,&quot;parse-names&quot;:false,&quot;dropping-particle&quot;:&quot;&quot;,&quot;non-dropping-particle&quot;:&quot;&quot;},{&quot;family&quot;:&quot;Lian&quot;,&quot;given&quot;:&quot;Jin&quot;,&quot;parse-names&quot;:false,&quot;dropping-particle&quot;:&quot;&quot;,&quot;non-dropping-particle&quot;:&quot;&quot;},{&quot;family&quot;:&quot;Lindahl-Allen&quot;,&quot;given&quot;:&quot;Marianne&quot;,&quot;parse-names&quot;:false,&quot;dropping-particle&quot;:&quot;&quot;,&quot;non-dropping-particle&quot;:&quot;&quot;},{&quot;family&quot;:&quot;Min&quot;,&quot;given&quot;:&quot;Renqiang&quot;,&quot;parse-names&quot;:false,&quot;dropping-particle&quot;:&quot;&quot;,&quot;non-dropping-particle&quot;:&quot;&quot;},{&quot;family&quot;:&quot;Miotto&quot;,&quot;given&quot;:&quot;Benoit&quot;,&quot;parse-names&quot;:false,&quot;dropping-particle&quot;:&quot;&quot;,&quot;non-dropping-particle&quot;:&quot;&quot;},{&quot;family&quot;:&quot;Monahan&quot;,&quot;given&quot;:&quot;Hannah&quot;,&quot;parse-names&quot;:false,&quot;dropping-particle&quot;:&quot;&quot;,&quot;non-dropping-particle&quot;:&quot;&quot;},{&quot;family&quot;:&quot;Moqtaderi&quot;,&quot;given&quot;:&quot;Zarmik&quot;,&quot;parse-names&quot;:false,&quot;dropping-particle&quot;:&quot;&quot;,&quot;non-dropping-particle&quot;:&quot;&quot;},{&quot;family&quot;:&quot;Mu&quot;,&quot;given&quot;:&quot;Xinmeng J.&quot;,&quot;parse-names&quot;:false,&quot;dropping-particle&quot;:&quot;&quot;,&quot;non-dropping-particle&quot;:&quot;&quot;},{&quot;family&quot;:&quot;O'Geen&quot;,&quot;given&quot;:&quot;Henriette&quot;,&quot;parse-names&quot;:false,&quot;dropping-particle&quot;:&quot;&quot;,&quot;non-dropping-particle&quot;:&quot;&quot;},{&quot;family&quot;:&quot;Ouyang&quot;,&quot;given&quot;:&quot;Zhengqing&quot;,&quot;parse-names&quot;:false,&quot;dropping-particle&quot;:&quot;&quot;,&quot;non-dropping-particle&quot;:&quot;&quot;},{&quot;family&quot;:&quot;Patacsil&quot;,&quot;given&quot;:&quot;Dorrelyn&quot;,&quot;parse-names&quot;:false,&quot;dropping-particle&quot;:&quot;&quot;,&quot;non-dropping-particle&quot;:&quot;&quot;},{&quot;family&quot;:&quot;Raha&quot;,&quot;given&quot;:&quot;Debasish&quot;,&quot;parse-names&quot;:false,&quot;dropping-particle&quot;:&quot;&quot;,&quot;non-dropping-particle&quot;:&quot;&quot;},{&quot;family&quot;:&quot;Ramirez&quot;,&quot;given&quot;:&quot;Lucia&quot;,&quot;parse-names&quot;:false,&quot;dropping-particle&quot;:&quot;&quot;,&quot;non-dropping-particle&quot;:&quot;&quot;},{&quot;family&quot;:&quot;Reed&quot;,&quot;given&quot;:&quot;Brian&quot;,&quot;parse-names&quot;:false,&quot;dropping-particle&quot;:&quot;&quot;,&quot;non-dropping-particle&quot;:&quot;&quot;},{&quot;family&quot;:&quot;Shi&quot;,&quot;given&quot;:&quot;Minyi&quot;,&quot;parse-names&quot;:false,&quot;dropping-particle&quot;:&quot;&quot;,&quot;non-dropping-particle&quot;:&quot;&quot;},{&quot;family&quot;:&quot;Slifer&quot;,&quot;given&quot;:&quot;Teri&quot;,&quot;parse-names&quot;:false,&quot;dropping-particle&quot;:&quot;&quot;,&quot;non-dropping-particle&quot;:&quot;&quot;},{&quot;family&quot;:&quot;Witt&quot;,&quot;given&quot;:&quot;Heather&quot;,&quot;parse-names&quot;:false,&quot;dropping-particle&quot;:&quot;&quot;,&quot;non-dropping-particle&quot;:&quot;&quot;},{&quot;family&quot;:&quot;Wu&quot;,&quot;given&quot;:&quot;Linfeng&quot;,&quot;parse-names&quot;:false,&quot;dropping-particle&quot;:&quot;&quot;,&quot;non-dropping-particle&quot;:&quot;&quot;},{&quot;family&quot;:&quot;Xu&quot;,&quot;given&quot;:&quot;Xiaoqin&quot;,&quot;parse-names&quot;:false,&quot;dropping-particle&quot;:&quot;&quot;,&quot;non-dropping-particle&quot;:&quot;&quot;},{&quot;family&quot;:&quot;Yan&quot;,&quot;given&quot;:&quot;Koon Kiu&quot;,&quot;parse-names&quot;:false,&quot;dropping-particle&quot;:&quot;&quot;,&quot;non-dropping-particle&quot;:&quot;&quot;},{&quot;family&quot;:&quot;Yang&quot;,&quot;given&quot;:&quot;Xinqiong&quot;,&quot;parse-names&quot;:false,&quot;dropping-particle&quot;:&quot;&quot;,&quot;non-dropping-particle&quot;:&quot;&quot;},{&quot;family&quot;:&quot;Struhl&quot;,&quot;given&quot;:&quot;Kevin&quot;,&quot;parse-names&quot;:false,&quot;dropping-particle&quot;:&quot;&quot;,&quot;non-dropping-particle&quot;:&quot;&quot;},{&quot;family&quot;:&quot;Weissman&quot;,&quot;given&quot;:&quot;Sherman M.&quot;,&quot;parse-names&quot;:false,&quot;dropping-particle&quot;:&quot;&quot;,&quot;non-dropping-particle&quot;:&quot;&quot;},{&quot;family&quot;:&quot;Penalva&quot;,&quot;given&quot;:&quot;Luiz O.&quot;,&quot;parse-names&quot;:false,&quot;dropping-particle&quot;:&quot;&quot;,&quot;non-dropping-particle&quot;:&quot;&quot;},{&quot;family&quot;:&quot;Karmakar&quot;,&quot;given&quot;:&quot;Subhradip&quot;,&quot;parse-names&quot;:false,&quot;dropping-particle&quot;:&quot;&quot;,&quot;non-dropping-particle&quot;:&quot;&quot;},{&quot;family&quot;:&quot;Bhanvadia&quot;,&quot;given&quot;:&quot;Raj R.&quot;,&quot;parse-names&quot;:false,&quot;dropping-particle&quot;:&quot;&quot;,&quot;non-dropping-particle&quot;:&quot;&quot;},{&quot;family&quot;:&quot;Choudhury&quot;,&quot;given&quot;:&quot;Alina&quot;,&quot;parse-names&quot;:false,&quot;dropping-particle&quot;:&quot;&quot;,&quot;non-dropping-particle&quot;:&quot;&quot;},{&quot;family&quot;:&quot;Domanus&quot;,&quot;given&quot;:&quot;Marc&quot;,&quot;parse-names&quot;:false,&quot;dropping-particle&quot;:&quot;&quot;,&quot;non-dropping-particle&quot;:&quot;&quot;},{&quot;family&quot;:&quot;Ma&quot;,&quot;given&quot;:&quot;Lijia&quot;,&quot;parse-names&quot;:false,&quot;dropping-particle&quot;:&quot;&quot;,&quot;non-dropping-particle&quot;:&quot;&quot;},{&quot;family&quot;:&quot;Moran&quot;,&quot;given&quot;:&quot;Jennifer&quot;,&quot;parse-names&quot;:false,&quot;dropping-particle&quot;:&quot;&quot;,&quot;non-dropping-particle&quot;:&quot;&quot;},{&quot;family&quot;:&quot;Victorsen&quot;,&quot;given&quot;:&quot;Alec&quot;,&quot;parse-names&quot;:false,&quot;dropping-particle&quot;:&quot;&quot;,&quot;non-dropping-particle&quot;:&quot;&quot;},{&quot;family&quot;:&quot;Auer&quot;,&quot;given&quot;:&quot;Thomas&quot;,&quot;parse-names&quot;:false,&quot;dropping-particle&quot;:&quot;&quot;,&quot;non-dropping-particle&quot;:&quot;&quot;},{&quot;family&quot;:&quot;Centanin&quot;,&quot;given&quot;:&quot;Lazaro&quot;,&quot;parse-names&quot;:false,&quot;dropping-particle&quot;:&quot;&quot;,&quot;non-dropping-particle&quot;:&quot;&quot;},{&quot;family&quot;:&quot;Eichenlaub&quot;,&quot;given&quot;:&quot;Michael&quot;,&quot;parse-names&quot;:false,&quot;dropping-particle&quot;:&quot;&quot;,&quot;non-dropping-particle&quot;:&quot;&quot;},{&quot;family&quot;:&quot;Gruhl&quot;,&quot;given&quot;:&quot;Franziska&quot;,&quot;parse-names&quot;:false,&quot;dropping-particle&quot;:&quot;&quot;,&quot;non-dropping-particle&quot;:&quot;&quot;},{&quot;family&quot;:&quot;Heermann&quot;,&quot;given&quot;:&quot;Stephan&quot;,&quot;parse-names&quot;:false,&quot;dropping-particle&quot;:&quot;&quot;,&quot;non-dropping-particle&quot;:&quot;&quot;},{&quot;family&quot;:&quot;Hoeckendorf&quot;,&quot;given&quot;:&quot;Burkhard&quot;,&quot;parse-names&quot;:false,&quot;dropping-particle&quot;:&quot;&quot;,&quot;non-dropping-particle&quot;:&quot;&quot;},{&quot;family&quot;:&quot;Inoue&quot;,&quot;given&quot;:&quot;Daigo&quot;,&quot;parse-names&quot;:false,&quot;dropping-particle&quot;:&quot;&quot;,&quot;non-dropping-particle&quot;:&quot;&quot;},{&quot;family&quot;:&quot;Kellner&quot;,&quot;given&quot;:&quot;Tanja&quot;,&quot;parse-names&quot;:false,&quot;dropping-particle&quot;:&quot;&quot;,&quot;non-dropping-particle&quot;:&quot;&quot;},{&quot;family&quot;:&quot;Kirchmaier&quot;,&quot;given&quot;:&quot;Stephan&quot;,&quot;parse-names&quot;:false,&quot;dropping-particle&quot;:&quot;&quot;,&quot;non-dropping-particle&quot;:&quot;&quot;},{&quot;family&quot;:&quot;Mueller&quot;,&quot;given&quot;:&quot;Claudia&quot;,&quot;parse-names&quot;:false,&quot;dropping-particle&quot;:&quot;&quot;,&quot;non-dropping-particle&quot;:&quot;&quot;},{&quot;family&quot;:&quot;Reinhardt&quot;,&quot;given&quot;:&quot;Robert&quot;,&quot;parse-names&quot;:false,&quot;dropping-particle&quot;:&quot;&quot;,&quot;non-dropping-particle&quot;:&quot;&quot;},{&quot;family&quot;:&quot;Schertel&quot;,&quot;given&quot;:&quot;Lea&quot;,&quot;parse-names&quot;:false,&quot;dropping-particle&quot;:&quot;&quot;,&quot;non-dropping-particle&quot;:&quot;&quot;},{&quot;family&quot;:&quot;Schneider&quot;,&quot;given&quot;:&quot;Stephanie&quot;,&quot;parse-names&quot;:false,&quot;dropping-particle&quot;:&quot;&quot;,&quot;non-dropping-particle&quot;:&quot;&quot;},{&quot;family&quot;:&quot;Sinn&quot;,&quot;given&quot;:&quot;Rebecca&quot;,&quot;parse-names&quot;:false,&quot;dropping-particle&quot;:&quot;&quot;,&quot;non-dropping-particle&quot;:&quot;&quot;},{&quot;family&quot;:&quot;Wittbrodt&quot;,&quot;given&quot;:&quot;Beate&quot;,&quot;parse-names&quot;:false,&quot;dropping-particle&quot;:&quot;&quot;,&quot;non-dropping-particle&quot;:&quot;&quot;},{&quot;family&quot;:&quot;Wittbrodt&quot;,&quot;given&quot;:&quot;Jochen&quot;,&quot;parse-names&quot;:false,&quot;dropping-particle&quot;:&quot;&quot;,&quot;non-dropping-particle&quot;:&quot;&quot;},{&quot;family&quot;:&quot;Jain&quot;,&quot;given&quot;:&quot;Gaurav&quot;,&quot;parse-names&quot;:false,&quot;dropping-particle&quot;:&quot;&quot;,&quot;non-dropping-particle&quot;:&quot;&quot;},{&quot;family&quot;:&quot;Balasundaram&quot;,&quot;given&quot;:&quot;Gayathri&quot;,&quot;parse-names&quot;:false,&quot;dropping-particle&quot;:&quot;&quot;,&quot;non-dropping-particle&quot;:&quot;&quot;},{&quot;family&quot;:&quot;Bates&quot;,&quot;given&quot;:&quot;Daniel L.&quot;,&quot;parse-names&quot;:false,&quot;dropping-particle&quot;:&quot;&quot;,&quot;non-dropping-particle&quot;:&quot;&quot;},{&quot;family&quot;:&quot;Byron&quot;,&quot;given&quot;:&quot;Rachel&quot;,&quot;parse-names&quot;:false,&quot;dropping-particle&quot;:&quot;&quot;,&quot;non-dropping-particle&quot;:&quot;&quot;},{&quot;family&quot;:&quot;Canfield&quot;,&quot;given&quot;:&quot;Theresa K.&quot;,&quot;parse-names&quot;:false,&quot;dropping-particle&quot;:&quot;&quot;,&quot;non-dropping-particle&quot;:&quot;&quot;},{&quot;family&quot;:&quot;Diegel&quot;,&quot;given&quot;:&quot;Morgan J.&quot;,&quot;parse-names&quot;:false,&quot;dropping-particle&quot;:&quot;&quot;,&quot;non-dropping-particle&quot;:&quot;&quot;},{&quot;family&quot;:&quot;Dunn&quot;,&quot;given&quot;:&quot;Douglas&quot;,&quot;parse-names&quot;:false,&quot;dropping-particle&quot;:&quot;&quot;,&quot;non-dropping-particle&quot;:&quot;&quot;},{&quot;family&quot;:&quot;Ebersol&quot;,&quot;given&quot;:&quot;Abigail K.&quot;,&quot;parse-names&quot;:false,&quot;dropping-particle&quot;:&quot;&quot;,&quot;non-dropping-particle&quot;:&quot;&quot;},{&quot;family&quot;:&quot;Frum&quot;,&quot;given&quot;:&quot;Tristan&quot;,&quot;parse-names&quot;:false,&quot;dropping-particle&quot;:&quot;&quot;,&quot;non-dropping-particle&quot;:&quot;&quot;},{&quot;family&quot;:&quot;Garg&quot;,&quot;given&quot;:&quot;Kavita&quot;,&quot;parse-names&quot;:false,&quot;dropping-particle&quot;:&quot;&quot;,&quot;non-dropping-particle&quot;:&quot;&quot;},{&quot;family&quot;:&quot;Gist&quot;,&quot;given&quot;:&quot;Erica&quot;,&quot;parse-names&quot;:false,&quot;dropping-particle&quot;:&quot;&quot;,&quot;non-dropping-particle&quot;:&quot;&quot;},{&quot;family&quot;:&quot;Hansen&quot;,&quot;given&quot;:&quot;R. Scott&quot;,&quot;parse-names&quot;:false,&quot;dropping-particle&quot;:&quot;&quot;,&quot;non-dropping-particle&quot;:&quot;&quot;},{&quot;family&quot;:&quot;Boatman&quot;,&quot;given&quot;:&quot;Lisa&quot;,&quot;parse-names&quot;:false,&quot;dropping-particle&quot;:&quot;&quot;,&quot;non-dropping-particle&quot;:&quot;&quot;},{&quot;family&quot;:&quot;Haugen&quot;,&quot;given&quot;:&quot;Eric&quot;,&quot;parse-names&quot;:false,&quot;dropping-particle&quot;:&quot;&quot;,&quot;non-dropping-particle&quot;:&quot;&quot;},{&quot;family&quot;:&quot;Humbert&quot;,&quot;given&quot;:&quot;Richard&quot;,&quot;parse-names&quot;:false,&quot;dropping-particle&quot;:&quot;&quot;,&quot;non-dropping-particle&quot;:&quot;&quot;},{&quot;family&quot;:&quot;Johnson&quot;,&quot;given&quot;:&quot;Audra K.&quot;,&quot;parse-names&quot;:false,&quot;dropping-particle&quot;:&quot;&quot;,&quot;non-dropping-particle&quot;:&quot;&quot;},{&quot;family&quot;:&quot;Johnson&quot;,&quot;given&quot;:&quot;Ericka M.&quot;,&quot;parse-names&quot;:false,&quot;dropping-particle&quot;:&quot;&quot;,&quot;non-dropping-particle&quot;:&quot;&quot;},{&quot;family&quot;:&quot;Kutyavin&quot;,&quot;given&quot;:&quot;Tattyana&quot;,&quot;parse-names&quot;:false,&quot;dropping-particle&quot;:&quot;V.&quot;,&quot;non-dropping-particle&quot;:&quot;&quot;},{&quot;family&quot;:&quot;Lee&quot;,&quot;given&quot;:&quot;Kristen&quot;,&quot;parse-names&quot;:false,&quot;dropping-particle&quot;:&quot;&quot;,&quot;non-dropping-particle&quot;:&quot;&quot;},{&quot;family&quot;:&quot;Lotakis&quot;,&quot;given&quot;:&quot;Dimitra&quot;,&quot;parse-names&quot;:false,&quot;dropping-particle&quot;:&quot;&quot;,&quot;non-dropping-particle&quot;:&quot;&quot;},{&quot;family&quot;:&quot;Maurano&quot;,&quot;given&quot;:&quot;Matthew T.&quot;,&quot;parse-names&quot;:false,&quot;dropping-particle&quot;:&quot;&quot;,&quot;non-dropping-particle&quot;:&quot;&quot;},{&quot;family&quot;:&quot;Neph&quot;,&quot;given&quot;:&quot;Shane J.&quot;,&quot;parse-names&quot;:false,&quot;dropping-particle&quot;:&quot;&quot;,&quot;non-dropping-particle&quot;:&quot;&quot;},{&quot;family&quot;:&quot;Neri&quot;,&quot;given&quot;:&quot;Fiedencio&quot;,&quot;parse-names&quot;:false,&quot;dropping-particle&quot;:&quot;V.&quot;,&quot;non-dropping-particle&quot;:&quot;&quot;},{&quot;family&quot;:&quot;Nguyen&quot;,&quot;given&quot;:&quot;Eric D.&quot;,&quot;parse-names&quot;:false,&quot;dropping-particle&quot;:&quot;&quot;,&quot;non-dropping-particle&quot;:&quot;&quot;},{&quot;family&quot;:&quot;Qu&quot;,&quot;given&quot;:&quot;Hongzhu&quot;,&quot;parse-names&quot;:false,&quot;dropping-particle&quot;:&quot;&quot;,&quot;non-dropping-particle&quot;:&quot;&quot;},{&quot;family&quot;:&quot;Reynolds&quot;,&quot;given&quot;:&quot;Alex P.&quot;,&quot;parse-names&quot;:false,&quot;dropping-particle&quot;:&quot;&quot;,&quot;non-dropping-particle&quot;:&quot;&quot;},{&quot;family&quot;:&quot;Roach&quot;,&quot;given&quot;:&quot;Vaughn&quot;,&quot;parse-names&quot;:false,&quot;dropping-particle&quot;:&quot;&quot;,&quot;non-dropping-particle&quot;:&quot;&quot;},{&quot;family&quot;:&quot;Rynes&quot;,&quot;given&quot;:&quot;Eric&quot;,&quot;parse-names&quot;:false,&quot;dropping-particle&quot;:&quot;&quot;,&quot;non-dropping-particle&quot;:&quot;&quot;},{&quot;family&quot;:&quot;Sanchez&quot;,&quot;given&quot;:&quot;Minerva E.&quot;,&quot;parse-names&quot;:false,&quot;dropping-particle&quot;:&quot;&quot;,&quot;non-dropping-particle&quot;:&quot;&quot;},{&quot;family&quot;:&quot;Sandstrom&quot;,&quot;given&quot;:&quot;Richard S.&quot;,&quot;parse-names&quot;:false,&quot;dropping-particle&quot;:&quot;&quot;,&quot;non-dropping-particle&quot;:&quot;&quot;},{&quot;family&quot;:&quot;Shafer&quot;,&quot;given&quot;:&quot;Anthony O.&quot;,&quot;parse-names&quot;:false,&quot;dropping-particle&quot;:&quot;&quot;,&quot;non-dropping-particle&quot;:&quot;&quot;},{&quot;family&quot;:&quot;Stergachis&quot;,&quot;given&quot;:&quot;Andrew B.&quot;,&quot;parse-names&quot;:false,&quot;dropping-particle&quot;:&quot;&quot;,&quot;non-dropping-particle&quot;:&quot;&quot;},{&quot;family&quot;:&quot;Thomas&quot;,&quot;given&quot;:&quot;Sean&quot;,&quot;parse-names&quot;:false,&quot;dropping-particle&quot;:&quot;&quot;,&quot;non-dropping-particle&quot;:&quot;&quot;},{&quot;family&quot;:&quot;Vernot&quot;,&quot;given&quot;:&quot;Benjamin&quot;,&quot;parse-names&quot;:false,&quot;dropping-particle&quot;:&quot;&quot;,&quot;non-dropping-particle&quot;:&quot;&quot;},{&quot;family&quot;:&quot;Vierstra&quot;,&quot;given&quot;:&quot;Jeff&quot;,&quot;parse-names&quot;:false,&quot;dropping-particle&quot;:&quot;&quot;,&quot;non-dropping-particle&quot;:&quot;&quot;},{&quot;family&quot;:&quot;Vong&quot;,&quot;given&quot;:&quot;Shinny&quot;,&quot;parse-names&quot;:false,&quot;dropping-particle&quot;:&quot;&quot;,&quot;non-dropping-particle&quot;:&quot;&quot;},{&quot;family&quot;:&quot;Wang&quot;,&quot;given&quot;:&quot;Hao&quot;,&quot;parse-names&quot;:false,&quot;dropping-particle&quot;:&quot;&quot;,&quot;non-dropping-particle&quot;:&quot;&quot;},{&quot;family&quot;:&quot;Weaver&quot;,&quot;given&quot;:&quot;Molly A.&quot;,&quot;parse-names&quot;:false,&quot;dropping-particle&quot;:&quot;&quot;,&quot;non-dropping-particle&quot;:&quot;&quot;},{&quot;family&quot;:&quot;Yan&quot;,&quot;given&quot;:&quot;Yongqi&quot;,&quot;parse-names&quot;:false,&quot;dropping-particle&quot;:&quot;&quot;,&quot;non-dropping-particle&quot;:&quot;&quot;},{&quot;family&quot;:&quot;Zhang&quot;,&quot;given&quot;:&quot;Miaohua&quot;,&quot;parse-names&quot;:false,&quot;dropping-particle&quot;:&quot;&quot;,&quot;non-dropping-particle&quot;:&quot;&quot;},{&quot;family&quot;:&quot;Akey&quot;,&quot;given&quot;:&quot;Joshua M.&quot;,&quot;parse-names&quot;:false,&quot;dropping-particle&quot;:&quot;&quot;,&quot;non-dropping-particle&quot;:&quot;&quot;},{&quot;family&quot;:&quot;Bender&quot;,&quot;given&quot;:&quot;Michael&quot;,&quot;parse-names&quot;:false,&quot;dropping-particle&quot;:&quot;&quot;,&quot;non-dropping-particle&quot;:&quot;&quot;},{&quot;family&quot;:&quot;Dorschner&quot;,&quot;given&quot;:&quot;Michael O.&quot;,&quot;parse-names&quot;:false,&quot;dropping-particle&quot;:&quot;&quot;,&quot;non-dropping-particle&quot;:&quot;&quot;},{&quot;family&quot;:&quot;Groudine&quot;,&quot;given&quot;:&quot;Mark&quot;,&quot;parse-names&quot;:false,&quot;dropping-particle&quot;:&quot;&quot;,&quot;non-dropping-particle&quot;:&quot;&quot;},{&quot;family&quot;:&quot;MacCoss&quot;,&quot;given&quot;:&quot;Michael J.&quot;,&quot;parse-names&quot;:false,&quot;dropping-particle&quot;:&quot;&quot;,&quot;non-dropping-particle&quot;:&quot;&quot;},{&quot;family&quot;:&quot;Navas&quot;,&quot;given&quot;:&quot;Patrick&quot;,&quot;parse-names&quot;:false,&quot;dropping-particle&quot;:&quot;&quot;,&quot;non-dropping-particle&quot;:&quot;&quot;},{&quot;family&quot;:&quot;Stamatoyannopoulos&quot;,&quot;given&quot;:&quot;George&quot;,&quot;parse-names&quot;:false,&quot;dropping-particle&quot;:&quot;&quot;,&quot;non-dropping-particle&quot;:&quot;&quot;},{&quot;family&quot;:&quot;Beal&quot;,&quot;given&quot;:&quot;Kathryn&quot;,&quot;parse-names&quot;:false,&quot;dropping-particle&quot;:&quot;&quot;,&quot;non-dropping-particle&quot;:&quot;&quot;},{&quot;family&quot;:&quot;Brazma&quot;,&quot;given&quot;:&quot;Alvis&quot;,&quot;parse-names&quot;:false,&quot;dropping-particle&quot;:&quot;&quot;,&quot;non-dropping-particle&quot;:&quot;&quot;},{&quot;family&quot;:&quot;Flicek&quot;,&quot;given&quot;:&quot;Paul&quot;,&quot;parse-names&quot;:false,&quot;dropping-particle&quot;:&quot;&quot;,&quot;non-dropping-particle&quot;:&quot;&quot;},{&quot;family&quot;:&quot;Johnson&quot;,&quot;given&quot;:&quot;Nathan&quot;,&quot;parse-names&quot;:false,&quot;dropping-particle&quot;:&quot;&quot;,&quot;non-dropping-particle&quot;:&quot;&quot;},{&quot;family&quot;:&quot;Lukk&quot;,&quot;given&quot;:&quot;Margus&quot;,&quot;parse-names&quot;:false,&quot;dropping-particle&quot;:&quot;&quot;,&quot;non-dropping-particle&quot;:&quot;&quot;},{&quot;family&quot;:&quot;Luscombe&quot;,&quot;given&quot;:&quot;Nicholas M.&quot;,&quot;parse-names&quot;:false,&quot;dropping-particle&quot;:&quot;&quot;,&quot;non-dropping-particle&quot;:&quot;&quot;},{&quot;family&quot;:&quot;Sobral&quot;,&quot;given&quot;:&quot;Daniel&quot;,&quot;parse-names&quot;:false,&quot;dropping-particle&quot;:&quot;&quot;,&quot;non-dropping-particle&quot;:&quot;&quot;},{&quot;family&quot;:&quot;Vaquerizas&quot;,&quot;given&quot;:&quot;Juan M.&quot;,&quot;parse-names&quot;:false,&quot;dropping-particle&quot;:&quot;&quot;,&quot;non-dropping-particle&quot;:&quot;&quot;},{&quot;family&quot;:&quot;Batzoglou&quot;,&quot;given&quot;:&quot;Serafim&quot;,&quot;parse-names&quot;:false,&quot;dropping-particle&quot;:&quot;&quot;,&quot;non-dropping-particle&quot;:&quot;&quot;},{&quot;family&quot;:&quot;Sidow&quot;,&quot;given&quot;:&quot;Arend&quot;,&quot;parse-names&quot;:false,&quot;dropping-particle&quot;:&quot;&quot;,&quot;non-dropping-particle&quot;:&quot;&quot;},{&quot;family&quot;:&quot;Hussami&quot;,&quot;given&quot;:&quot;Nadine&quot;,&quot;parse-names&quot;:false,&quot;dropping-particle&quot;:&quot;&quot;,&quot;non-dropping-particle&quot;:&quot;&quot;},{&quot;family&quot;:&quot;Kyriazopoulou-Panagiotopoulou&quot;,&quot;given&quot;:&quot;Sofia&quot;,&quot;parse-names&quot;:false,&quot;dropping-particle&quot;:&quot;&quot;,&quot;non-dropping-particle&quot;:&quot;&quot;},{&quot;family&quot;:&quot;Libbrecht&quot;,&quot;given&quot;:&quot;Max W.&quot;,&quot;parse-names&quot;:false,&quot;dropping-particle&quot;:&quot;&quot;,&quot;non-dropping-particle&quot;:&quot;&quot;},{&quot;family&quot;:&quot;Schaub&quot;,&quot;given&quot;:&quot;Marc A.&quot;,&quot;parse-names&quot;:false,&quot;dropping-particle&quot;:&quot;&quot;,&quot;non-dropping-particle&quot;:&quot;&quot;},{&quot;family&quot;:&quot;Miller&quot;,&quot;given&quot;:&quot;Webb&quot;,&quot;parse-names&quot;:false,&quot;dropping-particle&quot;:&quot;&quot;,&quot;non-dropping-particle&quot;:&quot;&quot;},{&quot;family&quot;:&quot;Bickel&quot;,&quot;given&quot;:&quot;Peter J.&quot;,&quot;parse-names&quot;:false,&quot;dropping-particle&quot;:&quot;&quot;,&quot;non-dropping-particle&quot;:&quot;&quot;},{&quot;family&quot;:&quot;Banfai&quot;,&quot;given&quot;:&quot;Balazs&quot;,&quot;parse-names&quot;:false,&quot;dropping-particle&quot;:&quot;&quot;,&quot;non-dropping-particle&quot;:&quot;&quot;},{&quot;family&quot;:&quot;Boley&quot;,&quot;given&quot;:&quot;Nathan P.&quot;,&quot;parse-names&quot;:false,&quot;dropping-particle&quot;:&quot;&quot;,&quot;non-dropping-particle&quot;:&quot;&quot;},{&quot;family&quot;:&quot;Huang&quot;,&quot;given&quot;:&quot;Haiyan&quot;,&quot;parse-names&quot;:false,&quot;dropping-particle&quot;:&quot;&quot;,&quot;non-dropping-particle&quot;:&quot;&quot;},{&quot;family&quot;:&quot;Li&quot;,&quot;given&quot;:&quot;Jingyi Jessica&quot;,&quot;parse-names&quot;:false,&quot;dropping-particle&quot;:&quot;&quot;,&quot;non-dropping-particle&quot;:&quot;&quot;},{&quot;family&quot;:&quot;Noble&quot;,&quot;given&quot;:&quot;William Stafford&quot;,&quot;parse-names&quot;:false,&quot;dropping-particle&quot;:&quot;&quot;,&quot;non-dropping-particle&quot;:&quot;&quot;},{&quot;family&quot;:&quot;Bilmes&quot;,&quot;given&quot;:&quot;Jeffrey A.&quot;,&quot;parse-names&quot;:false,&quot;dropping-particle&quot;:&quot;&quot;,&quot;non-dropping-particle&quot;:&quot;&quot;},{&quot;family&quot;:&quot;Buske&quot;,&quot;given&quot;:&quot;Orion J.&quot;,&quot;parse-names&quot;:false,&quot;dropping-particle&quot;:&quot;&quot;,&quot;non-dropping-particle&quot;:&quot;&quot;},{&quot;family&quot;:&quot;Sahu&quot;,&quot;given&quot;:&quot;Avinash D.&quot;,&quot;parse-names&quot;:false,&quot;dropping-particle&quot;:&quot;&quot;,&quot;non-dropping-particle&quot;:&quot;&quot;},{&quot;family&quot;:&quot;Kharchenko&quot;,&quot;given&quot;:&quot;Peter&quot;,&quot;parse-names&quot;:false,&quot;dropping-particle&quot;:&quot;V.&quot;,&quot;non-dropping-particle&quot;:&quot;&quot;},{&quot;family&quot;:&quot;Park&quot;,&quot;given&quot;:&quot;Peter J.&quot;,&quot;parse-names&quot;:false,&quot;dropping-particle&quot;:&quot;&quot;,&quot;non-dropping-particle&quot;:&quot;&quot;},{&quot;family&quot;:&quot;Baker&quot;,&quot;given&quot;:&quot;Dannon&quot;,&quot;parse-names&quot;:false,&quot;dropping-particle&quot;:&quot;&quot;,&quot;non-dropping-particle&quot;:&quot;&quot;},{&quot;family&quot;:&quot;Taylor&quot;,&quot;given&quot;:&quot;James&quot;,&quot;parse-names&quot;:false,&quot;dropping-particle&quot;:&quot;&quot;,&quot;non-dropping-particle&quot;:&quot;&quot;},{&quot;family&quot;:&quot;Lochovsky&quot;,&quot;given&quot;:&quot;Lucas&quot;,&quot;parse-names&quot;:false,&quot;dropping-particle&quot;:&quot;&quot;,&quot;non-dropping-particle&quot;:&quot;&quot;}],&quot;container-title&quot;:&quot;Nature&quot;,&quot;container-title-short&quot;:&quot;Nature&quot;,&quot;DOI&quot;:&quot;10.1038/nature11247&quot;,&quot;ISSN&quot;:&quot;14764687&quot;,&quot;PMID&quot;:&quot;22955616&quot;,&quot;issued&quot;:{&quot;date-parts&quot;:[[2012,9,6]]},&quot;page&quot;:&quot;57-74&quot;,&quot;abstract&quot;:&quot;The human genome encodes the blueprint of life, but the function of the vast majority of its nearly three billion bases is unknown. The Encyclopedia of DNA Elements (ENCODE) project has systematically mapped regions of transcription, transcription factor association, chromatin structure and histone modification. These data enabled us to assign biochemical functions for 80% of the genome, in particular outside of the well-studied protein-coding regions. Many discovered candidate regulatory elements are physically associated with one another and with expressed genes, providing new insights into the mechanisms of gene regulation. The newly identified elements also show a statistical correspondence to sequence variants linked to human disease, and can thereby guide interpretation of this variation. Overall, the project provides new insights into the organization and regulation of our genes and genome, and is an expansive resource of functional annotations for biomedical research. © 2012 Macmillan Publishers Limited. All rights reserved.&quot;,&quot;publisher&quot;:&quot;Nature Publishing Group&quot;,&quot;issue&quot;:&quot;7414&quot;,&quot;volume&quot;:&quot;489&quot;},&quot;isTemporary&quot;:false}]},{&quot;citationID&quot;:&quot;MENDELEY_CITATION_d12dd0a7-02a8-4a0d-bd45-267f77aeeaeb&quot;,&quot;properties&quot;:{&quot;noteIndex&quot;:0},&quot;isEdited&quot;:false,&quot;manualOverride&quot;:{&quot;isManuallyOverridden&quot;:false,&quot;citeprocText&quot;:&quot;(1–3)&quot;,&quot;manualOverrideText&quot;:&quot;&quot;},&quot;citationTag&quot;:&quot;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&quot;,&quot;citationItems&quot;:[{&quot;id&quot;:&quot;e29536c9-bfb2-39fa-8def-6eb448edb7a1&quot;,&quot;itemData&quot;:{&quot;type&quot;:&quot;article-journal&quot;,&quot;id&quot;:&quot;e29536c9-bfb2-39fa-8def-6eb448edb7a1&quot;,&quot;title&quot;:&quot;High-Resolution Mapping and Characterization of Open Chromatin across the Genome&quot;,&quot;author&quot;:[{&quot;family&quot;:&quot;Boyle&quot;,&quot;given&quot;:&quot;Alan P.&quot;,&quot;parse-names&quot;:false,&quot;dropping-particle&quot;:&quot;&quot;,&quot;non-dropping-particle&quot;:&quot;&quot;},{&quot;family&quot;:&quot;Davis&quot;,&quot;given&quot;:&quot;Sean&quot;,&quot;parse-names&quot;:false,&quot;dropping-particle&quot;:&quot;&quot;,&quot;non-dropping-particle&quot;:&quot;&quot;},{&quot;family&quot;:&quot;Shulha&quot;,&quot;given&quot;:&quot;Hennady P.&quot;,&quot;parse-names&quot;:false,&quot;dropping-particle&quot;:&quot;&quot;,&quot;non-dropping-particle&quot;:&quot;&quot;},{&quot;family&quot;:&quot;Meltzer&quot;,&quot;given&quot;:&quot;Paul&quot;,&quot;parse-names&quot;:false,&quot;dropping-particle&quot;:&quot;&quot;,&quot;non-dropping-particle&quot;:&quot;&quot;},{&quot;family&quot;:&quot;Margulies&quot;,&quot;given&quot;:&quot;Elliott H.&quot;,&quot;parse-names&quot;:false,&quot;dropping-particle&quot;:&quot;&quot;,&quot;non-dropping-particle&quot;:&quot;&quot;},{&quot;family&quot;:&quot;Weng&quot;,&quot;given&quot;:&quot;Zhiping&quot;,&quot;parse-names&quot;:false,&quot;dropping-particle&quot;:&quot;&quot;,&quot;non-dropping-particle&quot;:&quot;&quot;},{&quot;family&quot;:&quot;Furey&quot;,&quot;given&quot;:&quot;Terrence S.&quot;,&quot;parse-names&quot;:false,&quot;dropping-particle&quot;:&quot;&quot;,&quot;non-dropping-particle&quot;:&quot;&quot;},{&quot;family&quot;:&quot;Crawford&quot;,&quot;given&quot;:&quot;Gregory E.&quot;,&quot;parse-names&quot;:false,&quot;dropping-particle&quot;:&quot;&quot;,&quot;non-dropping-particle&quot;:&quot;&quot;}],&quot;container-title&quot;:&quot;Cell&quot;,&quot;container-title-short&quot;:&quot;Cell&quot;,&quot;DOI&quot;:&quot;10.1016/j.cell.2007.12.014&quot;,&quot;ISSN&quot;:&quot;00928674&quot;,&quot;PMID&quot;:&quot;18243105&quot;,&quot;issued&quot;:{&quot;date-parts&quot;:[[2008,1,25]]},&quot;page&quot;:&quot;311-322&quot;,&quot;abstract&quot;:&quot;Mapping DNase I hypersensitive (HS) sites is an accurate method of identifying the location of genetic regulatory elements, including promoters, enhancers, silencers, insulators, and locus control regions. We employed high-throughput sequencing and whole-genome tiled array strategies to identify DNase I HS sites within human primary CD4+ T cells. Combining these two technologies, we have created a comprehensive and accurate genome-wide open chromatin map. Surprisingly, only 16%-21% of the identified 94,925 DNase I HS sites are found in promoters or first exons of known genes, but nearly half of the most open sites are in these regions. In conjunction with expression, motif, and chromatin immunoprecipitation data, we find evidence of cell-type-specific characteristics, including the ability to identify transcription start sites and locations of different chromatin marks utilized in these cells. In addition, and unexpectedly, our analyses have uncovered detailed features of nucleosome structure. © 2008 Elsevier Inc. All rights reserved.&quot;,&quot;publisher&quot;:&quot;Elsevier B.V.&quot;,&quot;issue&quot;:&quot;2&quot;,&quot;volume&quot;:&quot;132&quot;},&quot;isTemporary&quot;:false},{&quot;id&quot;:&quot;3eeff57b-92a1-36d2-ad87-32d71edddd1f&quot;,&quot;itemData&quot;:{&quot;type&quot;:&quot;article&quot;,&quot;id&quot;:&quot;3eeff57b-92a1-36d2-ad87-32d71edddd1f&quot;,&quot;title&quot;:&quot;ChIP-seq: Advantages and challenges of a maturing technology&quot;,&quot;author&quot;:[{&quot;family&quot;:&quot;Park&quot;,&quot;given&quot;:&quot;Peter J.&quot;,&quot;parse-names&quot;:false,&quot;dropping-particle&quot;:&quot;&quot;,&quot;non-dropping-particle&quot;:&quot;&quot;}],&quot;container-title&quot;:&quot;Nature Reviews Genetics&quot;,&quot;container-title-short&quot;:&quot;Nat Rev Genet&quot;,&quot;DOI&quot;:&quot;10.1038/nrg2641&quot;,&quot;ISSN&quot;:&quot;14710056&quot;,&quot;PMID&quot;:&quot;19736561&quot;,&quot;issued&quot;:{&quot;date-parts&quot;:[[2009,10]]},&quot;page&quot;:&quot;669-680&quot;,&quot;abstract&quot;:&quot;Chromatin immunoprecipitation followed by sequencing (ChIP-seq) is a technique for genome-wide profiling of DNA-binding proteins, histone modifications or nucleosomes. Owing to the tremendous progress in next-generation sequencing technology, ChIP-seq offers higher resolution, less noise and greater coverage than its array-based predecessor ChIP-chip. With the decreasing cost of sequencing, ChIP-seq has become an indispensable tool for studying gene regulation and epigenetic mechanisms. In this Review, I describe the benefits and challenges in harnessing this technique with an emphasis on issues related to experimental design and data analysis. ChIP-seq experiments generate large quantities of data, and effective computational analysis will be crucial for uncovering biological mechanisms. © 2009 Macmillan Publishers Limited. All rights reserved.&quot;,&quot;issue&quot;:&quot;10&quot;,&quot;volume&quot;:&quot;10&quot;},&quot;isTemporary&quot;:false},{&quot;id&quot;:&quot;9c6e252a-d422-3183-bb6a-669fef6aa064&quot;,&quot;itemData&quot;:{&quot;type&quot;:&quot;article-journal&quot;,&quot;id&quot;:&quot;9c6e252a-d422-3183-bb6a-669fef6aa064&quot;,&quot;title&quot;:&quot;Transposition of native chromatin for fast and sensitive epigenomic profiling of open chromatin, DNA-binding proteins and nucleosome position&quot;,&quot;author&quot;:[{&quot;family&quot;:&quot;Buenrostro&quot;,&quot;given&quot;:&quot;Jason D.&quot;,&quot;parse-names&quot;:false,&quot;dropping-particle&quot;:&quot;&quot;,&quot;non-dropping-particle&quot;:&quot;&quot;},{&quot;family&quot;:&quot;Giresi&quot;,&quot;given&quot;:&quot;Paul G.&quot;,&quot;parse-names&quot;:false,&quot;dropping-particle&quot;:&quot;&quot;,&quot;non-dropping-particle&quot;:&quot;&quot;},{&quot;family&quot;:&quot;Zaba&quot;,&quot;given&quot;:&quot;Lisa C.&quot;,&quot;parse-names&quot;:false,&quot;dropping-particle&quot;:&quot;&quot;,&quot;non-dropping-particle&quot;:&quot;&quot;},{&quot;family&quot;:&quot;Chang&quot;,&quot;given&quot;:&quot;Howard Y.&quot;,&quot;parse-names&quot;:false,&quot;dropping-particle&quot;:&quot;&quot;,&quot;non-dropping-particle&quot;:&quot;&quot;},{&quot;family&quot;:&quot;Greenleaf&quot;,&quot;given&quot;:&quot;William J.&quot;,&quot;parse-names&quot;:false,&quot;dropping-particle&quot;:&quot;&quot;,&quot;non-dropping-particle&quot;:&quot;&quot;}],&quot;container-title&quot;:&quot;Nature Methods&quot;,&quot;container-title-short&quot;:&quot;Nat Methods&quot;,&quot;DOI&quot;:&quot;10.1038/nmeth.2688&quot;,&quot;ISSN&quot;:&quot;15487091&quot;,&quot;PMID&quot;:&quot;24097267&quot;,&quot;issued&quot;:{&quot;date-parts&quot;:[[2013,12]]},&quot;page&quot;:&quot;1213-1218&quot;,&quot;abstract&quot;:&quot;We describe an assay for transposase-accessible chromatin using sequencing (ATAC-seq), based on direct in vitro transposition of sequencing adaptors into native chromatin, as a rapid and sensitive method for integrative epigenomic analysis. ATAC-seq captures open chromatin sites using a simple two-step protocol with 500-50,000 cells and reveals the interplay between genomic locations of open chromatin, DNA-binding proteins, individual nucleosomes and chromatin compaction at nucleotide resolution. We discovered classes of DNA-binding factors that strictly avoided, could tolerate or tended to overlap with nucleosomes. Using ATAC-seq maps of human CD4+ T cells from a proband obtained on consecutive days, we demonstrated the feasibility of analyzing an individual's epigenome on a timescale compatible with clinical decision-making. © 2013 Nature America, Inc.&quot;,&quot;issue&quot;:&quot;12&quot;,&quot;volume&quot;:&quot;10&quot;},&quot;isTemporary&quot;:false}]},{&quot;citationID&quot;:&quot;MENDELEY_CITATION_59536eb6-15e7-447a-85ff-c2368d166a48&quot;,&quot;properties&quot;:{&quot;noteIndex&quot;:0},&quot;isEdited&quot;:false,&quot;manualOverride&quot;:{&quot;isManuallyOverridden&quot;:false,&quot;citeprocText&quot;:&quot;(7,8)&quot;,&quot;manualOverrideText&quot;:&quot;&quot;},&quot;citationTag&quot;:&quot;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&quot;,&quot;citationItems&quot;:[{&quot;id&quot;:&quot;42eb7d48-714b-3cee-bd6f-f2210ccfcc38&quot;,&quot;itemData&quot;:{&quot;type&quot;:&quot;article-journal&quot;,&quot;id&quot;:&quot;42eb7d48-714b-3cee-bd6f-f2210ccfcc38&quot;,&quot;title&quot;:&quot;Genome-Wide Analysis of Chromosomal Features Repressing Human Immunodeficiency Virus Transcription&quot;,&quot;author&quot;:[{&quot;family&quot;:&quot;Lewinski&quot;,&quot;given&quot;:&quot;M. K.&quot;,&quot;parse-names&quot;:false,&quot;dropping-particle&quot;:&quot;&quot;,&quot;non-dropping-particle&quot;:&quot;&quot;},{&quot;family&quot;:&quot;Bisgrove&quot;,&quot;given&quot;:&quot;D.&quot;,&quot;parse-names&quot;:false,&quot;dropping-particle&quot;:&quot;&quot;,&quot;non-dropping-particle&quot;:&quot;&quot;},{&quot;family&quot;:&quot;Shinn&quot;,&quot;given&quot;:&quot;P.&quot;,&quot;parse-names&quot;:false,&quot;dropping-particle&quot;:&quot;&quot;,&quot;non-dropping-particle&quot;:&quot;&quot;},{&quot;family&quot;:&quot;Chen&quot;,&quot;given&quot;:&quot;H.&quot;,&quot;parse-names&quot;:false,&quot;dropping-particle&quot;:&quot;&quot;,&quot;non-dropping-particle&quot;:&quot;&quot;},{&quot;family&quot;:&quot;Hoffmann&quot;,&quot;given&quot;:&quot;C.&quot;,&quot;parse-names&quot;:false,&quot;dropping-particle&quot;:&quot;&quot;,&quot;non-dropping-particle&quot;:&quot;&quot;},{&quot;family&quot;:&quot;Hannenhalli&quot;,&quot;given&quot;:&quot;S.&quot;,&quot;parse-names&quot;:false,&quot;dropping-particle&quot;:&quot;&quot;,&quot;non-dropping-particle&quot;:&quot;&quot;},{&quot;family&quot;:&quot;Verdin&quot;,&quot;given&quot;:&quot;E.&quot;,&quot;parse-names&quot;:false,&quot;dropping-particle&quot;:&quot;&quot;,&quot;non-dropping-particle&quot;:&quot;&quot;},{&quot;family&quot;:&quot;Berry&quot;,&quot;given&quot;:&quot;C. C.&quot;,&quot;parse-names&quot;:false,&quot;dropping-particle&quot;:&quot;&quot;,&quot;non-dropping-particle&quot;:&quot;&quot;},{&quot;family&quot;:&quot;Ecker&quot;,&quot;given&quot;:&quot;J. R.&quot;,&quot;parse-names&quot;:false,&quot;dropping-particle&quot;:&quot;&quot;,&quot;non-dropping-particle&quot;:&quot;&quot;},{&quot;family&quot;:&quot;Bushman&quot;,&quot;given&quot;:&quot;F. D.&quot;,&quot;parse-names&quot;:false,&quot;dropping-particle&quot;:&quot;&quot;,&quot;non-dropping-particle&quot;:&quot;&quot;}],&quot;container-title&quot;:&quot;Journal of Virology&quot;,&quot;container-title-short&quot;:&quot;J Virol&quot;,&quot;DOI&quot;:&quot;10.1128/jvi.79.11.6610-6619.2005&quot;,&quot;ISSN&quot;:&quot;0022-538X&quot;,&quot;PMID&quot;:&quot;15890899&quot;,&quot;issued&quot;:{&quot;date-parts&quot;:[[2005,6]]},&quot;page&quot;:&quot;6610-6619&quot;,&quot;abstract&quot;:&quot;We have investigated regulatory sequences in noncoding human DNA that are associated with repression of an integrated human immunodeficiency virus type 1 (HIV-1) promoter. HIV-1 integration results in the formation of precise and homogeneous junctions between viral and host DNA, but integration takes place at many locations. Thus, the variation in HIV-1 gene expression at different integration sites reports the activity of regulatory sequences at nearby chromosomal positions. Negative regulation of HIV transcription is of particular interest because of its association with maintaining HIV in a latent state in cells from infected patients. To identify chromosomal regulators of HIV transcription, we infected Jurkat T cells with an HIV-based vector transducing green fluorescent protein (GFP) and separated cells into populations containing well-expressed (GFP-positive) or poorly expressed (GFP-negative) proviruses. We then determined the chromosomal locations of the two classes by sequencing 971 junctions between viral and cellular DNA. Possible effects of endogenous cellular transcription were characterized by transcriptional profiling. Low-level GFP expression correlated with integration in (i) gene deserts, (ii) centromeric heterochromatin, and (iii) very highly expressed cellular genes. These data provide a genome-wide picture of chromosomal features that repress transcription and suggest models for transcriptional latency in cells from HIV-infected patients.&quot;,&quot;publisher&quot;:&quot;American Society for Microbiology&quot;,&quot;issue&quot;:&quot;11&quot;,&quot;volume&quot;:&quot;79&quot;},&quot;isTemporary&quot;:false},{&quot;id&quot;:&quot;641d72f1-f885-348c-b46c-05e3f6933f4e&quot;,&quot;itemData&quot;:{&quot;type&quot;:&quot;article-journal&quot;,&quot;id&quot;:&quot;641d72f1-f885-348c-b46c-05e3f6933f4e&quot;,&quot;title&quot;:&quot; Resting CD4 + T Cells from Human Immunodeficiency Virus Type 1 (HIV-1)-Infected Individuals Carry Integrated HIV-1 Genomes within Actively Transcribed Host Genes &quot;,&quot;author&quot;:[{&quot;family&quot;:&quot;Han&quot;,&quot;given&quot;:&quot;Yefei&quot;,&quot;parse-names&quot;:false,&quot;dropping-particle&quot;:&quot;&quot;,&quot;non-dropping-particle&quot;:&quot;&quot;},{&quot;family&quot;:&quot;Lassen&quot;,&quot;given&quot;:&quot;Kara&quot;,&quot;parse-names&quot;:false,&quot;dropping-particle&quot;:&quot;&quot;,&quot;non-dropping-particle&quot;:&quot;&quot;},{&quot;family&quot;:&quot;Monie&quot;,&quot;given&quot;:&quot;Daphne&quot;,&quot;parse-names&quot;:false,&quot;dropping-particle&quot;:&quot;&quot;,&quot;non-dropping-particle&quot;:&quot;&quot;},{&quot;family&quot;:&quot;Sedaghat&quot;,&quot;given&quot;:&quot;Ahmad R.&quot;,&quot;parse-names&quot;:false,&quot;dropping-particle&quot;:&quot;&quot;,&quot;non-dropping-particle&quot;:&quot;&quot;},{&quot;family&quot;:&quot;Shimoji&quot;,&quot;given&quot;:&quot;Shino&quot;,&quot;parse-names&quot;:false,&quot;dropping-particle&quot;:&quot;&quot;,&quot;non-dropping-particle&quot;:&quot;&quot;},{&quot;family&quot;:&quot;Liu&quot;,&quot;given&quot;:&quot;Xiao&quot;,&quot;parse-names&quot;:false,&quot;dropping-particle&quot;:&quot;&quot;,&quot;non-dropping-particle&quot;:&quot;&quot;},{&quot;family&quot;:&quot;Pierson&quot;,&quot;given&quot;:&quot;Theodore C.&quot;,&quot;parse-names&quot;:false,&quot;dropping-particle&quot;:&quot;&quot;,&quot;non-dropping-particle&quot;:&quot;&quot;},{&quot;family&quot;:&quot;Margolick&quot;,&quot;given&quot;:&quot;Joseph B.&quot;,&quot;parse-names&quot;:false,&quot;dropping-particle&quot;:&quot;&quot;,&quot;non-dropping-particle&quot;:&quot;&quot;},{&quot;family&quot;:&quot;Siliciano&quot;,&quot;given&quot;:&quot;Robert F.&quot;,&quot;parse-names&quot;:false,&quot;dropping-particle&quot;:&quot;&quot;,&quot;non-dropping-particle&quot;:&quot;&quot;},{&quot;family&quot;:&quot;Siliciano&quot;,&quot;given&quot;:&quot;Janet D.&quot;,&quot;parse-names&quot;:false,&quot;dropping-particle&quot;:&quot;&quot;,&quot;non-dropping-particle&quot;:&quot;&quot;}],&quot;container-title&quot;:&quot;Journal of Virology&quot;,&quot;container-title-short&quot;:&quot;J Virol&quot;,&quot;DOI&quot;:&quot;10.1128/jvi.78.12.6122-6133.2004&quot;,&quot;ISSN&quot;:&quot;0022-538X&quot;,&quot;PMID&quot;:&quot;15163705&quot;,&quot;issued&quot;:{&quot;date-parts&quot;:[[2004,6,15]]},&quot;page&quot;:&quot;6122-6133&quot;,&quot;abstract&quot;:&quot; Resting CD4 + T-cell populations from human immunodeficiency virus type 1 (HIV-1)-infected individuals include cells with integrated HIV-1 DNA. In individuals showing suppression of viremia during highly active antiretroviral therapy (HAART), resting CD4 + T-cell populations do not produce virus without cellular activation. To determine whether the nonproductive nature of the infection in resting CD4 + T cells is due to retroviral integration into chromosomal regions that are repressive for transcription, we used inverse PCR to characterize the HIV-1 integration sites in vivo in resting CD4 + T cells from patients on HAART. Of 74 integration sites from 16 patients, 93% resided within transcription units, usually within introns. Integration was random with respect to transcriptional orientation relative to the host gene and with respect to position within the host gene. Of integration sites within well-characterized genes, 91% (51 of 56) were in genes that were actively expressed in resting CD4 + T cells, as directly demonstrated by reverse transcriptase PCR (RT-PCR). These results predict that HIV-1 sequences may be included in the primary transcripts of host genes as part of rapidly degraded introns. RT-PCR experiments confirmed the presence of HIV-1 sequences within transcripts initiating upstream of the HIV-1 transcription start site. Taken together, these results demonstrate that HIV-1 genomes reside within actively transcribed host genes in resting CD4 + T cells in vivo. &quot;,&quot;publisher&quot;:&quot;American Society for Microbiology&quot;,&quot;issue&quot;:&quot;12&quot;,&quot;volume&quot;:&quot;78&quot;},&quot;isTemporary&quot;:false}]}]"/>
+    <we:property name="MENDELEY_CITATIONS_STYLE" value="{&quot;id&quot;:&quot;https://www.zotero.org/styles/vancouver&quot;,&quot;title&quot;:&quot;Vancouver&quot;,&quot;format&quot;:&quot;numeric&quot;,&quot;defaultLocale&quot;:null,&quot;isLocaleCodeValid&quot;:true}"/>
+  </we:properties>
+  <we:bindings/>
+  <we:snapshot xmlns:r="http://schemas.openxmlformats.org/officeDocument/2006/relationships"/>
+</we:webextension>
+</file>
+
+<file path=customXml/item1.xml><?xml version="1.0" encoding="utf-8"?>
+<b:Sources xmlns:b="http://schemas.openxmlformats.org/officeDocument/2006/bibliography" xmlns="http://schemas.openxmlformats.org/officeDocument/2006/bibliography" SelectedStyle="\APASixthEditionOfficeOnline.xsl" StyleName="APA" Version="6"/>
+</file>
+
+<file path=customXml/itemProps1.xml><?xml version="1.0" encoding="utf-8"?>
+<ds:datastoreItem xmlns:ds="http://schemas.openxmlformats.org/officeDocument/2006/customXml" ds:itemID="{5FE11566-8184-484B-AFC7-4A5D074D9AB1}">
+  <ds:schemaRefs>
+    <ds:schemaRef ds:uri="http://schemas.openxmlformats.org/officeDocument/2006/bibliography"/>
+  </ds:schemaRefs>
+</ds:datastoreItem>
 </file>
</xml_diff>